<commit_message>
Modificaciones a la documentación
</commit_message>
<xml_diff>
--- a/documentation/Diario de equipo.docx
+++ b/documentation/Diario de equipo.docx
@@ -2,6 +2,8 @@
 <file path=word/document.xml><?xml version="1.0" encoding="utf-8"?>
 <w:document xmlns:wpc="http://schemas.microsoft.com/office/word/2010/wordprocessingCanvas" xmlns:cx="http://schemas.microsoft.com/office/drawing/2014/chartex" xmlns:cx1="http://schemas.microsoft.com/office/drawing/2015/9/8/chartex" xmlns:cx2="http://schemas.microsoft.com/office/drawing/2015/10/21/chartex" xmlns:mc="http://schemas.openxmlformats.org/markup-compatibility/2006" xmlns:o="urn:schemas-microsoft-com:office:office" xmlns:r="http://schemas.openxmlformats.org/officeDocument/2006/relationships" xmlns:m="http://schemas.openxmlformats.org/officeDocument/2006/math" xmlns:v="urn:schemas-microsoft-com:vml" xmlns:wp14="http://schemas.microsoft.com/office/word/2010/wordprocessingDrawing" xmlns:wp="http://schemas.openxmlformats.org/drawingml/2006/wordprocessingDrawing" xmlns:w10="urn:schemas-microsoft-com:office:word" xmlns:w="http://schemas.openxmlformats.org/wordprocessingml/2006/main" xmlns:w14="http://schemas.microsoft.com/office/word/2010/wordml" xmlns:w15="http://schemas.microsoft.com/office/word/2012/wordml" xmlns:w16se="http://schemas.microsoft.com/office/word/2015/wordml/symex" xmlns:wpg="http://schemas.microsoft.com/office/word/2010/wordprocessingGroup" xmlns:wpi="http://schemas.microsoft.com/office/word/2010/wordprocessingInk" xmlns:wne="http://schemas.microsoft.com/office/word/2006/wordml" xmlns:wps="http://schemas.microsoft.com/office/word/2010/wordprocessingShape" mc:Ignorable="w14 w15 w16se wp14">
   <w:body>
+    <w:bookmarkStart w:id="0" w:name="_GoBack" w:displacedByCustomXml="next"/>
+    <w:bookmarkEnd w:id="0" w:displacedByCustomXml="next"/>
     <w:sdt>
       <w:sdtPr>
         <w:id w:val="-272017719"/>
@@ -21,6 +23,7 @@
           <w:r>
             <w:rPr>
               <w:noProof/>
+              <w:lang w:eastAsia="es-ES"/>
             </w:rPr>
             <mc:AlternateContent>
               <mc:Choice Requires="wps">
@@ -132,6 +135,7 @@
           <w:r>
             <w:rPr>
               <w:noProof/>
+              <w:lang w:eastAsia="es-ES"/>
             </w:rPr>
             <mc:AlternateContent>
               <mc:Choice Requires="wps">
@@ -245,6 +249,7 @@
           <w:r>
             <w:rPr>
               <w:noProof/>
+              <w:lang w:eastAsia="es-ES"/>
             </w:rPr>
             <mc:AlternateContent>
               <mc:Choice Requires="wps">
@@ -371,6 +376,7 @@
           <w:r>
             <w:rPr>
               <w:noProof/>
+              <w:lang w:eastAsia="es-ES"/>
             </w:rPr>
             <mc:AlternateContent>
               <mc:Choice Requires="wps">
@@ -475,6 +481,7 @@
           <w:r>
             <w:rPr>
               <w:noProof/>
+              <w:lang w:eastAsia="es-ES"/>
             </w:rPr>
             <mc:AlternateContent>
               <mc:Choice Requires="wps">
@@ -572,6 +579,7 @@
           <w:r>
             <w:rPr>
               <w:noProof/>
+              <w:lang w:eastAsia="es-ES"/>
             </w:rPr>
             <mc:AlternateContent>
               <mc:Choice Requires="wps">
@@ -640,6 +648,7 @@
                                   <w:dataBinding w:prefixMappings="xmlns:ns0='http://schemas.openxmlformats.org/package/2006/metadata/core-properties' xmlns:ns1='http://purl.org/dc/elements/1.1/'" w:xpath="/ns0:coreProperties[1]/ns1:title[1]" w:storeItemID="{6C3C8BC8-F283-45AE-878A-BAB7291924A1}"/>
                                   <w:text/>
                                 </w:sdtPr>
+                                <w:sdtEndPr/>
                                 <w:sdtContent>
                                   <w:p>
                                     <w:pPr>
@@ -676,6 +685,7 @@
                                   <w:dataBinding w:prefixMappings="xmlns:ns0='http://schemas.openxmlformats.org/package/2006/metadata/core-properties' xmlns:ns1='http://purl.org/dc/elements/1.1/'" w:xpath="/ns0:coreProperties[1]/ns1:subject[1]" w:storeItemID="{6C3C8BC8-F283-45AE-878A-BAB7291924A1}"/>
                                   <w:text/>
                                 </w:sdtPr>
+                                <w:sdtEndPr/>
                                 <w:sdtContent>
                                   <w:p>
                                     <w:pPr>
@@ -844,6 +854,13 @@
     </w:sdt>
     <w:sdt>
       <w:sdtPr>
+        <w:rPr>
+          <w:rFonts w:asciiTheme="minorHAnsi" w:eastAsiaTheme="minorEastAsia" w:hAnsiTheme="minorHAnsi" w:cs="Times New Roman"/>
+          <w:noProof/>
+          <w:color w:val="auto"/>
+          <w:sz w:val="22"/>
+          <w:szCs w:val="22"/>
+        </w:rPr>
         <w:id w:val="-901511182"/>
         <w:docPartObj>
           <w:docPartGallery w:val="Table of Contents"/>
@@ -852,12 +869,7 @@
       </w:sdtPr>
       <w:sdtEndPr>
         <w:rPr>
-          <w:rFonts w:asciiTheme="minorHAnsi" w:eastAsiaTheme="minorEastAsia" w:hAnsiTheme="minorHAnsi" w:cs="Times New Roman"/>
           <w:bCs/>
-          <w:noProof/>
-          <w:color w:val="auto"/>
-          <w:sz w:val="22"/>
-          <w:szCs w:val="22"/>
         </w:rPr>
       </w:sdtEndPr>
       <w:sdtContent>
@@ -1708,7 +1720,7 @@
           <w:u w:val="single"/>
         </w:rPr>
       </w:pPr>
-      <w:bookmarkStart w:id="0" w:name="_Toc471847992"/>
+      <w:bookmarkStart w:id="1" w:name="_Toc471847992"/>
       <w:r>
         <w:rPr>
           <w:b/>
@@ -1716,7 +1728,7 @@
         </w:rPr>
         <w:t>Tabla de tiempos</w:t>
       </w:r>
-      <w:bookmarkEnd w:id="0"/>
+      <w:bookmarkEnd w:id="1"/>
     </w:p>
     <w:p/>
     <w:tbl>
@@ -3933,14 +3945,27 @@
       <w:r>
         <w:t xml:space="preserve">Tabla </w:t>
       </w:r>
-      <w:fldSimple w:instr=" SEQ Tabla \* ARABIC ">
-        <w:r>
-          <w:rPr>
-            <w:noProof/>
-          </w:rPr>
-          <w:t>1</w:t>
-        </w:r>
-      </w:fldSimple>
+      <w:r>
+        <w:fldChar w:fldCharType="begin"/>
+      </w:r>
+      <w:r>
+        <w:instrText xml:space="preserve"> SEQ Tabla \* ARABIC </w:instrText>
+      </w:r>
+      <w:r>
+        <w:fldChar w:fldCharType="separate"/>
+      </w:r>
+      <w:r>
+        <w:rPr>
+          <w:noProof/>
+        </w:rPr>
+        <w:t>1</w:t>
+      </w:r>
+      <w:r>
+        <w:rPr>
+          <w:noProof/>
+        </w:rPr>
+        <w:fldChar w:fldCharType="end"/>
+      </w:r>
       <w:r>
         <w:t>: Tabla de tiempos</w:t>
       </w:r>
@@ -3987,7 +4012,7 @@
           <w:u w:val="single"/>
         </w:rPr>
       </w:pPr>
-      <w:bookmarkStart w:id="1" w:name="_Toc471847993"/>
+      <w:bookmarkStart w:id="2" w:name="_Toc471847993"/>
       <w:r>
         <w:rPr>
           <w:b/>
@@ -3995,7 +4020,7 @@
         </w:rPr>
         <w:t>Acta de reuniones</w:t>
       </w:r>
-      <w:bookmarkEnd w:id="1"/>
+      <w:bookmarkEnd w:id="2"/>
     </w:p>
     <w:p/>
     <w:p>
@@ -4010,7 +4035,7 @@
           <w:u w:val="single"/>
         </w:rPr>
       </w:pPr>
-      <w:bookmarkStart w:id="2" w:name="_Toc471847994"/>
+      <w:bookmarkStart w:id="3" w:name="_Toc471847994"/>
       <w:r>
         <w:rPr>
           <w:b/>
@@ -4025,7 +4050,7 @@
         </w:rPr>
         <w:t>05/10/2016)</w:t>
       </w:r>
-      <w:bookmarkEnd w:id="2"/>
+      <w:bookmarkEnd w:id="3"/>
     </w:p>
     <w:p/>
     <w:p>
@@ -4036,7 +4061,7 @@
           <w:sz w:val="28"/>
         </w:rPr>
       </w:pPr>
-      <w:bookmarkStart w:id="3" w:name="_Toc471847995"/>
+      <w:bookmarkStart w:id="4" w:name="_Toc471847995"/>
       <w:r>
         <w:rPr>
           <w:b/>
@@ -4044,7 +4069,7 @@
         </w:rPr>
         <w:t>Hora y lugar:</w:t>
       </w:r>
-      <w:bookmarkEnd w:id="3"/>
+      <w:bookmarkEnd w:id="4"/>
     </w:p>
     <w:p>
       <w:pPr>
@@ -4088,7 +4113,7 @@
           <w:sz w:val="28"/>
         </w:rPr>
       </w:pPr>
-      <w:bookmarkStart w:id="4" w:name="_Toc471847996"/>
+      <w:bookmarkStart w:id="5" w:name="_Toc471847996"/>
       <w:r>
         <w:rPr>
           <w:b/>
@@ -4096,7 +4121,7 @@
         </w:rPr>
         <w:t>Lista de convocados:</w:t>
       </w:r>
-      <w:bookmarkEnd w:id="4"/>
+      <w:bookmarkEnd w:id="5"/>
     </w:p>
     <w:p>
       <w:pPr>
@@ -4383,7 +4408,7 @@
           <w:sz w:val="28"/>
         </w:rPr>
       </w:pPr>
-      <w:bookmarkStart w:id="5" w:name="_Toc471847997"/>
+      <w:bookmarkStart w:id="6" w:name="_Toc471847997"/>
       <w:r>
         <w:rPr>
           <w:b/>
@@ -4391,7 +4416,7 @@
         </w:rPr>
         <w:t>Temas tratados:</w:t>
       </w:r>
-      <w:bookmarkEnd w:id="5"/>
+      <w:bookmarkEnd w:id="6"/>
     </w:p>
     <w:p>
       <w:pPr>
@@ -4505,7 +4530,7 @@
           <w:sz w:val="28"/>
         </w:rPr>
       </w:pPr>
-      <w:bookmarkStart w:id="6" w:name="_Toc471847998"/>
+      <w:bookmarkStart w:id="7" w:name="_Toc471847998"/>
       <w:r>
         <w:rPr>
           <w:b/>
@@ -4513,7 +4538,7 @@
         </w:rPr>
         <w:t>Acuerdos y tareas:</w:t>
       </w:r>
-      <w:bookmarkEnd w:id="6"/>
+      <w:bookmarkEnd w:id="7"/>
     </w:p>
     <w:p>
       <w:pPr>
@@ -4638,7 +4663,7 @@
           <w:u w:val="single"/>
         </w:rPr>
       </w:pPr>
-      <w:bookmarkStart w:id="7" w:name="_Toc471847999"/>
+      <w:bookmarkStart w:id="8" w:name="_Toc471847999"/>
       <w:r>
         <w:rPr>
           <w:b/>
@@ -4660,7 +4685,7 @@
         </w:rPr>
         <w:t>/10/2016)</w:t>
       </w:r>
-      <w:bookmarkEnd w:id="7"/>
+      <w:bookmarkEnd w:id="8"/>
     </w:p>
     <w:p/>
     <w:p>
@@ -4671,7 +4696,7 @@
           <w:sz w:val="28"/>
         </w:rPr>
       </w:pPr>
-      <w:bookmarkStart w:id="8" w:name="_Toc471848000"/>
+      <w:bookmarkStart w:id="9" w:name="_Toc471848000"/>
       <w:r>
         <w:rPr>
           <w:b/>
@@ -4679,7 +4704,7 @@
         </w:rPr>
         <w:t>Hora y lugar:</w:t>
       </w:r>
-      <w:bookmarkEnd w:id="8"/>
+      <w:bookmarkEnd w:id="9"/>
     </w:p>
     <w:p>
       <w:pPr>
@@ -4729,7 +4754,7 @@
           <w:sz w:val="28"/>
         </w:rPr>
       </w:pPr>
-      <w:bookmarkStart w:id="9" w:name="_Toc471848001"/>
+      <w:bookmarkStart w:id="10" w:name="_Toc471848001"/>
       <w:r>
         <w:rPr>
           <w:b/>
@@ -4737,7 +4762,7 @@
         </w:rPr>
         <w:t>Lista de convocados:</w:t>
       </w:r>
-      <w:bookmarkEnd w:id="9"/>
+      <w:bookmarkEnd w:id="10"/>
     </w:p>
     <w:p>
       <w:pPr>
@@ -5024,7 +5049,7 @@
           <w:sz w:val="28"/>
         </w:rPr>
       </w:pPr>
-      <w:bookmarkStart w:id="10" w:name="_Toc471848002"/>
+      <w:bookmarkStart w:id="11" w:name="_Toc471848002"/>
       <w:r>
         <w:rPr>
           <w:b/>
@@ -5032,7 +5057,7 @@
         </w:rPr>
         <w:t>Temas tratados:</w:t>
       </w:r>
-      <w:bookmarkEnd w:id="10"/>
+      <w:bookmarkEnd w:id="11"/>
     </w:p>
     <w:p/>
     <w:p>
@@ -5140,7 +5165,7 @@
           <w:sz w:val="28"/>
         </w:rPr>
       </w:pPr>
-      <w:bookmarkStart w:id="11" w:name="_Toc471848003"/>
+      <w:bookmarkStart w:id="12" w:name="_Toc471848003"/>
       <w:r>
         <w:rPr>
           <w:b/>
@@ -5148,7 +5173,7 @@
         </w:rPr>
         <w:t>Acuerdos y tareas:</w:t>
       </w:r>
-      <w:bookmarkEnd w:id="11"/>
+      <w:bookmarkEnd w:id="12"/>
     </w:p>
     <w:p/>
     <w:p>
@@ -5307,7 +5332,7 @@
           <w:u w:val="single"/>
         </w:rPr>
       </w:pPr>
-      <w:bookmarkStart w:id="12" w:name="_Toc471848004"/>
+      <w:bookmarkStart w:id="13" w:name="_Toc471848004"/>
       <w:r>
         <w:rPr>
           <w:b/>
@@ -5315,7 +5340,7 @@
         </w:rPr>
         <w:t>Acta de revisión 1 (09/11/2016)</w:t>
       </w:r>
-      <w:bookmarkEnd w:id="12"/>
+      <w:bookmarkEnd w:id="13"/>
     </w:p>
     <w:p/>
     <w:p>
@@ -5326,7 +5351,7 @@
           <w:sz w:val="28"/>
         </w:rPr>
       </w:pPr>
-      <w:bookmarkStart w:id="13" w:name="_Toc471848005"/>
+      <w:bookmarkStart w:id="14" w:name="_Toc471848005"/>
       <w:r>
         <w:rPr>
           <w:b/>
@@ -5334,7 +5359,7 @@
         </w:rPr>
         <w:t>Hora y lugar:</w:t>
       </w:r>
-      <w:bookmarkEnd w:id="13"/>
+      <w:bookmarkEnd w:id="14"/>
     </w:p>
     <w:p>
       <w:pPr>
@@ -5389,7 +5414,7 @@
           <w:sz w:val="28"/>
         </w:rPr>
       </w:pPr>
-      <w:bookmarkStart w:id="14" w:name="_Toc471848006"/>
+      <w:bookmarkStart w:id="15" w:name="_Toc471848006"/>
       <w:r>
         <w:rPr>
           <w:b/>
@@ -5397,7 +5422,7 @@
         </w:rPr>
         <w:t>Lista de convocados:</w:t>
       </w:r>
-      <w:bookmarkEnd w:id="14"/>
+      <w:bookmarkEnd w:id="15"/>
     </w:p>
     <w:p>
       <w:pPr>
@@ -5731,7 +5756,7 @@
           <w:sz w:val="28"/>
         </w:rPr>
       </w:pPr>
-      <w:bookmarkStart w:id="15" w:name="_Toc471848007"/>
+      <w:bookmarkStart w:id="16" w:name="_Toc471848007"/>
       <w:r>
         <w:rPr>
           <w:b/>
@@ -5739,7 +5764,7 @@
         </w:rPr>
         <w:t>Temas tratados:</w:t>
       </w:r>
-      <w:bookmarkEnd w:id="15"/>
+      <w:bookmarkEnd w:id="16"/>
     </w:p>
     <w:p>
       <w:pPr>
@@ -5925,7 +5950,7 @@
           <w:sz w:val="28"/>
         </w:rPr>
       </w:pPr>
-      <w:bookmarkStart w:id="16" w:name="_Toc471848008"/>
+      <w:bookmarkStart w:id="17" w:name="_Toc471848008"/>
       <w:r>
         <w:rPr>
           <w:b/>
@@ -5933,7 +5958,7 @@
         </w:rPr>
         <w:t>Acuerdos y tareas:</w:t>
       </w:r>
-      <w:bookmarkEnd w:id="16"/>
+      <w:bookmarkEnd w:id="17"/>
     </w:p>
     <w:p/>
     <w:p>
@@ -5978,7 +6003,7 @@
           <w:u w:val="single"/>
         </w:rPr>
       </w:pPr>
-      <w:bookmarkStart w:id="17" w:name="_Toc471848009"/>
+      <w:bookmarkStart w:id="18" w:name="_Toc471848009"/>
       <w:r>
         <w:rPr>
           <w:b/>
@@ -6000,7 +6025,7 @@
         </w:rPr>
         <w:t>/11/2016)</w:t>
       </w:r>
-      <w:bookmarkEnd w:id="17"/>
+      <w:bookmarkEnd w:id="18"/>
     </w:p>
     <w:p/>
     <w:p>
@@ -6011,7 +6036,7 @@
           <w:sz w:val="28"/>
         </w:rPr>
       </w:pPr>
-      <w:bookmarkStart w:id="18" w:name="_Toc471848010"/>
+      <w:bookmarkStart w:id="19" w:name="_Toc471848010"/>
       <w:r>
         <w:rPr>
           <w:b/>
@@ -6019,7 +6044,7 @@
         </w:rPr>
         <w:t>Hora y lugar:</w:t>
       </w:r>
-      <w:bookmarkEnd w:id="18"/>
+      <w:bookmarkEnd w:id="19"/>
     </w:p>
     <w:p/>
     <w:p>
@@ -6069,7 +6094,7 @@
           <w:sz w:val="28"/>
         </w:rPr>
       </w:pPr>
-      <w:bookmarkStart w:id="19" w:name="_Toc471848011"/>
+      <w:bookmarkStart w:id="20" w:name="_Toc471848011"/>
       <w:r>
         <w:rPr>
           <w:b/>
@@ -6077,7 +6102,7 @@
         </w:rPr>
         <w:t>Lista de convocados:</w:t>
       </w:r>
-      <w:bookmarkEnd w:id="19"/>
+      <w:bookmarkEnd w:id="20"/>
     </w:p>
     <w:p>
       <w:pPr>
@@ -6364,7 +6389,7 @@
           <w:sz w:val="28"/>
         </w:rPr>
       </w:pPr>
-      <w:bookmarkStart w:id="20" w:name="_Toc471848012"/>
+      <w:bookmarkStart w:id="21" w:name="_Toc471848012"/>
       <w:r>
         <w:rPr>
           <w:b/>
@@ -6372,7 +6397,7 @@
         </w:rPr>
         <w:t>Temas tratados:</w:t>
       </w:r>
-      <w:bookmarkEnd w:id="20"/>
+      <w:bookmarkEnd w:id="21"/>
     </w:p>
     <w:p>
       <w:pPr>
@@ -6542,7 +6567,7 @@
           <w:sz w:val="28"/>
         </w:rPr>
       </w:pPr>
-      <w:bookmarkStart w:id="21" w:name="_Toc471848013"/>
+      <w:bookmarkStart w:id="22" w:name="_Toc471848013"/>
       <w:r>
         <w:rPr>
           <w:b/>
@@ -6550,7 +6575,7 @@
         </w:rPr>
         <w:t>Acuerdos y tareas:</w:t>
       </w:r>
-      <w:bookmarkEnd w:id="21"/>
+      <w:bookmarkEnd w:id="22"/>
     </w:p>
     <w:p>
       <w:pPr>
@@ -6743,7 +6768,7 @@
           <w:u w:val="single"/>
         </w:rPr>
       </w:pPr>
-      <w:bookmarkStart w:id="22" w:name="_Toc471848014"/>
+      <w:bookmarkStart w:id="23" w:name="_Toc471848014"/>
       <w:r>
         <w:rPr>
           <w:b/>
@@ -6751,7 +6776,7 @@
         </w:rPr>
         <w:t>Acta de revisión 2 (30/11/2016)</w:t>
       </w:r>
-      <w:bookmarkEnd w:id="22"/>
+      <w:bookmarkEnd w:id="23"/>
     </w:p>
     <w:p/>
     <w:p>
@@ -6762,7 +6787,7 @@
           <w:sz w:val="28"/>
         </w:rPr>
       </w:pPr>
-      <w:bookmarkStart w:id="23" w:name="_Toc471848015"/>
+      <w:bookmarkStart w:id="24" w:name="_Toc471848015"/>
       <w:r>
         <w:rPr>
           <w:b/>
@@ -6770,7 +6795,7 @@
         </w:rPr>
         <w:t>Hora y lugar:</w:t>
       </w:r>
-      <w:bookmarkEnd w:id="23"/>
+      <w:bookmarkEnd w:id="24"/>
     </w:p>
     <w:p/>
     <w:p>
@@ -6822,7 +6847,7 @@
           <w:sz w:val="28"/>
         </w:rPr>
       </w:pPr>
-      <w:bookmarkStart w:id="24" w:name="_Toc471848016"/>
+      <w:bookmarkStart w:id="25" w:name="_Toc471848016"/>
       <w:r>
         <w:rPr>
           <w:b/>
@@ -6830,7 +6855,7 @@
         </w:rPr>
         <w:t>Lista de convocados:</w:t>
       </w:r>
-      <w:bookmarkEnd w:id="24"/>
+      <w:bookmarkEnd w:id="25"/>
     </w:p>
     <w:p>
       <w:pPr>
@@ -7164,7 +7189,7 @@
           <w:sz w:val="28"/>
         </w:rPr>
       </w:pPr>
-      <w:bookmarkStart w:id="25" w:name="_Toc471848017"/>
+      <w:bookmarkStart w:id="26" w:name="_Toc471848017"/>
       <w:r>
         <w:rPr>
           <w:b/>
@@ -7172,7 +7197,7 @@
         </w:rPr>
         <w:t>Temas tratados:</w:t>
       </w:r>
-      <w:bookmarkEnd w:id="25"/>
+      <w:bookmarkEnd w:id="26"/>
     </w:p>
     <w:p/>
     <w:p>
@@ -7334,7 +7359,7 @@
           <w:sz w:val="28"/>
         </w:rPr>
       </w:pPr>
-      <w:bookmarkStart w:id="26" w:name="_Toc471848018"/>
+      <w:bookmarkStart w:id="27" w:name="_Toc471848018"/>
       <w:r>
         <w:rPr>
           <w:b/>
@@ -7342,7 +7367,7 @@
         </w:rPr>
         <w:t>Acuerdos y tareas:</w:t>
       </w:r>
-      <w:bookmarkEnd w:id="26"/>
+      <w:bookmarkEnd w:id="27"/>
     </w:p>
     <w:p>
       <w:pPr>
@@ -7382,7 +7407,7 @@
           <w:u w:val="single"/>
         </w:rPr>
       </w:pPr>
-      <w:bookmarkStart w:id="27" w:name="_Toc471848019"/>
+      <w:bookmarkStart w:id="28" w:name="_Toc471848019"/>
       <w:r>
         <w:rPr>
           <w:b/>
@@ -7390,7 +7415,7 @@
         </w:rPr>
         <w:t>Acta de reunión de equipo (5/12/2016)</w:t>
       </w:r>
-      <w:bookmarkEnd w:id="27"/>
+      <w:bookmarkEnd w:id="28"/>
     </w:p>
     <w:p/>
     <w:p>
@@ -7401,7 +7426,7 @@
           <w:sz w:val="28"/>
         </w:rPr>
       </w:pPr>
-      <w:bookmarkStart w:id="28" w:name="_Toc471848020"/>
+      <w:bookmarkStart w:id="29" w:name="_Toc471848020"/>
       <w:r>
         <w:rPr>
           <w:b/>
@@ -7409,7 +7434,7 @@
         </w:rPr>
         <w:t>Hora y lugar:</w:t>
       </w:r>
-      <w:bookmarkEnd w:id="28"/>
+      <w:bookmarkEnd w:id="29"/>
     </w:p>
     <w:p/>
     <w:p>
@@ -7459,7 +7484,7 @@
           <w:sz w:val="28"/>
         </w:rPr>
       </w:pPr>
-      <w:bookmarkStart w:id="29" w:name="_Toc471848021"/>
+      <w:bookmarkStart w:id="30" w:name="_Toc471848021"/>
       <w:r>
         <w:rPr>
           <w:b/>
@@ -7467,7 +7492,7 @@
         </w:rPr>
         <w:t>Lista de convocados:</w:t>
       </w:r>
-      <w:bookmarkEnd w:id="29"/>
+      <w:bookmarkEnd w:id="30"/>
     </w:p>
     <w:p>
       <w:pPr>
@@ -7754,7 +7779,7 @@
           <w:sz w:val="28"/>
         </w:rPr>
       </w:pPr>
-      <w:bookmarkStart w:id="30" w:name="_Toc471848022"/>
+      <w:bookmarkStart w:id="31" w:name="_Toc471848022"/>
       <w:r>
         <w:rPr>
           <w:b/>
@@ -7762,7 +7787,7 @@
         </w:rPr>
         <w:t>Temas tratados:</w:t>
       </w:r>
-      <w:bookmarkEnd w:id="30"/>
+      <w:bookmarkEnd w:id="31"/>
     </w:p>
     <w:p>
       <w:pPr>
@@ -7926,7 +7951,7 @@
           <w:sz w:val="28"/>
         </w:rPr>
       </w:pPr>
-      <w:bookmarkStart w:id="31" w:name="_Toc471848023"/>
+      <w:bookmarkStart w:id="32" w:name="_Toc471848023"/>
       <w:r>
         <w:rPr>
           <w:b/>
@@ -7934,7 +7959,7 @@
         </w:rPr>
         <w:t>Acuerdos y tareas:</w:t>
       </w:r>
-      <w:bookmarkEnd w:id="31"/>
+      <w:bookmarkEnd w:id="32"/>
     </w:p>
     <w:p/>
     <w:p>
@@ -8090,7 +8115,7 @@
           <w:u w:val="single"/>
         </w:rPr>
       </w:pPr>
-      <w:bookmarkStart w:id="32" w:name="_Toc471848024"/>
+      <w:bookmarkStart w:id="33" w:name="_Toc471848024"/>
       <w:r>
         <w:rPr>
           <w:b/>
@@ -8098,7 +8123,7 @@
         </w:rPr>
         <w:t>Acta de revisión 3 (21/12/2016)</w:t>
       </w:r>
-      <w:bookmarkEnd w:id="32"/>
+      <w:bookmarkEnd w:id="33"/>
     </w:p>
     <w:p>
       <w:pPr>
@@ -8115,7 +8140,7 @@
           <w:sz w:val="28"/>
         </w:rPr>
       </w:pPr>
-      <w:bookmarkStart w:id="33" w:name="_Toc471848025"/>
+      <w:bookmarkStart w:id="34" w:name="_Toc471848025"/>
       <w:r>
         <w:rPr>
           <w:b/>
@@ -8123,7 +8148,7 @@
         </w:rPr>
         <w:t>Hora y lugar:</w:t>
       </w:r>
-      <w:bookmarkEnd w:id="33"/>
+      <w:bookmarkEnd w:id="34"/>
     </w:p>
     <w:p/>
     <w:p>
@@ -8173,7 +8198,7 @@
           <w:sz w:val="28"/>
         </w:rPr>
       </w:pPr>
-      <w:bookmarkStart w:id="34" w:name="_Toc471848026"/>
+      <w:bookmarkStart w:id="35" w:name="_Toc471848026"/>
       <w:r>
         <w:rPr>
           <w:b/>
@@ -8181,7 +8206,7 @@
         </w:rPr>
         <w:t>Lista de convocados:</w:t>
       </w:r>
-      <w:bookmarkEnd w:id="34"/>
+      <w:bookmarkEnd w:id="35"/>
     </w:p>
     <w:p>
       <w:pPr>
@@ -8515,7 +8540,7 @@
           <w:sz w:val="28"/>
         </w:rPr>
       </w:pPr>
-      <w:bookmarkStart w:id="35" w:name="_Toc471848027"/>
+      <w:bookmarkStart w:id="36" w:name="_Toc471848027"/>
       <w:r>
         <w:rPr>
           <w:b/>
@@ -8523,7 +8548,7 @@
         </w:rPr>
         <w:t>Temas tratados:</w:t>
       </w:r>
-      <w:bookmarkEnd w:id="35"/>
+      <w:bookmarkEnd w:id="36"/>
     </w:p>
     <w:p/>
     <w:p>
@@ -8739,7 +8764,7 @@
           <w:sz w:val="28"/>
         </w:rPr>
       </w:pPr>
-      <w:bookmarkStart w:id="36" w:name="_Toc471848028"/>
+      <w:bookmarkStart w:id="37" w:name="_Toc471848028"/>
       <w:r>
         <w:rPr>
           <w:b/>
@@ -8747,7 +8772,7 @@
         </w:rPr>
         <w:t>Acuerdos y tareas:</w:t>
       </w:r>
-      <w:bookmarkEnd w:id="36"/>
+      <w:bookmarkEnd w:id="37"/>
     </w:p>
     <w:p/>
     <w:p>
@@ -8790,7 +8815,7 @@
           <w:u w:val="single"/>
         </w:rPr>
       </w:pPr>
-      <w:bookmarkStart w:id="37" w:name="_Toc471848029"/>
+      <w:bookmarkStart w:id="38" w:name="_Toc471848029"/>
       <w:r>
         <w:rPr>
           <w:b/>
@@ -8812,7 +8837,7 @@
         </w:rPr>
         <w:t>/12/2016)</w:t>
       </w:r>
-      <w:bookmarkEnd w:id="37"/>
+      <w:bookmarkEnd w:id="38"/>
     </w:p>
     <w:p/>
     <w:p>
@@ -8823,7 +8848,7 @@
           <w:sz w:val="28"/>
         </w:rPr>
       </w:pPr>
-      <w:bookmarkStart w:id="38" w:name="_Toc471848030"/>
+      <w:bookmarkStart w:id="39" w:name="_Toc471848030"/>
       <w:r>
         <w:rPr>
           <w:b/>
@@ -8831,7 +8856,7 @@
         </w:rPr>
         <w:t>Hora y lugar:</w:t>
       </w:r>
-      <w:bookmarkEnd w:id="38"/>
+      <w:bookmarkEnd w:id="39"/>
     </w:p>
     <w:p/>
     <w:p>
@@ -8881,7 +8906,7 @@
           <w:sz w:val="28"/>
         </w:rPr>
       </w:pPr>
-      <w:bookmarkStart w:id="39" w:name="_Toc471848031"/>
+      <w:bookmarkStart w:id="40" w:name="_Toc471848031"/>
       <w:r>
         <w:rPr>
           <w:b/>
@@ -8889,7 +8914,7 @@
         </w:rPr>
         <w:t>Lista de convocados:</w:t>
       </w:r>
-      <w:bookmarkEnd w:id="39"/>
+      <w:bookmarkEnd w:id="40"/>
     </w:p>
     <w:p>
       <w:pPr>
@@ -9176,7 +9201,7 @@
           <w:sz w:val="28"/>
         </w:rPr>
       </w:pPr>
-      <w:bookmarkStart w:id="40" w:name="_Toc471848032"/>
+      <w:bookmarkStart w:id="41" w:name="_Toc471848032"/>
       <w:r>
         <w:rPr>
           <w:b/>
@@ -9184,7 +9209,7 @@
         </w:rPr>
         <w:t>Temas tratados:</w:t>
       </w:r>
-      <w:bookmarkEnd w:id="40"/>
+      <w:bookmarkEnd w:id="41"/>
     </w:p>
     <w:p>
       <w:pPr>
@@ -9288,7 +9313,7 @@
           <w:sz w:val="28"/>
         </w:rPr>
       </w:pPr>
-      <w:bookmarkStart w:id="41" w:name="_Toc471848033"/>
+      <w:bookmarkStart w:id="42" w:name="_Toc471848033"/>
       <w:r>
         <w:rPr>
           <w:b/>
@@ -9296,7 +9321,7 @@
         </w:rPr>
         <w:t>Acuerdos y tareas:</w:t>
       </w:r>
-      <w:bookmarkEnd w:id="41"/>
+      <w:bookmarkEnd w:id="42"/>
     </w:p>
     <w:p>
       <w:pPr>
@@ -9405,7 +9430,7 @@
           <w:u w:val="single"/>
         </w:rPr>
       </w:pPr>
-      <w:bookmarkStart w:id="42" w:name="_Toc471848034"/>
+      <w:bookmarkStart w:id="43" w:name="_Toc471848034"/>
       <w:r>
         <w:rPr>
           <w:b/>
@@ -9413,7 +9438,7 @@
         </w:rPr>
         <w:t>Acta de reunión de equipo (09/01/2017)</w:t>
       </w:r>
-      <w:bookmarkEnd w:id="42"/>
+      <w:bookmarkEnd w:id="43"/>
     </w:p>
     <w:p/>
     <w:p>
@@ -9424,7 +9449,7 @@
           <w:sz w:val="28"/>
         </w:rPr>
       </w:pPr>
-      <w:bookmarkStart w:id="43" w:name="_Toc471848035"/>
+      <w:bookmarkStart w:id="44" w:name="_Toc471848035"/>
       <w:r>
         <w:rPr>
           <w:b/>
@@ -9432,7 +9457,7 @@
         </w:rPr>
         <w:t>Hora y lugar:</w:t>
       </w:r>
-      <w:bookmarkEnd w:id="43"/>
+      <w:bookmarkEnd w:id="44"/>
     </w:p>
     <w:p/>
     <w:p>
@@ -9482,7 +9507,7 @@
           <w:sz w:val="28"/>
         </w:rPr>
       </w:pPr>
-      <w:bookmarkStart w:id="44" w:name="_Toc471848036"/>
+      <w:bookmarkStart w:id="45" w:name="_Toc471848036"/>
       <w:r>
         <w:rPr>
           <w:b/>
@@ -9490,7 +9515,7 @@
         </w:rPr>
         <w:t>Lista de convocados:</w:t>
       </w:r>
-      <w:bookmarkEnd w:id="44"/>
+      <w:bookmarkEnd w:id="45"/>
     </w:p>
     <w:p>
       <w:pPr>
@@ -9777,7 +9802,7 @@
           <w:sz w:val="28"/>
         </w:rPr>
       </w:pPr>
-      <w:bookmarkStart w:id="45" w:name="_Toc471848037"/>
+      <w:bookmarkStart w:id="46" w:name="_Toc471848037"/>
       <w:r>
         <w:rPr>
           <w:b/>
@@ -9785,7 +9810,7 @@
         </w:rPr>
         <w:t>Temas tratados:</w:t>
       </w:r>
-      <w:bookmarkEnd w:id="45"/>
+      <w:bookmarkEnd w:id="46"/>
     </w:p>
     <w:p>
       <w:pPr>
@@ -9827,7 +9852,7 @@
           <w:sz w:val="28"/>
         </w:rPr>
       </w:pPr>
-      <w:bookmarkStart w:id="46" w:name="_Toc471848038"/>
+      <w:bookmarkStart w:id="47" w:name="_Toc471848038"/>
       <w:r>
         <w:rPr>
           <w:b/>
@@ -9835,7 +9860,7 @@
         </w:rPr>
         <w:t>Acuerdos y tareas:</w:t>
       </w:r>
-      <w:bookmarkEnd w:id="46"/>
+      <w:bookmarkEnd w:id="47"/>
     </w:p>
     <w:p/>
     <w:p>
@@ -9845,14 +9870,12 @@
           <w:sz w:val="24"/>
         </w:rPr>
       </w:pPr>
-      <w:bookmarkStart w:id="47" w:name="_GoBack"/>
       <w:r>
         <w:rPr>
           <w:sz w:val="24"/>
         </w:rPr>
         <w:t>Acordada metodología a seguir para crear la documentación del proyecto.</w:t>
       </w:r>
-      <w:bookmarkEnd w:id="47"/>
     </w:p>
     <w:sectPr>
       <w:footerReference w:type="default" r:id="rId8"/>
@@ -9922,7 +9945,7 @@
           <w:rPr>
             <w:noProof/>
           </w:rPr>
-          <w:t>3</w:t>
+          <w:t>11</w:t>
         </w:r>
         <w:r>
           <w:fldChar w:fldCharType="end"/>
@@ -11012,541 +11035,6 @@
 </w:styles>
 </file>
 
-<file path=word/glossary/document.xml><?xml version="1.0" encoding="utf-8"?>
-<w:glossaryDocument xmlns:wpc="http://schemas.microsoft.com/office/word/2010/wordprocessingCanvas" xmlns:cx="http://schemas.microsoft.com/office/drawing/2014/chartex" xmlns:cx1="http://schemas.microsoft.com/office/drawing/2015/9/8/chartex" xmlns:cx2="http://schemas.microsoft.com/office/drawing/2015/10/21/chartex" xmlns:mc="http://schemas.openxmlformats.org/markup-compatibility/2006" xmlns:o="urn:schemas-microsoft-com:office:office" xmlns:r="http://schemas.openxmlformats.org/officeDocument/2006/relationships" xmlns:m="http://schemas.openxmlformats.org/officeDocument/2006/math" xmlns:v="urn:schemas-microsoft-com:vml" xmlns:wp14="http://schemas.microsoft.com/office/word/2010/wordprocessingDrawing" xmlns:wp="http://schemas.openxmlformats.org/drawingml/2006/wordprocessingDrawing" xmlns:w10="urn:schemas-microsoft-com:office:word" xmlns:w="http://schemas.openxmlformats.org/wordprocessingml/2006/main" xmlns:w14="http://schemas.microsoft.com/office/word/2010/wordml" xmlns:w15="http://schemas.microsoft.com/office/word/2012/wordml" xmlns:w16se="http://schemas.microsoft.com/office/word/2015/wordml/symex" xmlns:wpg="http://schemas.microsoft.com/office/word/2010/wordprocessingGroup" xmlns:wpi="http://schemas.microsoft.com/office/word/2010/wordprocessingInk" xmlns:wne="http://schemas.microsoft.com/office/word/2006/wordml" xmlns:wps="http://schemas.microsoft.com/office/word/2010/wordprocessingShape" mc:Ignorable="w14 w15 w16se wp14"/>
-</file>
-
-<file path=word/glossary/fontTable.xml><?xml version="1.0" encoding="utf-8"?>
-<w:fonts xmlns:mc="http://schemas.openxmlformats.org/markup-compatibility/2006" xmlns:r="http://schemas.openxmlformats.org/officeDocument/2006/relationships" xmlns:w="http://schemas.openxmlformats.org/wordprocessingml/2006/main" xmlns:w14="http://schemas.microsoft.com/office/word/2010/wordml" xmlns:w15="http://schemas.microsoft.com/office/word/2012/wordml" xmlns:w16se="http://schemas.microsoft.com/office/word/2015/wordml/symex" mc:Ignorable="w14 w15 w16se">
-  <w:font w:name="Calibri">
-    <w:panose1 w:val="020F0502020204030204"/>
-    <w:charset w:val="00"/>
-    <w:family w:val="swiss"/>
-    <w:pitch w:val="variable"/>
-    <w:sig w:usb0="E0002AFF" w:usb1="C000247B" w:usb2="00000009" w:usb3="00000000" w:csb0="000001FF" w:csb1="00000000"/>
-  </w:font>
-  <w:font w:name="Courier New">
-    <w:panose1 w:val="02070309020205020404"/>
-    <w:charset w:val="00"/>
-    <w:family w:val="modern"/>
-    <w:pitch w:val="fixed"/>
-    <w:sig w:usb0="E0002EFF" w:usb1="C0007843" w:usb2="00000009" w:usb3="00000000" w:csb0="000001FF" w:csb1="00000000"/>
-  </w:font>
-  <w:font w:name="Times New Roman">
-    <w:panose1 w:val="02020603050405020304"/>
-    <w:charset w:val="00"/>
-    <w:family w:val="roman"/>
-    <w:pitch w:val="variable"/>
-    <w:sig w:usb0="E0002EFF" w:usb1="C000785B" w:usb2="00000009" w:usb3="00000000" w:csb0="000001FF" w:csb1="00000000"/>
-  </w:font>
-  <w:font w:name="Wingdings">
-    <w:panose1 w:val="05000000000000000000"/>
-    <w:charset w:val="02"/>
-    <w:family w:val="auto"/>
-    <w:pitch w:val="variable"/>
-    <w:sig w:usb0="00000000" w:usb1="10000000" w:usb2="00000000" w:usb3="00000000" w:csb0="80000000" w:csb1="00000000"/>
-  </w:font>
-  <w:font w:name="Symbol">
-    <w:panose1 w:val="05050102010706020507"/>
-    <w:charset w:val="02"/>
-    <w:family w:val="roman"/>
-    <w:pitch w:val="variable"/>
-    <w:sig w:usb0="00000000" w:usb1="10000000" w:usb2="00000000" w:usb3="00000000" w:csb0="80000000" w:csb1="00000000"/>
-  </w:font>
-  <w:font w:name="Calibri Light">
-    <w:panose1 w:val="020F0302020204030204"/>
-    <w:charset w:val="00"/>
-    <w:family w:val="swiss"/>
-    <w:pitch w:val="variable"/>
-    <w:sig w:usb0="E0002AFF" w:usb1="C000247B" w:usb2="00000009" w:usb3="00000000" w:csb0="000001FF" w:csb1="00000000"/>
-  </w:font>
-</w:fonts>
-</file>
-
-<file path=word/glossary/settings.xml><?xml version="1.0" encoding="utf-8"?>
-<w:settings xmlns:mc="http://schemas.openxmlformats.org/markup-compatibility/2006" xmlns:o="urn:schemas-microsoft-com:office:office" xmlns:r="http://schemas.openxmlformats.org/officeDocument/2006/relationships" xmlns:m="http://schemas.openxmlformats.org/officeDocument/2006/math" xmlns:v="urn:schemas-microsoft-com:vml" xmlns:w10="urn:schemas-microsoft-com:office:word" xmlns:w="http://schemas.openxmlformats.org/wordprocessingml/2006/main" xmlns:w14="http://schemas.microsoft.com/office/word/2010/wordml" xmlns:w15="http://schemas.microsoft.com/office/word/2012/wordml" xmlns:w16se="http://schemas.microsoft.com/office/word/2015/wordml/symex" xmlns:sl="http://schemas.openxmlformats.org/schemaLibrary/2006/main" mc:Ignorable="w14 w15 w16se">
-  <w:view w:val="normal"/>
-  <w:defaultTabStop w:val="708"/>
-  <w:hyphenationZone w:val="425"/>
-  <w:characterSpacingControl w:val="doNotCompress"/>
-  <w:compat>
-    <w:useFELayout/>
-    <w:compatSetting w:name="compatibilityMode" w:uri="http://schemas.microsoft.com/office/word" w:val="15"/>
-    <w:compatSetting w:name="overrideTableStyleFontSizeAndJustification" w:uri="http://schemas.microsoft.com/office/word" w:val="1"/>
-    <w:compatSetting w:name="enableOpenTypeFeatures" w:uri="http://schemas.microsoft.com/office/word" w:val="1"/>
-    <w:compatSetting w:name="doNotFlipMirrorIndents" w:uri="http://schemas.microsoft.com/office/word" w:val="1"/>
-    <w:compatSetting w:name="differentiateMultirowTableHeaders" w:uri="http://schemas.microsoft.com/office/word" w:val="1"/>
-  </w:compat>
-  <w:rsids>
-    <w:rsidRoot w:val="00AE7335"/>
-    <w:rsid w:val="0014645F"/>
-    <w:rsid w:val="00AE7335"/>
-  </w:rsids>
-  <m:mathPr>
-    <m:mathFont m:val="Cambria Math"/>
-    <m:brkBin m:val="before"/>
-    <m:brkBinSub m:val="--"/>
-    <m:smallFrac m:val="0"/>
-    <m:dispDef/>
-    <m:lMargin m:val="0"/>
-    <m:rMargin m:val="0"/>
-    <m:defJc m:val="centerGroup"/>
-    <m:wrapIndent m:val="1440"/>
-    <m:intLim m:val="subSup"/>
-    <m:naryLim m:val="undOvr"/>
-  </m:mathPr>
-  <w:themeFontLang w:val="es-ES"/>
-  <w:clrSchemeMapping w:bg1="light1" w:t1="dark1" w:bg2="light2" w:t2="dark2" w:accent1="accent1" w:accent2="accent2" w:accent3="accent3" w:accent4="accent4" w:accent5="accent5" w:accent6="accent6" w:hyperlink="hyperlink" w:followedHyperlink="followedHyperlink"/>
-  <w:decimalSymbol w:val=","/>
-  <w:listSeparator w:val=";"/>
-  <w15:chartTrackingRefBased/>
-</w:settings>
-</file>
-
-<file path=word/glossary/styles.xml><?xml version="1.0" encoding="utf-8"?>
-<w:styles xmlns:mc="http://schemas.openxmlformats.org/markup-compatibility/2006" xmlns:r="http://schemas.openxmlformats.org/officeDocument/2006/relationships" xmlns:w="http://schemas.openxmlformats.org/wordprocessingml/2006/main" xmlns:w14="http://schemas.microsoft.com/office/word/2010/wordml" xmlns:w15="http://schemas.microsoft.com/office/word/2012/wordml" xmlns:w16se="http://schemas.microsoft.com/office/word/2015/wordml/symex" mc:Ignorable="w14 w15 w16se">
-  <w:docDefaults>
-    <w:rPrDefault>
-      <w:rPr>
-        <w:rFonts w:asciiTheme="minorHAnsi" w:eastAsiaTheme="minorEastAsia" w:hAnsiTheme="minorHAnsi" w:cstheme="minorBidi"/>
-        <w:sz w:val="22"/>
-        <w:szCs w:val="22"/>
-        <w:lang w:val="es-ES" w:eastAsia="es-ES" w:bidi="ar-SA"/>
-      </w:rPr>
-    </w:rPrDefault>
-    <w:pPrDefault>
-      <w:pPr>
-        <w:spacing w:after="160" w:line="259" w:lineRule="auto"/>
-      </w:pPr>
-    </w:pPrDefault>
-  </w:docDefaults>
-  <w:latentStyles w:defLockedState="0" w:defUIPriority="99" w:defSemiHidden="0" w:defUnhideWhenUsed="0" w:defQFormat="0" w:count="372">
-    <w:lsdException w:name="Normal" w:uiPriority="0" w:qFormat="1"/>
-    <w:lsdException w:name="heading 1" w:uiPriority="9" w:qFormat="1"/>
-    <w:lsdException w:name="heading 2" w:semiHidden="1" w:uiPriority="9" w:unhideWhenUsed="1" w:qFormat="1"/>
-    <w:lsdException w:name="heading 3" w:semiHidden="1" w:uiPriority="9" w:unhideWhenUsed="1" w:qFormat="1"/>
-    <w:lsdException w:name="heading 4" w:semiHidden="1" w:uiPriority="9" w:unhideWhenUsed="1" w:qFormat="1"/>
-    <w:lsdException w:name="heading 5" w:semiHidden="1" w:uiPriority="9" w:unhideWhenUsed="1" w:qFormat="1"/>
-    <w:lsdException w:name="heading 6" w:semiHidden="1" w:uiPriority="9" w:unhideWhenUsed="1" w:qFormat="1"/>
-    <w:lsdException w:name="heading 7" w:semiHidden="1" w:uiPriority="9" w:unhideWhenUsed="1" w:qFormat="1"/>
-    <w:lsdException w:name="heading 8" w:semiHidden="1" w:uiPriority="9" w:unhideWhenUsed="1" w:qFormat="1"/>
-    <w:lsdException w:name="heading 9" w:semiHidden="1" w:uiPriority="9" w:unhideWhenUsed="1" w:qFormat="1"/>
-    <w:lsdException w:name="index 1" w:semiHidden="1" w:unhideWhenUsed="1"/>
-    <w:lsdException w:name="index 2" w:semiHidden="1" w:unhideWhenUsed="1"/>
-    <w:lsdException w:name="index 3" w:semiHidden="1" w:unhideWhenUsed="1"/>
-    <w:lsdException w:name="index 4" w:semiHidden="1" w:unhideWhenUsed="1"/>
-    <w:lsdException w:name="index 5" w:semiHidden="1" w:unhideWhenUsed="1"/>
-    <w:lsdException w:name="index 6" w:semiHidden="1" w:unhideWhenUsed="1"/>
-    <w:lsdException w:name="index 7" w:semiHidden="1" w:unhideWhenUsed="1"/>
-    <w:lsdException w:name="index 8" w:semiHidden="1" w:unhideWhenUsed="1"/>
-    <w:lsdException w:name="index 9" w:semiHidden="1" w:unhideWhenUsed="1"/>
-    <w:lsdException w:name="toc 1" w:semiHidden="1" w:uiPriority="39" w:unhideWhenUsed="1"/>
-    <w:lsdException w:name="toc 2" w:semiHidden="1" w:uiPriority="39" w:unhideWhenUsed="1"/>
-    <w:lsdException w:name="toc 3" w:semiHidden="1" w:uiPriority="39" w:unhideWhenUsed="1"/>
-    <w:lsdException w:name="toc 4" w:semiHidden="1" w:uiPriority="39" w:unhideWhenUsed="1"/>
-    <w:lsdException w:name="toc 5" w:semiHidden="1" w:uiPriority="39" w:unhideWhenUsed="1"/>
-    <w:lsdException w:name="toc 6" w:semiHidden="1" w:uiPriority="39" w:unhideWhenUsed="1"/>
-    <w:lsdException w:name="toc 7" w:semiHidden="1" w:uiPriority="39" w:unhideWhenUsed="1"/>
-    <w:lsdException w:name="toc 8" w:semiHidden="1" w:uiPriority="39" w:unhideWhenUsed="1"/>
-    <w:lsdException w:name="toc 9" w:semiHidden="1" w:uiPriority="39" w:unhideWhenUsed="1"/>
-    <w:lsdException w:name="Normal Indent" w:semiHidden="1" w:unhideWhenUsed="1"/>
-    <w:lsdException w:name="footnote text" w:semiHidden="1" w:unhideWhenUsed="1"/>
-    <w:lsdException w:name="annotation text" w:semiHidden="1" w:unhideWhenUsed="1"/>
-    <w:lsdException w:name="header" w:semiHidden="1" w:unhideWhenUsed="1"/>
-    <w:lsdException w:name="footer" w:semiHidden="1" w:unhideWhenUsed="1"/>
-    <w:lsdException w:name="index heading" w:semiHidden="1" w:unhideWhenUsed="1"/>
-    <w:lsdException w:name="caption" w:semiHidden="1" w:uiPriority="35" w:unhideWhenUsed="1" w:qFormat="1"/>
-    <w:lsdException w:name="table of figures" w:semiHidden="1" w:unhideWhenUsed="1"/>
-    <w:lsdException w:name="envelope address" w:semiHidden="1" w:unhideWhenUsed="1"/>
-    <w:lsdException w:name="envelope return" w:semiHidden="1" w:unhideWhenUsed="1"/>
-    <w:lsdException w:name="footnote reference" w:semiHidden="1" w:unhideWhenUsed="1"/>
-    <w:lsdException w:name="annotation reference" w:semiHidden="1" w:unhideWhenUsed="1"/>
-    <w:lsdException w:name="line number" w:semiHidden="1" w:unhideWhenUsed="1"/>
-    <w:lsdException w:name="page number" w:semiHidden="1" w:unhideWhenUsed="1"/>
-    <w:lsdException w:name="endnote reference" w:semiHidden="1" w:unhideWhenUsed="1"/>
-    <w:lsdException w:name="endnote text" w:semiHidden="1" w:unhideWhenUsed="1"/>
-    <w:lsdException w:name="table of authorities" w:semiHidden="1" w:unhideWhenUsed="1"/>
-    <w:lsdException w:name="macro" w:semiHidden="1" w:unhideWhenUsed="1"/>
-    <w:lsdException w:name="toa heading" w:semiHidden="1" w:unhideWhenUsed="1"/>
-    <w:lsdException w:name="List" w:semiHidden="1" w:unhideWhenUsed="1"/>
-    <w:lsdException w:name="List Bullet" w:semiHidden="1" w:unhideWhenUsed="1"/>
-    <w:lsdException w:name="List Number" w:semiHidden="1" w:unhideWhenUsed="1"/>
-    <w:lsdException w:name="List 2" w:semiHidden="1" w:unhideWhenUsed="1"/>
-    <w:lsdException w:name="List 3" w:semiHidden="1" w:unhideWhenUsed="1"/>
-    <w:lsdException w:name="List 4" w:semiHidden="1" w:unhideWhenUsed="1"/>
-    <w:lsdException w:name="List 5" w:semiHidden="1" w:unhideWhenUsed="1"/>
-    <w:lsdException w:name="List Bullet 2" w:semiHidden="1" w:unhideWhenUsed="1"/>
-    <w:lsdException w:name="List Bullet 3" w:semiHidden="1" w:unhideWhenUsed="1"/>
-    <w:lsdException w:name="List Bullet 4" w:semiHidden="1" w:unhideWhenUsed="1"/>
-    <w:lsdException w:name="List Bullet 5" w:semiHidden="1" w:unhideWhenUsed="1"/>
-    <w:lsdException w:name="List Number 2" w:semiHidden="1" w:unhideWhenUsed="1"/>
-    <w:lsdException w:name="List Number 3" w:semiHidden="1" w:unhideWhenUsed="1"/>
-    <w:lsdException w:name="List Number 4" w:semiHidden="1" w:unhideWhenUsed="1"/>
-    <w:lsdException w:name="List Number 5" w:semiHidden="1" w:unhideWhenUsed="1"/>
-    <w:lsdException w:name="Title" w:uiPriority="10" w:qFormat="1"/>
-    <w:lsdException w:name="Closing" w:semiHidden="1" w:unhideWhenUsed="1"/>
-    <w:lsdException w:name="Signature" w:semiHidden="1" w:unhideWhenUsed="1"/>
-    <w:lsdException w:name="Default Paragraph Font" w:semiHidden="1" w:uiPriority="1" w:unhideWhenUsed="1"/>
-    <w:lsdException w:name="Body Text" w:semiHidden="1" w:unhideWhenUsed="1"/>
-    <w:lsdException w:name="Body Text Indent" w:semiHidden="1" w:unhideWhenUsed="1"/>
-    <w:lsdException w:name="List Continue" w:semiHidden="1" w:unhideWhenUsed="1"/>
-    <w:lsdException w:name="List Continue 2" w:semiHidden="1" w:unhideWhenUsed="1"/>
-    <w:lsdException w:name="List Continue 3" w:semiHidden="1" w:unhideWhenUsed="1"/>
-    <w:lsdException w:name="List Continue 4" w:semiHidden="1" w:unhideWhenUsed="1"/>
-    <w:lsdException w:name="List Continue 5" w:semiHidden="1" w:unhideWhenUsed="1"/>
-    <w:lsdException w:name="Message Header" w:semiHidden="1" w:unhideWhenUsed="1"/>
-    <w:lsdException w:name="Subtitle" w:uiPriority="11" w:qFormat="1"/>
-    <w:lsdException w:name="Salutation" w:semiHidden="1" w:unhideWhenUsed="1"/>
-    <w:lsdException w:name="Date" w:semiHidden="1" w:unhideWhenUsed="1"/>
-    <w:lsdException w:name="Body Text First Indent" w:semiHidden="1" w:unhideWhenUsed="1"/>
-    <w:lsdException w:name="Body Text First Indent 2" w:semiHidden="1" w:unhideWhenUsed="1"/>
-    <w:lsdException w:name="Note Heading" w:semiHidden="1" w:unhideWhenUsed="1"/>
-    <w:lsdException w:name="Body Text 2" w:semiHidden="1" w:unhideWhenUsed="1"/>
-    <w:lsdException w:name="Body Text 3" w:semiHidden="1" w:unhideWhenUsed="1"/>
-    <w:lsdException w:name="Body Text Indent 2" w:semiHidden="1" w:unhideWhenUsed="1"/>
-    <w:lsdException w:name="Body Text Indent 3" w:semiHidden="1" w:unhideWhenUsed="1"/>
-    <w:lsdException w:name="Block Text" w:semiHidden="1" w:unhideWhenUsed="1"/>
-    <w:lsdException w:name="Hyperlink" w:semiHidden="1" w:unhideWhenUsed="1"/>
-    <w:lsdException w:name="FollowedHyperlink" w:semiHidden="1" w:unhideWhenUsed="1"/>
-    <w:lsdException w:name="Strong" w:uiPriority="22" w:qFormat="1"/>
-    <w:lsdException w:name="Emphasis" w:uiPriority="20" w:qFormat="1"/>
-    <w:lsdException w:name="Document Map" w:semiHidden="1" w:unhideWhenUsed="1"/>
-    <w:lsdException w:name="Plain Text" w:semiHidden="1" w:unhideWhenUsed="1"/>
-    <w:lsdException w:name="E-mail Signature" w:semiHidden="1" w:unhideWhenUsed="1"/>
-    <w:lsdException w:name="HTML Top of Form" w:semiHidden="1" w:unhideWhenUsed="1"/>
-    <w:lsdException w:name="HTML Bottom of Form" w:semiHidden="1" w:unhideWhenUsed="1"/>
-    <w:lsdException w:name="Normal (Web)" w:semiHidden="1" w:unhideWhenUsed="1"/>
-    <w:lsdException w:name="HTML Acronym" w:semiHidden="1" w:unhideWhenUsed="1"/>
-    <w:lsdException w:name="HTML Address" w:semiHidden="1" w:unhideWhenUsed="1"/>
-    <w:lsdException w:name="HTML Cite" w:semiHidden="1" w:unhideWhenUsed="1"/>
-    <w:lsdException w:name="HTML Code" w:semiHidden="1" w:unhideWhenUsed="1"/>
-    <w:lsdException w:name="HTML Definition" w:semiHidden="1" w:unhideWhenUsed="1"/>
-    <w:lsdException w:name="HTML Keyboard" w:semiHidden="1" w:unhideWhenUsed="1"/>
-    <w:lsdException w:name="HTML Preformatted" w:semiHidden="1" w:unhideWhenUsed="1"/>
-    <w:lsdException w:name="HTML Sample" w:semiHidden="1" w:unhideWhenUsed="1"/>
-    <w:lsdException w:name="HTML Typewriter" w:semiHidden="1" w:unhideWhenUsed="1"/>
-    <w:lsdException w:name="HTML Variable" w:semiHidden="1" w:unhideWhenUsed="1"/>
-    <w:lsdException w:name="Normal Table" w:semiHidden="1" w:unhideWhenUsed="1"/>
-    <w:lsdException w:name="annotation subject" w:semiHidden="1" w:unhideWhenUsed="1"/>
-    <w:lsdException w:name="No List" w:semiHidden="1" w:unhideWhenUsed="1"/>
-    <w:lsdException w:name="Outline List 1" w:semiHidden="1" w:unhideWhenUsed="1"/>
-    <w:lsdException w:name="Outline List 2" w:semiHidden="1" w:unhideWhenUsed="1"/>
-    <w:lsdException w:name="Outline List 3" w:semiHidden="1" w:unhideWhenUsed="1"/>
-    <w:lsdException w:name="Table Simple 1" w:semiHidden="1" w:unhideWhenUsed="1"/>
-    <w:lsdException w:name="Table Simple 2" w:semiHidden="1" w:unhideWhenUsed="1"/>
-    <w:lsdException w:name="Table Simple 3" w:semiHidden="1" w:unhideWhenUsed="1"/>
-    <w:lsdException w:name="Table Classic 1" w:semiHidden="1" w:unhideWhenUsed="1"/>
-    <w:lsdException w:name="Table Classic 2" w:semiHidden="1" w:unhideWhenUsed="1"/>
-    <w:lsdException w:name="Table Classic 3" w:semiHidden="1" w:unhideWhenUsed="1"/>
-    <w:lsdException w:name="Table Classic 4" w:semiHidden="1" w:unhideWhenUsed="1"/>
-    <w:lsdException w:name="Table Colorful 1" w:semiHidden="1" w:unhideWhenUsed="1"/>
-    <w:lsdException w:name="Table Colorful 2" w:semiHidden="1" w:unhideWhenUsed="1"/>
-    <w:lsdException w:name="Table Colorful 3" w:semiHidden="1" w:unhideWhenUsed="1"/>
-    <w:lsdException w:name="Table Columns 1" w:semiHidden="1" w:unhideWhenUsed="1"/>
-    <w:lsdException w:name="Table Columns 2" w:semiHidden="1" w:unhideWhenUsed="1"/>
-    <w:lsdException w:name="Table Columns 3" w:semiHidden="1" w:unhideWhenUsed="1"/>
-    <w:lsdException w:name="Table Columns 4" w:semiHidden="1" w:unhideWhenUsed="1"/>
-    <w:lsdException w:name="Table Columns 5" w:semiHidden="1" w:unhideWhenUsed="1"/>
-    <w:lsdException w:name="Table Grid 1" w:semiHidden="1" w:unhideWhenUsed="1"/>
-    <w:lsdException w:name="Table Grid 2" w:semiHidden="1" w:unhideWhenUsed="1"/>
-    <w:lsdException w:name="Table Grid 3" w:semiHidden="1" w:unhideWhenUsed="1"/>
-    <w:lsdException w:name="Table Grid 4" w:semiHidden="1" w:unhideWhenUsed="1"/>
-    <w:lsdException w:name="Table Grid 5" w:semiHidden="1" w:unhideWhenUsed="1"/>
-    <w:lsdException w:name="Table Grid 6" w:semiHidden="1" w:unhideWhenUsed="1"/>
-    <w:lsdException w:name="Table Grid 7" w:semiHidden="1" w:unhideWhenUsed="1"/>
-    <w:lsdException w:name="Table Grid 8" w:semiHidden="1" w:unhideWhenUsed="1"/>
-    <w:lsdException w:name="Table List 1" w:semiHidden="1" w:unhideWhenUsed="1"/>
-    <w:lsdException w:name="Table List 2" w:semiHidden="1" w:unhideWhenUsed="1"/>
-    <w:lsdException w:name="Table List 3" w:semiHidden="1" w:unhideWhenUsed="1"/>
-    <w:lsdException w:name="Table List 4" w:semiHidden="1" w:unhideWhenUsed="1"/>
-    <w:lsdException w:name="Table List 5" w:semiHidden="1" w:unhideWhenUsed="1"/>
-    <w:lsdException w:name="Table List 6" w:semiHidden="1" w:unhideWhenUsed="1"/>
-    <w:lsdException w:name="Table List 7" w:semiHidden="1" w:unhideWhenUsed="1"/>
-    <w:lsdException w:name="Table List 8" w:semiHidden="1" w:unhideWhenUsed="1"/>
-    <w:lsdException w:name="Table 3D effects 1" w:semiHidden="1" w:unhideWhenUsed="1"/>
-    <w:lsdException w:name="Table 3D effects 2" w:semiHidden="1" w:unhideWhenUsed="1"/>
-    <w:lsdException w:name="Table 3D effects 3" w:semiHidden="1" w:unhideWhenUsed="1"/>
-    <w:lsdException w:name="Table Contemporary" w:semiHidden="1" w:unhideWhenUsed="1"/>
-    <w:lsdException w:name="Table Elegant" w:semiHidden="1" w:unhideWhenUsed="1"/>
-    <w:lsdException w:name="Table Professional" w:semiHidden="1" w:unhideWhenUsed="1"/>
-    <w:lsdException w:name="Table Subtle 1" w:semiHidden="1" w:unhideWhenUsed="1"/>
-    <w:lsdException w:name="Table Subtle 2" w:semiHidden="1" w:unhideWhenUsed="1"/>
-    <w:lsdException w:name="Table Web 1" w:semiHidden="1" w:unhideWhenUsed="1"/>
-    <w:lsdException w:name="Table Web 2" w:semiHidden="1" w:unhideWhenUsed="1"/>
-    <w:lsdException w:name="Table Web 3" w:semiHidden="1" w:unhideWhenUsed="1"/>
-    <w:lsdException w:name="Balloon Text" w:semiHidden="1" w:unhideWhenUsed="1"/>
-    <w:lsdException w:name="Table Grid" w:uiPriority="39"/>
-    <w:lsdException w:name="Table Theme" w:semiHidden="1" w:unhideWhenUsed="1"/>
-    <w:lsdException w:name="Placeholder Text" w:semiHidden="1"/>
-    <w:lsdException w:name="No Spacing" w:uiPriority="1" w:qFormat="1"/>
-    <w:lsdException w:name="Light Shading" w:uiPriority="60"/>
-    <w:lsdException w:name="Light List" w:uiPriority="61"/>
-    <w:lsdException w:name="Light Grid" w:uiPriority="62"/>
-    <w:lsdException w:name="Medium Shading 1" w:uiPriority="63"/>
-    <w:lsdException w:name="Medium Shading 2" w:uiPriority="64"/>
-    <w:lsdException w:name="Medium List 1" w:uiPriority="65"/>
-    <w:lsdException w:name="Medium List 2" w:uiPriority="66"/>
-    <w:lsdException w:name="Medium Grid 1" w:uiPriority="67"/>
-    <w:lsdException w:name="Medium Grid 2" w:uiPriority="68"/>
-    <w:lsdException w:name="Medium Grid 3" w:uiPriority="69"/>
-    <w:lsdException w:name="Dark List" w:uiPriority="70"/>
-    <w:lsdException w:name="Colorful Shading" w:uiPriority="71"/>
-    <w:lsdException w:name="Colorful List" w:uiPriority="72"/>
-    <w:lsdException w:name="Colorful Grid" w:uiPriority="73"/>
-    <w:lsdException w:name="Light Shading Accent 1" w:uiPriority="60"/>
-    <w:lsdException w:name="Light List Accent 1" w:uiPriority="61"/>
-    <w:lsdException w:name="Light Grid Accent 1" w:uiPriority="62"/>
-    <w:lsdException w:name="Medium Shading 1 Accent 1" w:uiPriority="63"/>
-    <w:lsdException w:name="Medium Shading 2 Accent 1" w:uiPriority="64"/>
-    <w:lsdException w:name="Medium List 1 Accent 1" w:uiPriority="65"/>
-    <w:lsdException w:name="Revision" w:semiHidden="1"/>
-    <w:lsdException w:name="List Paragraph" w:uiPriority="34" w:qFormat="1"/>
-    <w:lsdException w:name="Quote" w:uiPriority="29" w:qFormat="1"/>
-    <w:lsdException w:name="Intense Quote" w:uiPriority="30" w:qFormat="1"/>
-    <w:lsdException w:name="Medium List 2 Accent 1" w:uiPriority="66"/>
-    <w:lsdException w:name="Medium Grid 1 Accent 1" w:uiPriority="67"/>
-    <w:lsdException w:name="Medium Grid 2 Accent 1" w:uiPriority="68"/>
-    <w:lsdException w:name="Medium Grid 3 Accent 1" w:uiPriority="69"/>
-    <w:lsdException w:name="Dark List Accent 1" w:uiPriority="70"/>
-    <w:lsdException w:name="Colorful Shading Accent 1" w:uiPriority="71"/>
-    <w:lsdException w:name="Colorful List Accent 1" w:uiPriority="72"/>
-    <w:lsdException w:name="Colorful Grid Accent 1" w:uiPriority="73"/>
-    <w:lsdException w:name="Light Shading Accent 2" w:uiPriority="60"/>
-    <w:lsdException w:name="Light List Accent 2" w:uiPriority="61"/>
-    <w:lsdException w:name="Light Grid Accent 2" w:uiPriority="62"/>
-    <w:lsdException w:name="Medium Shading 1 Accent 2" w:uiPriority="63"/>
-    <w:lsdException w:name="Medium Shading 2 Accent 2" w:uiPriority="64"/>
-    <w:lsdException w:name="Medium List 1 Accent 2" w:uiPriority="65"/>
-    <w:lsdException w:name="Medium List 2 Accent 2" w:uiPriority="66"/>
-    <w:lsdException w:name="Medium Grid 1 Accent 2" w:uiPriority="67"/>
-    <w:lsdException w:name="Medium Grid 2 Accent 2" w:uiPriority="68"/>
-    <w:lsdException w:name="Medium Grid 3 Accent 2" w:uiPriority="69"/>
-    <w:lsdException w:name="Dark List Accent 2" w:uiPriority="70"/>
-    <w:lsdException w:name="Colorful Shading Accent 2" w:uiPriority="71"/>
-    <w:lsdException w:name="Colorful List Accent 2" w:uiPriority="72"/>
-    <w:lsdException w:name="Colorful Grid Accent 2" w:uiPriority="73"/>
-    <w:lsdException w:name="Light Shading Accent 3" w:uiPriority="60"/>
-    <w:lsdException w:name="Light List Accent 3" w:uiPriority="61"/>
-    <w:lsdException w:name="Light Grid Accent 3" w:uiPriority="62"/>
-    <w:lsdException w:name="Medium Shading 1 Accent 3" w:uiPriority="63"/>
-    <w:lsdException w:name="Medium Shading 2 Accent 3" w:uiPriority="64"/>
-    <w:lsdException w:name="Medium List 1 Accent 3" w:uiPriority="65"/>
-    <w:lsdException w:name="Medium List 2 Accent 3" w:uiPriority="66"/>
-    <w:lsdException w:name="Medium Grid 1 Accent 3" w:uiPriority="67"/>
-    <w:lsdException w:name="Medium Grid 2 Accent 3" w:uiPriority="68"/>
-    <w:lsdException w:name="Medium Grid 3 Accent 3" w:uiPriority="69"/>
-    <w:lsdException w:name="Dark List Accent 3" w:uiPriority="70"/>
-    <w:lsdException w:name="Colorful Shading Accent 3" w:uiPriority="71"/>
-    <w:lsdException w:name="Colorful List Accent 3" w:uiPriority="72"/>
-    <w:lsdException w:name="Colorful Grid Accent 3" w:uiPriority="73"/>
-    <w:lsdException w:name="Light Shading Accent 4" w:uiPriority="60"/>
-    <w:lsdException w:name="Light List Accent 4" w:uiPriority="61"/>
-    <w:lsdException w:name="Light Grid Accent 4" w:uiPriority="62"/>
-    <w:lsdException w:name="Medium Shading 1 Accent 4" w:uiPriority="63"/>
-    <w:lsdException w:name="Medium Shading 2 Accent 4" w:uiPriority="64"/>
-    <w:lsdException w:name="Medium List 1 Accent 4" w:uiPriority="65"/>
-    <w:lsdException w:name="Medium List 2 Accent 4" w:uiPriority="66"/>
-    <w:lsdException w:name="Medium Grid 1 Accent 4" w:uiPriority="67"/>
-    <w:lsdException w:name="Medium Grid 2 Accent 4" w:uiPriority="68"/>
-    <w:lsdException w:name="Medium Grid 3 Accent 4" w:uiPriority="69"/>
-    <w:lsdException w:name="Dark List Accent 4" w:uiPriority="70"/>
-    <w:lsdException w:name="Colorful Shading Accent 4" w:uiPriority="71"/>
-    <w:lsdException w:name="Colorful List Accent 4" w:uiPriority="72"/>
-    <w:lsdException w:name="Colorful Grid Accent 4" w:uiPriority="73"/>
-    <w:lsdException w:name="Light Shading Accent 5" w:uiPriority="60"/>
-    <w:lsdException w:name="Light List Accent 5" w:uiPriority="61"/>
-    <w:lsdException w:name="Light Grid Accent 5" w:uiPriority="62"/>
-    <w:lsdException w:name="Medium Shading 1 Accent 5" w:uiPriority="63"/>
-    <w:lsdException w:name="Medium Shading 2 Accent 5" w:uiPriority="64"/>
-    <w:lsdException w:name="Medium List 1 Accent 5" w:uiPriority="65"/>
-    <w:lsdException w:name="Medium List 2 Accent 5" w:uiPriority="66"/>
-    <w:lsdException w:name="Medium Grid 1 Accent 5" w:uiPriority="67"/>
-    <w:lsdException w:name="Medium Grid 2 Accent 5" w:uiPriority="68"/>
-    <w:lsdException w:name="Medium Grid 3 Accent 5" w:uiPriority="69"/>
-    <w:lsdException w:name="Dark List Accent 5" w:uiPriority="70"/>
-    <w:lsdException w:name="Colorful Shading Accent 5" w:uiPriority="71"/>
-    <w:lsdException w:name="Colorful List Accent 5" w:uiPriority="72"/>
-    <w:lsdException w:name="Colorful Grid Accent 5" w:uiPriority="73"/>
-    <w:lsdException w:name="Light Shading Accent 6" w:uiPriority="60"/>
-    <w:lsdException w:name="Light List Accent 6" w:uiPriority="61"/>
-    <w:lsdException w:name="Light Grid Accent 6" w:uiPriority="62"/>
-    <w:lsdException w:name="Medium Shading 1 Accent 6" w:uiPriority="63"/>
-    <w:lsdException w:name="Medium Shading 2 Accent 6" w:uiPriority="64"/>
-    <w:lsdException w:name="Medium List 1 Accent 6" w:uiPriority="65"/>
-    <w:lsdException w:name="Medium List 2 Accent 6" w:uiPriority="66"/>
-    <w:lsdException w:name="Medium Grid 1 Accent 6" w:uiPriority="67"/>
-    <w:lsdException w:name="Medium Grid 2 Accent 6" w:uiPriority="68"/>
-    <w:lsdException w:name="Medium Grid 3 Accent 6" w:uiPriority="69"/>
-    <w:lsdException w:name="Dark List Accent 6" w:uiPriority="70"/>
-    <w:lsdException w:name="Colorful Shading Accent 6" w:uiPriority="71"/>
-    <w:lsdException w:name="Colorful List Accent 6" w:uiPriority="72"/>
-    <w:lsdException w:name="Colorful Grid Accent 6" w:uiPriority="73"/>
-    <w:lsdException w:name="Subtle Emphasis" w:uiPriority="19" w:qFormat="1"/>
-    <w:lsdException w:name="Intense Emphasis" w:uiPriority="21" w:qFormat="1"/>
-    <w:lsdException w:name="Subtle Reference" w:uiPriority="31" w:qFormat="1"/>
-    <w:lsdException w:name="Intense Reference" w:uiPriority="32" w:qFormat="1"/>
-    <w:lsdException w:name="Book Title" w:uiPriority="33" w:qFormat="1"/>
-    <w:lsdException w:name="Bibliography" w:semiHidden="1" w:uiPriority="37" w:unhideWhenUsed="1"/>
-    <w:lsdException w:name="TOC Heading" w:semiHidden="1" w:uiPriority="39" w:unhideWhenUsed="1" w:qFormat="1"/>
-    <w:lsdException w:name="Plain Table 1" w:uiPriority="41"/>
-    <w:lsdException w:name="Plain Table 2" w:uiPriority="42"/>
-    <w:lsdException w:name="Plain Table 3" w:uiPriority="43"/>
-    <w:lsdException w:name="Plain Table 4" w:uiPriority="44"/>
-    <w:lsdException w:name="Plain Table 5" w:uiPriority="45"/>
-    <w:lsdException w:name="Grid Table Light" w:uiPriority="40"/>
-    <w:lsdException w:name="Grid Table 1 Light" w:uiPriority="46"/>
-    <w:lsdException w:name="Grid Table 2" w:uiPriority="47"/>
-    <w:lsdException w:name="Grid Table 3" w:uiPriority="48"/>
-    <w:lsdException w:name="Grid Table 4" w:uiPriority="49"/>
-    <w:lsdException w:name="Grid Table 5 Dark" w:uiPriority="50"/>
-    <w:lsdException w:name="Grid Table 6 Colorful" w:uiPriority="51"/>
-    <w:lsdException w:name="Grid Table 7 Colorful" w:uiPriority="52"/>
-    <w:lsdException w:name="Grid Table 1 Light Accent 1" w:uiPriority="46"/>
-    <w:lsdException w:name="Grid Table 2 Accent 1" w:uiPriority="47"/>
-    <w:lsdException w:name="Grid Table 3 Accent 1" w:uiPriority="48"/>
-    <w:lsdException w:name="Grid Table 4 Accent 1" w:uiPriority="49"/>
-    <w:lsdException w:name="Grid Table 5 Dark Accent 1" w:uiPriority="50"/>
-    <w:lsdException w:name="Grid Table 6 Colorful Accent 1" w:uiPriority="51"/>
-    <w:lsdException w:name="Grid Table 7 Colorful Accent 1" w:uiPriority="52"/>
-    <w:lsdException w:name="Grid Table 1 Light Accent 2" w:uiPriority="46"/>
-    <w:lsdException w:name="Grid Table 2 Accent 2" w:uiPriority="47"/>
-    <w:lsdException w:name="Grid Table 3 Accent 2" w:uiPriority="48"/>
-    <w:lsdException w:name="Grid Table 4 Accent 2" w:uiPriority="49"/>
-    <w:lsdException w:name="Grid Table 5 Dark Accent 2" w:uiPriority="50"/>
-    <w:lsdException w:name="Grid Table 6 Colorful Accent 2" w:uiPriority="51"/>
-    <w:lsdException w:name="Grid Table 7 Colorful Accent 2" w:uiPriority="52"/>
-    <w:lsdException w:name="Grid Table 1 Light Accent 3" w:uiPriority="46"/>
-    <w:lsdException w:name="Grid Table 2 Accent 3" w:uiPriority="47"/>
-    <w:lsdException w:name="Grid Table 3 Accent 3" w:uiPriority="48"/>
-    <w:lsdException w:name="Grid Table 4 Accent 3" w:uiPriority="49"/>
-    <w:lsdException w:name="Grid Table 5 Dark Accent 3" w:uiPriority="50"/>
-    <w:lsdException w:name="Grid Table 6 Colorful Accent 3" w:uiPriority="51"/>
-    <w:lsdException w:name="Grid Table 7 Colorful Accent 3" w:uiPriority="52"/>
-    <w:lsdException w:name="Grid Table 1 Light Accent 4" w:uiPriority="46"/>
-    <w:lsdException w:name="Grid Table 2 Accent 4" w:uiPriority="47"/>
-    <w:lsdException w:name="Grid Table 3 Accent 4" w:uiPriority="48"/>
-    <w:lsdException w:name="Grid Table 4 Accent 4" w:uiPriority="49"/>
-    <w:lsdException w:name="Grid Table 5 Dark Accent 4" w:uiPriority="50"/>
-    <w:lsdException w:name="Grid Table 6 Colorful Accent 4" w:uiPriority="51"/>
-    <w:lsdException w:name="Grid Table 7 Colorful Accent 4" w:uiPriority="52"/>
-    <w:lsdException w:name="Grid Table 1 Light Accent 5" w:uiPriority="46"/>
-    <w:lsdException w:name="Grid Table 2 Accent 5" w:uiPriority="47"/>
-    <w:lsdException w:name="Grid Table 3 Accent 5" w:uiPriority="48"/>
-    <w:lsdException w:name="Grid Table 4 Accent 5" w:uiPriority="49"/>
-    <w:lsdException w:name="Grid Table 5 Dark Accent 5" w:uiPriority="50"/>
-    <w:lsdException w:name="Grid Table 6 Colorful Accent 5" w:uiPriority="51"/>
-    <w:lsdException w:name="Grid Table 7 Colorful Accent 5" w:uiPriority="52"/>
-    <w:lsdException w:name="Grid Table 1 Light Accent 6" w:uiPriority="46"/>
-    <w:lsdException w:name="Grid Table 2 Accent 6" w:uiPriority="47"/>
-    <w:lsdException w:name="Grid Table 3 Accent 6" w:uiPriority="48"/>
-    <w:lsdException w:name="Grid Table 4 Accent 6" w:uiPriority="49"/>
-    <w:lsdException w:name="Grid Table 5 Dark Accent 6" w:uiPriority="50"/>
-    <w:lsdException w:name="Grid Table 6 Colorful Accent 6" w:uiPriority="51"/>
-    <w:lsdException w:name="Grid Table 7 Colorful Accent 6" w:uiPriority="52"/>
-    <w:lsdException w:name="List Table 1 Light" w:uiPriority="46"/>
-    <w:lsdException w:name="List Table 2" w:uiPriority="47"/>
-    <w:lsdException w:name="List Table 3" w:uiPriority="48"/>
-    <w:lsdException w:name="List Table 4" w:uiPriority="49"/>
-    <w:lsdException w:name="List Table 5 Dark" w:uiPriority="50"/>
-    <w:lsdException w:name="List Table 6 Colorful" w:uiPriority="51"/>
-    <w:lsdException w:name="List Table 7 Colorful" w:uiPriority="52"/>
-    <w:lsdException w:name="List Table 1 Light Accent 1" w:uiPriority="46"/>
-    <w:lsdException w:name="List Table 2 Accent 1" w:uiPriority="47"/>
-    <w:lsdException w:name="List Table 3 Accent 1" w:uiPriority="48"/>
-    <w:lsdException w:name="List Table 4 Accent 1" w:uiPriority="49"/>
-    <w:lsdException w:name="List Table 5 Dark Accent 1" w:uiPriority="50"/>
-    <w:lsdException w:name="List Table 6 Colorful Accent 1" w:uiPriority="51"/>
-    <w:lsdException w:name="List Table 7 Colorful Accent 1" w:uiPriority="52"/>
-    <w:lsdException w:name="List Table 1 Light Accent 2" w:uiPriority="46"/>
-    <w:lsdException w:name="List Table 2 Accent 2" w:uiPriority="47"/>
-    <w:lsdException w:name="List Table 3 Accent 2" w:uiPriority="48"/>
-    <w:lsdException w:name="List Table 4 Accent 2" w:uiPriority="49"/>
-    <w:lsdException w:name="List Table 5 Dark Accent 2" w:uiPriority="50"/>
-    <w:lsdException w:name="List Table 6 Colorful Accent 2" w:uiPriority="51"/>
-    <w:lsdException w:name="List Table 7 Colorful Accent 2" w:uiPriority="52"/>
-    <w:lsdException w:name="List Table 1 Light Accent 3" w:uiPriority="46"/>
-    <w:lsdException w:name="List Table 2 Accent 3" w:uiPriority="47"/>
-    <w:lsdException w:name="List Table 3 Accent 3" w:uiPriority="48"/>
-    <w:lsdException w:name="List Table 4 Accent 3" w:uiPriority="49"/>
-    <w:lsdException w:name="List Table 5 Dark Accent 3" w:uiPriority="50"/>
-    <w:lsdException w:name="List Table 6 Colorful Accent 3" w:uiPriority="51"/>
-    <w:lsdException w:name="List Table 7 Colorful Accent 3" w:uiPriority="52"/>
-    <w:lsdException w:name="List Table 1 Light Accent 4" w:uiPriority="46"/>
-    <w:lsdException w:name="List Table 2 Accent 4" w:uiPriority="47"/>
-    <w:lsdException w:name="List Table 3 Accent 4" w:uiPriority="48"/>
-    <w:lsdException w:name="List Table 4 Accent 4" w:uiPriority="49"/>
-    <w:lsdException w:name="List Table 5 Dark Accent 4" w:uiPriority="50"/>
-    <w:lsdException w:name="List Table 6 Colorful Accent 4" w:uiPriority="51"/>
-    <w:lsdException w:name="List Table 7 Colorful Accent 4" w:uiPriority="52"/>
-    <w:lsdException w:name="List Table 1 Light Accent 5" w:uiPriority="46"/>
-    <w:lsdException w:name="List Table 2 Accent 5" w:uiPriority="47"/>
-    <w:lsdException w:name="List Table 3 Accent 5" w:uiPriority="48"/>
-    <w:lsdException w:name="List Table 4 Accent 5" w:uiPriority="49"/>
-    <w:lsdException w:name="List Table 5 Dark Accent 5" w:uiPriority="50"/>
-    <w:lsdException w:name="List Table 6 Colorful Accent 5" w:uiPriority="51"/>
-    <w:lsdException w:name="List Table 7 Colorful Accent 5" w:uiPriority="52"/>
-    <w:lsdException w:name="List Table 1 Light Accent 6" w:uiPriority="46"/>
-    <w:lsdException w:name="List Table 2 Accent 6" w:uiPriority="47"/>
-    <w:lsdException w:name="List Table 3 Accent 6" w:uiPriority="48"/>
-    <w:lsdException w:name="List Table 4 Accent 6" w:uiPriority="49"/>
-    <w:lsdException w:name="List Table 5 Dark Accent 6" w:uiPriority="50"/>
-    <w:lsdException w:name="List Table 6 Colorful Accent 6" w:uiPriority="51"/>
-    <w:lsdException w:name="List Table 7 Colorful Accent 6" w:uiPriority="52"/>
-    <w:lsdException w:name="Mention" w:semiHidden="1" w:unhideWhenUsed="1"/>
-  </w:latentStyles>
-  <w:style w:type="paragraph" w:default="1" w:styleId="Normal">
-    <w:name w:val="Normal"/>
-    <w:qFormat/>
-  </w:style>
-  <w:style w:type="character" w:default="1" w:styleId="Fuentedeprrafopredeter">
-    <w:name w:val="Default Paragraph Font"/>
-    <w:uiPriority w:val="1"/>
-    <w:semiHidden/>
-    <w:unhideWhenUsed/>
-  </w:style>
-  <w:style w:type="table" w:default="1" w:styleId="Tablanormal">
-    <w:name w:val="Normal Table"/>
-    <w:uiPriority w:val="99"/>
-    <w:semiHidden/>
-    <w:unhideWhenUsed/>
-    <w:tblPr>
-      <w:tblInd w:w="0" w:type="dxa"/>
-      <w:tblCellMar>
-        <w:top w:w="0" w:type="dxa"/>
-        <w:left w:w="108" w:type="dxa"/>
-        <w:bottom w:w="0" w:type="dxa"/>
-        <w:right w:w="108" w:type="dxa"/>
-      </w:tblCellMar>
-    </w:tblPr>
-  </w:style>
-  <w:style w:type="numbering" w:default="1" w:styleId="Sinlista">
-    <w:name w:val="No List"/>
-    <w:uiPriority w:val="99"/>
-    <w:semiHidden/>
-    <w:unhideWhenUsed/>
-  </w:style>
-  <w:style w:type="paragraph" w:customStyle="1" w:styleId="79BCBCBF7ED64BC4A16472C44B255B77">
-    <w:name w:val="79BCBCBF7ED64BC4A16472C44B255B77"/>
-    <w:rsid w:val="00AE7335"/>
-  </w:style>
-  <w:style w:type="paragraph" w:customStyle="1" w:styleId="B4AA167CEB19453082AD13F1638A3010">
-    <w:name w:val="B4AA167CEB19453082AD13F1638A3010"/>
-    <w:rsid w:val="00AE7335"/>
-  </w:style>
-  <w:style w:type="paragraph" w:customStyle="1" w:styleId="8BC5548A9268480BBEE78B03ECB3576D">
-    <w:name w:val="8BC5548A9268480BBEE78B03ECB3576D"/>
-    <w:rsid w:val="00AE7335"/>
-  </w:style>
-</w:styles>
-</file>
-
-<file path=word/glossary/webSettings.xml><?xml version="1.0" encoding="utf-8"?>
-<w:webSettings xmlns:mc="http://schemas.openxmlformats.org/markup-compatibility/2006" xmlns:r="http://schemas.openxmlformats.org/officeDocument/2006/relationships" xmlns:w="http://schemas.openxmlformats.org/wordprocessingml/2006/main" xmlns:w14="http://schemas.microsoft.com/office/word/2010/wordml" xmlns:w15="http://schemas.microsoft.com/office/word/2012/wordml" xmlns:w16se="http://schemas.microsoft.com/office/word/2015/wordml/symex" mc:Ignorable="w14 w15 w16se">
-  <w:optimizeForBrowser/>
-  <w:allowPNG/>
-</w:webSettings>
-</file>
-
 <file path=word/theme/theme1.xml><?xml version="1.0" encoding="utf-8"?>
 <a:theme xmlns:a="http://schemas.openxmlformats.org/drawingml/2006/main" name="Tema de Office">
   <a:themeElements>
@@ -11813,7 +11301,7 @@
 </file>
 
 <file path=customXml/itemProps1.xml><?xml version="1.0" encoding="utf-8"?>
-<ds:datastoreItem xmlns:ds="http://schemas.openxmlformats.org/officeDocument/2006/customXml" ds:itemID="{20AA13E9-3FD9-4883-B21B-808E9B0EB795}">
+<ds:datastoreItem xmlns:ds="http://schemas.openxmlformats.org/officeDocument/2006/customXml" ds:itemID="{DCB22564-844C-446B-966A-5DDC1E3E7053}">
   <ds:schemaRefs>
     <ds:schemaRef ds:uri="http://schemas.openxmlformats.org/officeDocument/2006/bibliography"/>
   </ds:schemaRefs>

</xml_diff>

<commit_message>
Actualizado el diario de equipo con las tareas para la mejora
</commit_message>
<xml_diff>
--- a/documentation/Diario de equipo.docx
+++ b/documentation/Diario de equipo.docx
@@ -1,9 +1,7 @@
 
 <file path=word/document.xml><?xml version="1.0" encoding="utf-8"?>
-<w:document xmlns:wpc="http://schemas.microsoft.com/office/word/2010/wordprocessingCanvas" xmlns:cx="http://schemas.microsoft.com/office/drawing/2014/chartex" xmlns:cx1="http://schemas.microsoft.com/office/drawing/2015/9/8/chartex" xmlns:cx2="http://schemas.microsoft.com/office/drawing/2015/10/21/chartex" xmlns:mc="http://schemas.openxmlformats.org/markup-compatibility/2006" xmlns:o="urn:schemas-microsoft-com:office:office" xmlns:r="http://schemas.openxmlformats.org/officeDocument/2006/relationships" xmlns:m="http://schemas.openxmlformats.org/officeDocument/2006/math" xmlns:v="urn:schemas-microsoft-com:vml" xmlns:wp14="http://schemas.microsoft.com/office/word/2010/wordprocessingDrawing" xmlns:wp="http://schemas.openxmlformats.org/drawingml/2006/wordprocessingDrawing" xmlns:w10="urn:schemas-microsoft-com:office:word" xmlns:w="http://schemas.openxmlformats.org/wordprocessingml/2006/main" xmlns:w14="http://schemas.microsoft.com/office/word/2010/wordml" xmlns:w15="http://schemas.microsoft.com/office/word/2012/wordml" xmlns:w16se="http://schemas.microsoft.com/office/word/2015/wordml/symex" xmlns:wpg="http://schemas.microsoft.com/office/word/2010/wordprocessingGroup" xmlns:wpi="http://schemas.microsoft.com/office/word/2010/wordprocessingInk" xmlns:wne="http://schemas.microsoft.com/office/word/2006/wordml" xmlns:wps="http://schemas.microsoft.com/office/word/2010/wordprocessingShape" mc:Ignorable="w14 w15 w16se wp14">
+<w:document xmlns:wpc="http://schemas.microsoft.com/office/word/2010/wordprocessingCanvas" xmlns:cx="http://schemas.microsoft.com/office/drawing/2014/chartex" xmlns:cx1="http://schemas.microsoft.com/office/drawing/2015/9/8/chartex" xmlns:cx2="http://schemas.microsoft.com/office/drawing/2015/10/21/chartex" xmlns:cx3="http://schemas.microsoft.com/office/drawing/2016/5/9/chartex" xmlns:cx4="http://schemas.microsoft.com/office/drawing/2016/5/10/chartex" xmlns:cx5="http://schemas.microsoft.com/office/drawing/2016/5/11/chartex" xmlns:mc="http://schemas.openxmlformats.org/markup-compatibility/2006" xmlns:o="urn:schemas-microsoft-com:office:office" xmlns:r="http://schemas.openxmlformats.org/officeDocument/2006/relationships" xmlns:m="http://schemas.openxmlformats.org/officeDocument/2006/math" xmlns:v="urn:schemas-microsoft-com:vml" xmlns:wp14="http://schemas.microsoft.com/office/word/2010/wordprocessingDrawing" xmlns:wp="http://schemas.openxmlformats.org/drawingml/2006/wordprocessingDrawing" xmlns:w10="urn:schemas-microsoft-com:office:word" xmlns:w="http://schemas.openxmlformats.org/wordprocessingml/2006/main" xmlns:w14="http://schemas.microsoft.com/office/word/2010/wordml" xmlns:w15="http://schemas.microsoft.com/office/word/2012/wordml" xmlns:w16se="http://schemas.microsoft.com/office/word/2015/wordml/symex" xmlns:wpg="http://schemas.microsoft.com/office/word/2010/wordprocessingGroup" xmlns:wpi="http://schemas.microsoft.com/office/word/2010/wordprocessingInk" xmlns:wne="http://schemas.microsoft.com/office/word/2006/wordml" xmlns:wps="http://schemas.microsoft.com/office/word/2010/wordprocessingShape" mc:Ignorable="w14 w15 w16se wp14">
   <w:body>
-    <w:bookmarkStart w:id="0" w:name="_GoBack" w:displacedByCustomXml="next"/>
-    <w:bookmarkEnd w:id="0" w:displacedByCustomXml="next"/>
     <w:sdt>
       <w:sdtPr>
         <w:id w:val="-272017719"/>
@@ -703,19 +701,8 @@
                                         <w:sz w:val="32"/>
                                         <w:szCs w:val="32"/>
                                       </w:rPr>
-                                      <w:t xml:space="preserve">Cabina de votación </w:t>
+                                      <w:t>Cabina de votación Telegram</w:t>
                                     </w:r>
-                                    <w:proofErr w:type="spellStart"/>
-                                    <w:r>
-                                      <w:rPr>
-                                        <w:rFonts w:asciiTheme="majorHAnsi" w:eastAsiaTheme="majorEastAsia" w:hAnsiTheme="majorHAnsi" w:cstheme="majorBidi"/>
-                                        <w:color w:val="44546A" w:themeColor="text2"/>
-                                        <w:sz w:val="32"/>
-                                        <w:szCs w:val="32"/>
-                                      </w:rPr>
-                                      <w:t>Telegram</w:t>
-                                    </w:r>
-                                    <w:proofErr w:type="spellEnd"/>
                                   </w:p>
                                 </w:sdtContent>
                               </w:sdt>
@@ -908,7 +895,7 @@
           <w:r>
             <w:fldChar w:fldCharType="separate"/>
           </w:r>
-          <w:hyperlink w:anchor="_Toc471847992" w:history="1">
+          <w:hyperlink w:anchor="_Toc473627364" w:history="1">
             <w:r>
               <w:rPr>
                 <w:rStyle w:val="Hipervnculo"/>
@@ -949,7 +936,7 @@
                 <w:noProof/>
                 <w:webHidden/>
               </w:rPr>
-              <w:instrText xml:space="preserve"> PAGEREF _Toc471847992 \h </w:instrText>
+              <w:instrText xml:space="preserve"> PAGEREF _Toc473627364 \h </w:instrText>
             </w:r>
             <w:r>
               <w:rPr>
@@ -969,7 +956,7 @@
                 <w:noProof/>
                 <w:webHidden/>
               </w:rPr>
-              <w:t>2</w:t>
+              <w:t>3</w:t>
             </w:r>
             <w:r>
               <w:rPr>
@@ -992,7 +979,7 @@
               <w:noProof/>
             </w:rPr>
           </w:pPr>
-          <w:hyperlink w:anchor="_Toc471847993" w:history="1">
+          <w:hyperlink w:anchor="_Toc473627365" w:history="1">
             <w:r>
               <w:rPr>
                 <w:rStyle w:val="Hipervnculo"/>
@@ -1033,7 +1020,7 @@
                 <w:noProof/>
                 <w:webHidden/>
               </w:rPr>
-              <w:instrText xml:space="preserve"> PAGEREF _Toc471847993 \h </w:instrText>
+              <w:instrText xml:space="preserve"> PAGEREF _Toc473627365 \h </w:instrText>
             </w:r>
             <w:r>
               <w:rPr>
@@ -1053,7 +1040,7 @@
                 <w:noProof/>
                 <w:webHidden/>
               </w:rPr>
-              <w:t>3</w:t>
+              <w:t>4</w:t>
             </w:r>
             <w:r>
               <w:rPr>
@@ -1071,7 +1058,7 @@
               <w:rFonts w:cstheme="minorBidi"/>
             </w:rPr>
           </w:pPr>
-          <w:hyperlink w:anchor="_Toc471847994" w:history="1">
+          <w:hyperlink w:anchor="_Toc473627366" w:history="1">
             <w:r>
               <w:rPr>
                 <w:rStyle w:val="Hipervnculo"/>
@@ -1106,7 +1093,7 @@
               <w:rPr>
                 <w:webHidden/>
               </w:rPr>
-              <w:instrText xml:space="preserve"> PAGEREF _Toc471847994 \h </w:instrText>
+              <w:instrText xml:space="preserve"> PAGEREF _Toc473627366 \h </w:instrText>
             </w:r>
             <w:r>
               <w:rPr>
@@ -1123,7 +1110,7 @@
               <w:rPr>
                 <w:webHidden/>
               </w:rPr>
-              <w:t>3</w:t>
+              <w:t>4</w:t>
             </w:r>
             <w:r>
               <w:rPr>
@@ -1140,7 +1127,7 @@
               <w:rFonts w:cstheme="minorBidi"/>
             </w:rPr>
           </w:pPr>
-          <w:hyperlink w:anchor="_Toc471847999" w:history="1">
+          <w:hyperlink w:anchor="_Toc473627371" w:history="1">
             <w:r>
               <w:rPr>
                 <w:rStyle w:val="Hipervnculo"/>
@@ -1175,7 +1162,7 @@
               <w:rPr>
                 <w:webHidden/>
               </w:rPr>
-              <w:instrText xml:space="preserve"> PAGEREF _Toc471847999 \h </w:instrText>
+              <w:instrText xml:space="preserve"> PAGEREF _Toc473627371 \h </w:instrText>
             </w:r>
             <w:r>
               <w:rPr>
@@ -1192,7 +1179,7 @@
               <w:rPr>
                 <w:webHidden/>
               </w:rPr>
-              <w:t>4</w:t>
+              <w:t>5</w:t>
             </w:r>
             <w:r>
               <w:rPr>
@@ -1209,7 +1196,7 @@
               <w:rFonts w:cstheme="minorBidi"/>
             </w:rPr>
           </w:pPr>
-          <w:hyperlink w:anchor="_Toc471848004" w:history="1">
+          <w:hyperlink w:anchor="_Toc473627376" w:history="1">
             <w:r>
               <w:rPr>
                 <w:rStyle w:val="Hipervnculo"/>
@@ -1244,7 +1231,7 @@
               <w:rPr>
                 <w:webHidden/>
               </w:rPr>
-              <w:instrText xml:space="preserve"> PAGEREF _Toc471848004 \h </w:instrText>
+              <w:instrText xml:space="preserve"> PAGEREF _Toc473627376 \h </w:instrText>
             </w:r>
             <w:r>
               <w:rPr>
@@ -1261,7 +1248,7 @@
               <w:rPr>
                 <w:webHidden/>
               </w:rPr>
-              <w:t>5</w:t>
+              <w:t>6</w:t>
             </w:r>
             <w:r>
               <w:rPr>
@@ -1278,7 +1265,7 @@
               <w:rFonts w:cstheme="minorBidi"/>
             </w:rPr>
           </w:pPr>
-          <w:hyperlink w:anchor="_Toc471848009" w:history="1">
+          <w:hyperlink w:anchor="_Toc473627381" w:history="1">
             <w:r>
               <w:rPr>
                 <w:rStyle w:val="Hipervnculo"/>
@@ -1313,7 +1300,7 @@
               <w:rPr>
                 <w:webHidden/>
               </w:rPr>
-              <w:instrText xml:space="preserve"> PAGEREF _Toc471848009 \h </w:instrText>
+              <w:instrText xml:space="preserve"> PAGEREF _Toc473627381 \h </w:instrText>
             </w:r>
             <w:r>
               <w:rPr>
@@ -1330,7 +1317,7 @@
               <w:rPr>
                 <w:webHidden/>
               </w:rPr>
-              <w:t>6</w:t>
+              <w:t>7</w:t>
             </w:r>
             <w:r>
               <w:rPr>
@@ -1347,7 +1334,7 @@
               <w:rFonts w:cstheme="minorBidi"/>
             </w:rPr>
           </w:pPr>
-          <w:hyperlink w:anchor="_Toc471848014" w:history="1">
+          <w:hyperlink w:anchor="_Toc473627386" w:history="1">
             <w:r>
               <w:rPr>
                 <w:rStyle w:val="Hipervnculo"/>
@@ -1382,7 +1369,7 @@
               <w:rPr>
                 <w:webHidden/>
               </w:rPr>
-              <w:instrText xml:space="preserve"> PAGEREF _Toc471848014 \h </w:instrText>
+              <w:instrText xml:space="preserve"> PAGEREF _Toc473627386 \h </w:instrText>
             </w:r>
             <w:r>
               <w:rPr>
@@ -1399,7 +1386,7 @@
               <w:rPr>
                 <w:webHidden/>
               </w:rPr>
-              <w:t>7</w:t>
+              <w:t>8</w:t>
             </w:r>
             <w:r>
               <w:rPr>
@@ -1416,7 +1403,7 @@
               <w:rFonts w:cstheme="minorBidi"/>
             </w:rPr>
           </w:pPr>
-          <w:hyperlink w:anchor="_Toc471848019" w:history="1">
+          <w:hyperlink w:anchor="_Toc473627391" w:history="1">
             <w:r>
               <w:rPr>
                 <w:rStyle w:val="Hipervnculo"/>
@@ -1451,7 +1438,7 @@
               <w:rPr>
                 <w:webHidden/>
               </w:rPr>
-              <w:instrText xml:space="preserve"> PAGEREF _Toc471848019 \h </w:instrText>
+              <w:instrText xml:space="preserve"> PAGEREF _Toc473627391 \h </w:instrText>
             </w:r>
             <w:r>
               <w:rPr>
@@ -1468,7 +1455,7 @@
               <w:rPr>
                 <w:webHidden/>
               </w:rPr>
-              <w:t>8</w:t>
+              <w:t>9</w:t>
             </w:r>
             <w:r>
               <w:rPr>
@@ -1485,7 +1472,7 @@
               <w:rFonts w:cstheme="minorBidi"/>
             </w:rPr>
           </w:pPr>
-          <w:hyperlink w:anchor="_Toc471848024" w:history="1">
+          <w:hyperlink w:anchor="_Toc473627396" w:history="1">
             <w:r>
               <w:rPr>
                 <w:rStyle w:val="Hipervnculo"/>
@@ -1520,7 +1507,7 @@
               <w:rPr>
                 <w:webHidden/>
               </w:rPr>
-              <w:instrText xml:space="preserve"> PAGEREF _Toc471848024 \h </w:instrText>
+              <w:instrText xml:space="preserve"> PAGEREF _Toc473627396 \h </w:instrText>
             </w:r>
             <w:r>
               <w:rPr>
@@ -1537,7 +1524,7 @@
               <w:rPr>
                 <w:webHidden/>
               </w:rPr>
-              <w:t>9</w:t>
+              <w:t>10</w:t>
             </w:r>
             <w:r>
               <w:rPr>
@@ -1554,7 +1541,7 @@
               <w:rFonts w:cstheme="minorBidi"/>
             </w:rPr>
           </w:pPr>
-          <w:hyperlink w:anchor="_Toc471848029" w:history="1">
+          <w:hyperlink w:anchor="_Toc473627401" w:history="1">
             <w:r>
               <w:rPr>
                 <w:rStyle w:val="Hipervnculo"/>
@@ -1589,7 +1576,7 @@
               <w:rPr>
                 <w:webHidden/>
               </w:rPr>
-              <w:instrText xml:space="preserve"> PAGEREF _Toc471848029 \h </w:instrText>
+              <w:instrText xml:space="preserve"> PAGEREF _Toc473627401 \h </w:instrText>
             </w:r>
             <w:r>
               <w:rPr>
@@ -1606,7 +1593,7 @@
               <w:rPr>
                 <w:webHidden/>
               </w:rPr>
-              <w:t>10</w:t>
+              <w:t>11</w:t>
             </w:r>
             <w:r>
               <w:rPr>
@@ -1623,7 +1610,7 @@
               <w:rFonts w:cstheme="minorBidi"/>
             </w:rPr>
           </w:pPr>
-          <w:hyperlink w:anchor="_Toc471848034" w:history="1">
+          <w:hyperlink w:anchor="_Toc473627406" w:history="1">
             <w:r>
               <w:rPr>
                 <w:rStyle w:val="Hipervnculo"/>
@@ -1658,7 +1645,7 @@
               <w:rPr>
                 <w:webHidden/>
               </w:rPr>
-              <w:instrText xml:space="preserve"> PAGEREF _Toc471848034 \h </w:instrText>
+              <w:instrText xml:space="preserve"> PAGEREF _Toc473627406 \h </w:instrText>
             </w:r>
             <w:r>
               <w:rPr>
@@ -1675,7 +1662,7 @@
               <w:rPr>
                 <w:webHidden/>
               </w:rPr>
-              <w:t>11</w:t>
+              <w:t>12</w:t>
             </w:r>
             <w:r>
               <w:rPr>
@@ -1684,6 +1671,83 @@
               <w:fldChar w:fldCharType="end"/>
             </w:r>
           </w:hyperlink>
+        </w:p>
+        <w:p>
+          <w:pPr>
+            <w:pStyle w:val="TDC2"/>
+            <w:rPr>
+              <w:rFonts w:cstheme="minorBidi"/>
+            </w:rPr>
+          </w:pPr>
+          <w:hyperlink w:anchor="_Toc473627411" w:history="1">
+            <w:r>
+              <w:rPr>
+                <w:rStyle w:val="Hipervnculo"/>
+              </w:rPr>
+              <w:t>2.10.</w:t>
+            </w:r>
+            <w:r>
+              <w:rPr>
+                <w:rFonts w:cstheme="minorBidi"/>
+              </w:rPr>
+              <w:tab/>
+            </w:r>
+            <w:r>
+              <w:rPr>
+                <w:rStyle w:val="Hipervnculo"/>
+              </w:rPr>
+              <w:t>Acta de reunión de equipo (30/01/2017)</w:t>
+            </w:r>
+            <w:r>
+              <w:rPr>
+                <w:webHidden/>
+              </w:rPr>
+              <w:tab/>
+            </w:r>
+            <w:r>
+              <w:rPr>
+                <w:webHidden/>
+              </w:rPr>
+              <w:fldChar w:fldCharType="begin"/>
+            </w:r>
+            <w:r>
+              <w:rPr>
+                <w:webHidden/>
+              </w:rPr>
+              <w:instrText xml:space="preserve"> PAGEREF _Toc473627411 \h </w:instrText>
+            </w:r>
+            <w:r>
+              <w:rPr>
+                <w:webHidden/>
+              </w:rPr>
+            </w:r>
+            <w:r>
+              <w:rPr>
+                <w:webHidden/>
+              </w:rPr>
+              <w:fldChar w:fldCharType="separate"/>
+            </w:r>
+            <w:r>
+              <w:rPr>
+                <w:webHidden/>
+              </w:rPr>
+              <w:t>13</w:t>
+            </w:r>
+            <w:r>
+              <w:rPr>
+                <w:webHidden/>
+              </w:rPr>
+              <w:fldChar w:fldCharType="end"/>
+            </w:r>
+          </w:hyperlink>
+        </w:p>
+        <w:p>
+          <w:pPr>
+            <w:pStyle w:val="TDC2"/>
+            <w:rPr>
+              <w:rFonts w:cstheme="minorBidi"/>
+            </w:rPr>
+          </w:pPr>
           <w:r>
             <w:rPr>
               <w:bCs/>
@@ -1720,15 +1784,16 @@
           <w:u w:val="single"/>
         </w:rPr>
       </w:pPr>
-      <w:bookmarkStart w:id="1" w:name="_Toc471847992"/>
+      <w:bookmarkStart w:id="0" w:name="_Toc473627364"/>
       <w:r>
         <w:rPr>
           <w:b/>
           <w:u w:val="single"/>
         </w:rPr>
+        <w:lastRenderedPageBreak/>
         <w:t>Tabla de tiempos</w:t>
       </w:r>
-      <w:bookmarkEnd w:id="1"/>
+      <w:bookmarkEnd w:id="0"/>
     </w:p>
     <w:p/>
     <w:tbl>
@@ -1920,16 +1985,8 @@
               <w:rPr>
                 <w:b w:val="0"/>
               </w:rPr>
-              <w:t xml:space="preserve"> de </w:t>
-            </w:r>
-            <w:proofErr w:type="spellStart"/>
-            <w:r>
-              <w:rPr>
-                <w:b w:val="0"/>
-              </w:rPr>
-              <w:t>Telegram</w:t>
-            </w:r>
-            <w:proofErr w:type="spellEnd"/>
+              <w:t xml:space="preserve"> de Telegram</w:t>
+            </w:r>
           </w:p>
         </w:tc>
         <w:tc>
@@ -3890,6 +3947,274 @@
             </w:pPr>
             <w:r>
               <w:t>4</w:t>
+            </w:r>
+          </w:p>
+        </w:tc>
+      </w:tr>
+      <w:tr>
+        <w:tc>
+          <w:tcPr>
+            <w:cnfStyle w:val="001000000000" w:firstRow="0" w:lastRow="0" w:firstColumn="1" w:lastColumn="0" w:oddVBand="0" w:evenVBand="0" w:oddHBand="0" w:evenHBand="0" w:firstRowFirstColumn="0" w:firstRowLastColumn="0" w:lastRowFirstColumn="0" w:lastRowLastColumn="0"/>
+            <w:tcW w:w="2035" w:type="pct"/>
+          </w:tcPr>
+          <w:p>
+            <w:pPr>
+              <w:jc w:val="center"/>
+            </w:pPr>
+            <w:r>
+              <w:t>Reunión de equipo</w:t>
+            </w:r>
+          </w:p>
+        </w:tc>
+        <w:tc>
+          <w:tcPr>
+            <w:tcW w:w="739" w:type="pct"/>
+          </w:tcPr>
+          <w:p>
+            <w:pPr>
+              <w:jc w:val="center"/>
+              <w:cnfStyle w:val="000000000000" w:firstRow="0" w:lastRow="0" w:firstColumn="0" w:lastColumn="0" w:oddVBand="0" w:evenVBand="0" w:oddHBand="0" w:evenHBand="0" w:firstRowFirstColumn="0" w:firstRowLastColumn="0" w:lastRowFirstColumn="0" w:lastRowLastColumn="0"/>
+              <w:rPr>
+                <w:b/>
+              </w:rPr>
+            </w:pPr>
+            <w:r>
+              <w:rPr>
+                <w:b/>
+              </w:rPr>
+              <w:t>30/01/</w:t>
+            </w:r>
+            <w:r>
+              <w:rPr>
+                <w:b/>
+              </w:rPr>
+              <w:t>20</w:t>
+            </w:r>
+            <w:r>
+              <w:rPr>
+                <w:b/>
+              </w:rPr>
+              <w:t>17</w:t>
+            </w:r>
+          </w:p>
+        </w:tc>
+        <w:tc>
+          <w:tcPr>
+            <w:tcW w:w="1437" w:type="pct"/>
+          </w:tcPr>
+          <w:p>
+            <w:pPr>
+              <w:jc w:val="center"/>
+              <w:cnfStyle w:val="000000000000" w:firstRow="0" w:lastRow="0" w:firstColumn="0" w:lastColumn="0" w:oddVBand="0" w:evenVBand="0" w:oddHBand="0" w:evenHBand="0" w:firstRowFirstColumn="0" w:firstRowLastColumn="0" w:lastRowFirstColumn="0" w:lastRowLastColumn="0"/>
+            </w:pPr>
+            <w:r>
+              <w:t>2</w:t>
+            </w:r>
+          </w:p>
+        </w:tc>
+        <w:tc>
+          <w:tcPr>
+            <w:tcW w:w="789" w:type="pct"/>
+          </w:tcPr>
+          <w:p>
+            <w:pPr>
+              <w:jc w:val="center"/>
+              <w:cnfStyle w:val="000000000000" w:firstRow="0" w:lastRow="0" w:firstColumn="0" w:lastColumn="0" w:oddVBand="0" w:evenVBand="0" w:oddHBand="0" w:evenHBand="0" w:firstRowFirstColumn="0" w:firstRowLastColumn="0" w:lastRowFirstColumn="0" w:lastRowLastColumn="0"/>
+            </w:pPr>
+            <w:r>
+              <w:t>1.5</w:t>
+            </w:r>
+          </w:p>
+        </w:tc>
+      </w:tr>
+      <w:tr>
+        <w:tc>
+          <w:tcPr>
+            <w:cnfStyle w:val="001000000000" w:firstRow="0" w:lastRow="0" w:firstColumn="1" w:lastColumn="0" w:oddVBand="0" w:evenVBand="0" w:oddHBand="0" w:evenHBand="0" w:firstRowFirstColumn="0" w:firstRowLastColumn="0" w:lastRowFirstColumn="0" w:lastRowLastColumn="0"/>
+            <w:tcW w:w="2035" w:type="pct"/>
+          </w:tcPr>
+          <w:p>
+            <w:pPr>
+              <w:jc w:val="center"/>
+              <w:rPr>
+                <w:b w:val="0"/>
+              </w:rPr>
+            </w:pPr>
+            <w:r>
+              <w:rPr>
+                <w:b w:val="0"/>
+              </w:rPr>
+              <w:t>Codificación de mejoras</w:t>
+            </w:r>
+          </w:p>
+        </w:tc>
+        <w:tc>
+          <w:tcPr>
+            <w:tcW w:w="739" w:type="pct"/>
+          </w:tcPr>
+          <w:p>
+            <w:pPr>
+              <w:jc w:val="center"/>
+              <w:cnfStyle w:val="000000000000" w:firstRow="0" w:lastRow="0" w:firstColumn="0" w:lastColumn="0" w:oddVBand="0" w:evenVBand="0" w:oddHBand="0" w:evenHBand="0" w:firstRowFirstColumn="0" w:firstRowLastColumn="0" w:lastRowFirstColumn="0" w:lastRowLastColumn="0"/>
+            </w:pPr>
+            <w:r>
+              <w:t>30/01/2017</w:t>
+            </w:r>
+          </w:p>
+        </w:tc>
+        <w:tc>
+          <w:tcPr>
+            <w:tcW w:w="1437" w:type="pct"/>
+          </w:tcPr>
+          <w:p>
+            <w:pPr>
+              <w:jc w:val="center"/>
+              <w:cnfStyle w:val="000000000000" w:firstRow="0" w:lastRow="0" w:firstColumn="0" w:lastColumn="0" w:oddVBand="0" w:evenVBand="0" w:oddHBand="0" w:evenHBand="0" w:firstRowFirstColumn="0" w:firstRowLastColumn="0" w:lastRowFirstColumn="0" w:lastRowLastColumn="0"/>
+            </w:pPr>
+            <w:r>
+              <w:t>10</w:t>
+            </w:r>
+          </w:p>
+        </w:tc>
+        <w:tc>
+          <w:tcPr>
+            <w:tcW w:w="789" w:type="pct"/>
+          </w:tcPr>
+          <w:p>
+            <w:pPr>
+              <w:jc w:val="center"/>
+              <w:cnfStyle w:val="000000000000" w:firstRow="0" w:lastRow="0" w:firstColumn="0" w:lastColumn="0" w:oddVBand="0" w:evenVBand="0" w:oddHBand="0" w:evenHBand="0" w:firstRowFirstColumn="0" w:firstRowLastColumn="0" w:lastRowFirstColumn="0" w:lastRowLastColumn="0"/>
+            </w:pPr>
+            <w:r>
+              <w:t>8</w:t>
+            </w:r>
+          </w:p>
+        </w:tc>
+      </w:tr>
+      <w:tr>
+        <w:tc>
+          <w:tcPr>
+            <w:cnfStyle w:val="001000000000" w:firstRow="0" w:lastRow="0" w:firstColumn="1" w:lastColumn="0" w:oddVBand="0" w:evenVBand="0" w:oddHBand="0" w:evenHBand="0" w:firstRowFirstColumn="0" w:firstRowLastColumn="0" w:lastRowFirstColumn="0" w:lastRowLastColumn="0"/>
+            <w:tcW w:w="2035" w:type="pct"/>
+          </w:tcPr>
+          <w:p>
+            <w:pPr>
+              <w:jc w:val="center"/>
+              <w:rPr>
+                <w:b w:val="0"/>
+              </w:rPr>
+            </w:pPr>
+            <w:r>
+              <w:rPr>
+                <w:b w:val="0"/>
+              </w:rPr>
+              <w:t>Documentar proyecto</w:t>
+            </w:r>
+          </w:p>
+        </w:tc>
+        <w:tc>
+          <w:tcPr>
+            <w:tcW w:w="739" w:type="pct"/>
+          </w:tcPr>
+          <w:p>
+            <w:pPr>
+              <w:jc w:val="center"/>
+              <w:cnfStyle w:val="000000000000" w:firstRow="0" w:lastRow="0" w:firstColumn="0" w:lastColumn="0" w:oddVBand="0" w:evenVBand="0" w:oddHBand="0" w:evenHBand="0" w:firstRowFirstColumn="0" w:firstRowLastColumn="0" w:lastRowFirstColumn="0" w:lastRowLastColumn="0"/>
+            </w:pPr>
+            <w:r>
+              <w:t>31/01/2017</w:t>
+            </w:r>
+          </w:p>
+        </w:tc>
+        <w:tc>
+          <w:tcPr>
+            <w:tcW w:w="1437" w:type="pct"/>
+          </w:tcPr>
+          <w:p>
+            <w:pPr>
+              <w:jc w:val="center"/>
+              <w:cnfStyle w:val="000000000000" w:firstRow="0" w:lastRow="0" w:firstColumn="0" w:lastColumn="0" w:oddVBand="0" w:evenVBand="0" w:oddHBand="0" w:evenHBand="0" w:firstRowFirstColumn="0" w:firstRowLastColumn="0" w:lastRowFirstColumn="0" w:lastRowLastColumn="0"/>
+            </w:pPr>
+            <w:r>
+              <w:t>15</w:t>
+            </w:r>
+          </w:p>
+        </w:tc>
+        <w:tc>
+          <w:tcPr>
+            <w:tcW w:w="789" w:type="pct"/>
+          </w:tcPr>
+          <w:p>
+            <w:pPr>
+              <w:jc w:val="center"/>
+              <w:cnfStyle w:val="000000000000" w:firstRow="0" w:lastRow="0" w:firstColumn="0" w:lastColumn="0" w:oddVBand="0" w:evenVBand="0" w:oddHBand="0" w:evenHBand="0" w:firstRowFirstColumn="0" w:firstRowLastColumn="0" w:lastRowFirstColumn="0" w:lastRowLastColumn="0"/>
+            </w:pPr>
+            <w:r>
+              <w:t>12</w:t>
+            </w:r>
+          </w:p>
+        </w:tc>
+      </w:tr>
+      <w:tr>
+        <w:tc>
+          <w:tcPr>
+            <w:cnfStyle w:val="001000000000" w:firstRow="0" w:lastRow="0" w:firstColumn="1" w:lastColumn="0" w:oddVBand="0" w:evenVBand="0" w:oddHBand="0" w:evenHBand="0" w:firstRowFirstColumn="0" w:firstRowLastColumn="0" w:lastRowFirstColumn="0" w:lastRowLastColumn="0"/>
+            <w:tcW w:w="2035" w:type="pct"/>
+          </w:tcPr>
+          <w:p>
+            <w:pPr>
+              <w:jc w:val="center"/>
+              <w:rPr>
+                <w:b w:val="0"/>
+              </w:rPr>
+            </w:pPr>
+            <w:r>
+              <w:rPr>
+                <w:b w:val="0"/>
+              </w:rPr>
+              <w:t>Revisar entregables</w:t>
+            </w:r>
+          </w:p>
+        </w:tc>
+        <w:tc>
+          <w:tcPr>
+            <w:tcW w:w="739" w:type="pct"/>
+          </w:tcPr>
+          <w:p>
+            <w:pPr>
+              <w:jc w:val="center"/>
+              <w:cnfStyle w:val="000000000000" w:firstRow="0" w:lastRow="0" w:firstColumn="0" w:lastColumn="0" w:oddVBand="0" w:evenVBand="0" w:oddHBand="0" w:evenHBand="0" w:firstRowFirstColumn="0" w:firstRowLastColumn="0" w:lastRowFirstColumn="0" w:lastRowLastColumn="0"/>
+            </w:pPr>
+            <w:r>
+              <w:t>31/01/2017</w:t>
+            </w:r>
+          </w:p>
+        </w:tc>
+        <w:tc>
+          <w:tcPr>
+            <w:tcW w:w="1437" w:type="pct"/>
+          </w:tcPr>
+          <w:p>
+            <w:pPr>
+              <w:jc w:val="center"/>
+              <w:cnfStyle w:val="000000000000" w:firstRow="0" w:lastRow="0" w:firstColumn="0" w:lastColumn="0" w:oddVBand="0" w:evenVBand="0" w:oddHBand="0" w:evenHBand="0" w:firstRowFirstColumn="0" w:firstRowLastColumn="0" w:lastRowFirstColumn="0" w:lastRowLastColumn="0"/>
+            </w:pPr>
+            <w:r>
+              <w:t>1</w:t>
+            </w:r>
+          </w:p>
+        </w:tc>
+        <w:tc>
+          <w:tcPr>
+            <w:tcW w:w="789" w:type="pct"/>
+          </w:tcPr>
+          <w:p>
+            <w:pPr>
+              <w:jc w:val="center"/>
+              <w:cnfStyle w:val="000000000000" w:firstRow="0" w:lastRow="0" w:firstColumn="0" w:lastColumn="0" w:oddVBand="0" w:evenVBand="0" w:oddHBand="0" w:evenHBand="0" w:firstRowFirstColumn="0" w:firstRowLastColumn="0" w:lastRowFirstColumn="0" w:lastRowLastColumn="0"/>
+            </w:pPr>
+            <w:r>
+              <w:t>1</w:t>
             </w:r>
           </w:p>
         </w:tc>
@@ -3931,8 +4256,16 @@
               <w:rPr>
                 <w:b/>
               </w:rPr>
-              <w:t>253</w:t>
-            </w:r>
+              <w:t>2</w:t>
+            </w:r>
+            <w:r>
+              <w:rPr>
+                <w:b/>
+              </w:rPr>
+              <w:t>74</w:t>
+            </w:r>
+            <w:bookmarkStart w:id="1" w:name="_GoBack"/>
+            <w:bookmarkEnd w:id="1"/>
           </w:p>
         </w:tc>
       </w:tr>
@@ -4012,12 +4345,13 @@
           <w:u w:val="single"/>
         </w:rPr>
       </w:pPr>
-      <w:bookmarkStart w:id="2" w:name="_Toc471847993"/>
+      <w:bookmarkStart w:id="2" w:name="_Toc473627365"/>
       <w:r>
         <w:rPr>
           <w:b/>
           <w:u w:val="single"/>
         </w:rPr>
+        <w:lastRenderedPageBreak/>
         <w:t>Acta de reuniones</w:t>
       </w:r>
       <w:bookmarkEnd w:id="2"/>
@@ -4035,7 +4369,7 @@
           <w:u w:val="single"/>
         </w:rPr>
       </w:pPr>
-      <w:bookmarkStart w:id="3" w:name="_Toc471847994"/>
+      <w:bookmarkStart w:id="3" w:name="_Toc473627366"/>
       <w:r>
         <w:rPr>
           <w:b/>
@@ -4062,6 +4396,7 @@
         </w:rPr>
       </w:pPr>
       <w:bookmarkStart w:id="4" w:name="_Toc471847995"/>
+      <w:bookmarkStart w:id="5" w:name="_Toc473627367"/>
       <w:r>
         <w:rPr>
           <w:b/>
@@ -4070,6 +4405,7 @@
         <w:t>Hora y lugar:</w:t>
       </w:r>
       <w:bookmarkEnd w:id="4"/>
+      <w:bookmarkEnd w:id="5"/>
     </w:p>
     <w:p>
       <w:pPr>
@@ -4113,7 +4449,8 @@
           <w:sz w:val="28"/>
         </w:rPr>
       </w:pPr>
-      <w:bookmarkStart w:id="5" w:name="_Toc471847996"/>
+      <w:bookmarkStart w:id="6" w:name="_Toc471847996"/>
+      <w:bookmarkStart w:id="7" w:name="_Toc473627368"/>
       <w:r>
         <w:rPr>
           <w:b/>
@@ -4121,7 +4458,8 @@
         </w:rPr>
         <w:t>Lista de convocados:</w:t>
       </w:r>
-      <w:bookmarkEnd w:id="5"/>
+      <w:bookmarkEnd w:id="6"/>
+      <w:bookmarkEnd w:id="7"/>
     </w:p>
     <w:p>
       <w:pPr>
@@ -4351,23 +4689,7 @@
                 <w:b w:val="0"/>
                 <w:sz w:val="24"/>
               </w:rPr>
-              <w:t xml:space="preserve">José Manuel </w:t>
-            </w:r>
-            <w:proofErr w:type="spellStart"/>
-            <w:r>
-              <w:rPr>
-                <w:b w:val="0"/>
-                <w:sz w:val="24"/>
-              </w:rPr>
-              <w:t>Gavira</w:t>
-            </w:r>
-            <w:proofErr w:type="spellEnd"/>
-            <w:r>
-              <w:rPr>
-                <w:b w:val="0"/>
-                <w:sz w:val="24"/>
-              </w:rPr>
-              <w:t xml:space="preserve"> González</w:t>
+              <w:t>José Manuel Gavira González</w:t>
             </w:r>
           </w:p>
         </w:tc>
@@ -4408,7 +4730,8 @@
           <w:sz w:val="28"/>
         </w:rPr>
       </w:pPr>
-      <w:bookmarkStart w:id="6" w:name="_Toc471847997"/>
+      <w:bookmarkStart w:id="8" w:name="_Toc471847997"/>
+      <w:bookmarkStart w:id="9" w:name="_Toc473627369"/>
       <w:r>
         <w:rPr>
           <w:b/>
@@ -4416,7 +4739,8 @@
         </w:rPr>
         <w:t>Temas tratados:</w:t>
       </w:r>
-      <w:bookmarkEnd w:id="6"/>
+      <w:bookmarkEnd w:id="8"/>
+      <w:bookmarkEnd w:id="9"/>
     </w:p>
     <w:p>
       <w:pPr>
@@ -4530,7 +4854,8 @@
           <w:sz w:val="28"/>
         </w:rPr>
       </w:pPr>
-      <w:bookmarkStart w:id="7" w:name="_Toc471847998"/>
+      <w:bookmarkStart w:id="10" w:name="_Toc471847998"/>
+      <w:bookmarkStart w:id="11" w:name="_Toc473627370"/>
       <w:r>
         <w:rPr>
           <w:b/>
@@ -4538,7 +4863,8 @@
         </w:rPr>
         <w:t>Acuerdos y tareas:</w:t>
       </w:r>
-      <w:bookmarkEnd w:id="7"/>
+      <w:bookmarkEnd w:id="10"/>
+      <w:bookmarkEnd w:id="11"/>
     </w:p>
     <w:p>
       <w:pPr>
@@ -4586,21 +4912,7 @@
         <w:rPr>
           <w:sz w:val="24"/>
         </w:rPr>
-        <w:t xml:space="preserve"> de </w:t>
-      </w:r>
-      <w:proofErr w:type="spellStart"/>
-      <w:r>
-        <w:rPr>
-          <w:sz w:val="24"/>
-        </w:rPr>
-        <w:t>Telegram</w:t>
-      </w:r>
-      <w:proofErr w:type="spellEnd"/>
-      <w:r>
-        <w:rPr>
-          <w:sz w:val="24"/>
-        </w:rPr>
-        <w:t>, que permita realizar las funciones de cabina de votación.</w:t>
+        <w:t xml:space="preserve"> de Telegram, que permita realizar las funciones de cabina de votación.</w:t>
       </w:r>
     </w:p>
     <w:p>
@@ -4663,12 +4975,13 @@
           <w:u w:val="single"/>
         </w:rPr>
       </w:pPr>
-      <w:bookmarkStart w:id="8" w:name="_Toc471847999"/>
+      <w:bookmarkStart w:id="12" w:name="_Toc473627371"/>
       <w:r>
         <w:rPr>
           <w:b/>
           <w:u w:val="single"/>
         </w:rPr>
+        <w:lastRenderedPageBreak/>
         <w:t>Acta de reunión de equipo (</w:t>
       </w:r>
       <w:r>
@@ -4685,7 +4998,7 @@
         </w:rPr>
         <w:t>/10/2016)</w:t>
       </w:r>
-      <w:bookmarkEnd w:id="8"/>
+      <w:bookmarkEnd w:id="12"/>
     </w:p>
     <w:p/>
     <w:p>
@@ -4696,7 +5009,8 @@
           <w:sz w:val="28"/>
         </w:rPr>
       </w:pPr>
-      <w:bookmarkStart w:id="9" w:name="_Toc471848000"/>
+      <w:bookmarkStart w:id="13" w:name="_Toc471848000"/>
+      <w:bookmarkStart w:id="14" w:name="_Toc473627372"/>
       <w:r>
         <w:rPr>
           <w:b/>
@@ -4704,7 +5018,8 @@
         </w:rPr>
         <w:t>Hora y lugar:</w:t>
       </w:r>
-      <w:bookmarkEnd w:id="9"/>
+      <w:bookmarkEnd w:id="13"/>
+      <w:bookmarkEnd w:id="14"/>
     </w:p>
     <w:p>
       <w:pPr>
@@ -4754,7 +5069,8 @@
           <w:sz w:val="28"/>
         </w:rPr>
       </w:pPr>
-      <w:bookmarkStart w:id="10" w:name="_Toc471848001"/>
+      <w:bookmarkStart w:id="15" w:name="_Toc471848001"/>
+      <w:bookmarkStart w:id="16" w:name="_Toc473627373"/>
       <w:r>
         <w:rPr>
           <w:b/>
@@ -4762,7 +5078,8 @@
         </w:rPr>
         <w:t>Lista de convocados:</w:t>
       </w:r>
-      <w:bookmarkEnd w:id="10"/>
+      <w:bookmarkEnd w:id="15"/>
+      <w:bookmarkEnd w:id="16"/>
     </w:p>
     <w:p>
       <w:pPr>
@@ -4992,23 +5309,7 @@
                 <w:b w:val="0"/>
                 <w:sz w:val="24"/>
               </w:rPr>
-              <w:t xml:space="preserve">José Manuel </w:t>
-            </w:r>
-            <w:proofErr w:type="spellStart"/>
-            <w:r>
-              <w:rPr>
-                <w:b w:val="0"/>
-                <w:sz w:val="24"/>
-              </w:rPr>
-              <w:t>Gavira</w:t>
-            </w:r>
-            <w:proofErr w:type="spellEnd"/>
-            <w:r>
-              <w:rPr>
-                <w:b w:val="0"/>
-                <w:sz w:val="24"/>
-              </w:rPr>
-              <w:t xml:space="preserve"> González</w:t>
+              <w:t>José Manuel Gavira González</w:t>
             </w:r>
           </w:p>
         </w:tc>
@@ -5049,7 +5350,8 @@
           <w:sz w:val="28"/>
         </w:rPr>
       </w:pPr>
-      <w:bookmarkStart w:id="11" w:name="_Toc471848002"/>
+      <w:bookmarkStart w:id="17" w:name="_Toc471848002"/>
+      <w:bookmarkStart w:id="18" w:name="_Toc473627374"/>
       <w:r>
         <w:rPr>
           <w:b/>
@@ -5057,7 +5359,8 @@
         </w:rPr>
         <w:t>Temas tratados:</w:t>
       </w:r>
-      <w:bookmarkEnd w:id="11"/>
+      <w:bookmarkEnd w:id="17"/>
+      <w:bookmarkEnd w:id="18"/>
     </w:p>
     <w:p/>
     <w:p>
@@ -5165,7 +5468,8 @@
           <w:sz w:val="28"/>
         </w:rPr>
       </w:pPr>
-      <w:bookmarkStart w:id="12" w:name="_Toc471848003"/>
+      <w:bookmarkStart w:id="19" w:name="_Toc471848003"/>
+      <w:bookmarkStart w:id="20" w:name="_Toc473627375"/>
       <w:r>
         <w:rPr>
           <w:b/>
@@ -5173,7 +5477,8 @@
         </w:rPr>
         <w:t>Acuerdos y tareas:</w:t>
       </w:r>
-      <w:bookmarkEnd w:id="12"/>
+      <w:bookmarkEnd w:id="19"/>
+      <w:bookmarkEnd w:id="20"/>
     </w:p>
     <w:p/>
     <w:p>
@@ -5275,13 +5580,8 @@
           <w:szCs w:val="26"/>
         </w:rPr>
       </w:pPr>
-      <w:proofErr w:type="spellStart"/>
-      <w:r>
-        <w:t>Telegram</w:t>
-      </w:r>
-      <w:proofErr w:type="spellEnd"/>
-      <w:r>
-        <w:t xml:space="preserve"> Desktop, para comprobar el funcionamiento del </w:t>
+      <w:r>
+        <w:t xml:space="preserve">Telegram Desktop, para comprobar el funcionamiento del </w:t>
       </w:r>
       <w:proofErr w:type="spellStart"/>
       <w:r>
@@ -5332,15 +5632,16 @@
           <w:u w:val="single"/>
         </w:rPr>
       </w:pPr>
-      <w:bookmarkStart w:id="13" w:name="_Toc471848004"/>
+      <w:bookmarkStart w:id="21" w:name="_Toc473627376"/>
       <w:r>
         <w:rPr>
           <w:b/>
           <w:u w:val="single"/>
         </w:rPr>
+        <w:lastRenderedPageBreak/>
         <w:t>Acta de revisión 1 (09/11/2016)</w:t>
       </w:r>
-      <w:bookmarkEnd w:id="13"/>
+      <w:bookmarkEnd w:id="21"/>
     </w:p>
     <w:p/>
     <w:p>
@@ -5351,7 +5652,8 @@
           <w:sz w:val="28"/>
         </w:rPr>
       </w:pPr>
-      <w:bookmarkStart w:id="14" w:name="_Toc471848005"/>
+      <w:bookmarkStart w:id="22" w:name="_Toc471848005"/>
+      <w:bookmarkStart w:id="23" w:name="_Toc473627377"/>
       <w:r>
         <w:rPr>
           <w:b/>
@@ -5359,7 +5661,8 @@
         </w:rPr>
         <w:t>Hora y lugar:</w:t>
       </w:r>
-      <w:bookmarkEnd w:id="14"/>
+      <w:bookmarkEnd w:id="22"/>
+      <w:bookmarkEnd w:id="23"/>
     </w:p>
     <w:p>
       <w:pPr>
@@ -5414,7 +5717,8 @@
           <w:sz w:val="28"/>
         </w:rPr>
       </w:pPr>
-      <w:bookmarkStart w:id="15" w:name="_Toc471848006"/>
+      <w:bookmarkStart w:id="24" w:name="_Toc471848006"/>
+      <w:bookmarkStart w:id="25" w:name="_Toc473627378"/>
       <w:r>
         <w:rPr>
           <w:b/>
@@ -5422,7 +5726,8 @@
         </w:rPr>
         <w:t>Lista de convocados:</w:t>
       </w:r>
-      <w:bookmarkEnd w:id="15"/>
+      <w:bookmarkEnd w:id="24"/>
+      <w:bookmarkEnd w:id="25"/>
     </w:p>
     <w:p>
       <w:pPr>
@@ -5652,23 +5957,7 @@
                 <w:b w:val="0"/>
                 <w:sz w:val="24"/>
               </w:rPr>
-              <w:t xml:space="preserve">José Manuel </w:t>
-            </w:r>
-            <w:proofErr w:type="spellStart"/>
-            <w:r>
-              <w:rPr>
-                <w:b w:val="0"/>
-                <w:sz w:val="24"/>
-              </w:rPr>
-              <w:t>Gavira</w:t>
-            </w:r>
-            <w:proofErr w:type="spellEnd"/>
-            <w:r>
-              <w:rPr>
-                <w:b w:val="0"/>
-                <w:sz w:val="24"/>
-              </w:rPr>
-              <w:t xml:space="preserve"> González</w:t>
+              <w:t>José Manuel Gavira González</w:t>
             </w:r>
           </w:p>
         </w:tc>
@@ -5756,7 +6045,8 @@
           <w:sz w:val="28"/>
         </w:rPr>
       </w:pPr>
-      <w:bookmarkStart w:id="16" w:name="_Toc471848007"/>
+      <w:bookmarkStart w:id="26" w:name="_Toc471848007"/>
+      <w:bookmarkStart w:id="27" w:name="_Toc473627379"/>
       <w:r>
         <w:rPr>
           <w:b/>
@@ -5764,7 +6054,8 @@
         </w:rPr>
         <w:t>Temas tratados:</w:t>
       </w:r>
-      <w:bookmarkEnd w:id="16"/>
+      <w:bookmarkEnd w:id="26"/>
+      <w:bookmarkEnd w:id="27"/>
     </w:p>
     <w:p>
       <w:pPr>
@@ -5950,7 +6241,8 @@
           <w:sz w:val="28"/>
         </w:rPr>
       </w:pPr>
-      <w:bookmarkStart w:id="17" w:name="_Toc471848008"/>
+      <w:bookmarkStart w:id="28" w:name="_Toc471848008"/>
+      <w:bookmarkStart w:id="29" w:name="_Toc473627380"/>
       <w:r>
         <w:rPr>
           <w:b/>
@@ -5958,7 +6250,8 @@
         </w:rPr>
         <w:t>Acuerdos y tareas:</w:t>
       </w:r>
-      <w:bookmarkEnd w:id="17"/>
+      <w:bookmarkEnd w:id="28"/>
+      <w:bookmarkEnd w:id="29"/>
     </w:p>
     <w:p/>
     <w:p>
@@ -6003,12 +6296,13 @@
           <w:u w:val="single"/>
         </w:rPr>
       </w:pPr>
-      <w:bookmarkStart w:id="18" w:name="_Toc471848009"/>
+      <w:bookmarkStart w:id="30" w:name="_Toc473627381"/>
       <w:r>
         <w:rPr>
           <w:b/>
           <w:u w:val="single"/>
         </w:rPr>
+        <w:lastRenderedPageBreak/>
         <w:t>Acta de reu</w:t>
       </w:r>
       <w:r>
@@ -6025,7 +6319,7 @@
         </w:rPr>
         <w:t>/11/2016)</w:t>
       </w:r>
-      <w:bookmarkEnd w:id="18"/>
+      <w:bookmarkEnd w:id="30"/>
     </w:p>
     <w:p/>
     <w:p>
@@ -6036,7 +6330,8 @@
           <w:sz w:val="28"/>
         </w:rPr>
       </w:pPr>
-      <w:bookmarkStart w:id="19" w:name="_Toc471848010"/>
+      <w:bookmarkStart w:id="31" w:name="_Toc471848010"/>
+      <w:bookmarkStart w:id="32" w:name="_Toc473627382"/>
       <w:r>
         <w:rPr>
           <w:b/>
@@ -6044,7 +6339,8 @@
         </w:rPr>
         <w:t>Hora y lugar:</w:t>
       </w:r>
-      <w:bookmarkEnd w:id="19"/>
+      <w:bookmarkEnd w:id="31"/>
+      <w:bookmarkEnd w:id="32"/>
     </w:p>
     <w:p/>
     <w:p>
@@ -6094,7 +6390,8 @@
           <w:sz w:val="28"/>
         </w:rPr>
       </w:pPr>
-      <w:bookmarkStart w:id="20" w:name="_Toc471848011"/>
+      <w:bookmarkStart w:id="33" w:name="_Toc471848011"/>
+      <w:bookmarkStart w:id="34" w:name="_Toc473627383"/>
       <w:r>
         <w:rPr>
           <w:b/>
@@ -6102,7 +6399,8 @@
         </w:rPr>
         <w:t>Lista de convocados:</w:t>
       </w:r>
-      <w:bookmarkEnd w:id="20"/>
+      <w:bookmarkEnd w:id="33"/>
+      <w:bookmarkEnd w:id="34"/>
     </w:p>
     <w:p>
       <w:pPr>
@@ -6332,23 +6630,7 @@
                 <w:b w:val="0"/>
                 <w:sz w:val="24"/>
               </w:rPr>
-              <w:t xml:space="preserve">José Manuel </w:t>
-            </w:r>
-            <w:proofErr w:type="spellStart"/>
-            <w:r>
-              <w:rPr>
-                <w:b w:val="0"/>
-                <w:sz w:val="24"/>
-              </w:rPr>
-              <w:t>Gavira</w:t>
-            </w:r>
-            <w:proofErr w:type="spellEnd"/>
-            <w:r>
-              <w:rPr>
-                <w:b w:val="0"/>
-                <w:sz w:val="24"/>
-              </w:rPr>
-              <w:t xml:space="preserve"> González</w:t>
+              <w:t>José Manuel Gavira González</w:t>
             </w:r>
           </w:p>
         </w:tc>
@@ -6389,7 +6671,8 @@
           <w:sz w:val="28"/>
         </w:rPr>
       </w:pPr>
-      <w:bookmarkStart w:id="21" w:name="_Toc471848012"/>
+      <w:bookmarkStart w:id="35" w:name="_Toc471848012"/>
+      <w:bookmarkStart w:id="36" w:name="_Toc473627384"/>
       <w:r>
         <w:rPr>
           <w:b/>
@@ -6397,7 +6680,8 @@
         </w:rPr>
         <w:t>Temas tratados:</w:t>
       </w:r>
-      <w:bookmarkEnd w:id="21"/>
+      <w:bookmarkEnd w:id="35"/>
+      <w:bookmarkEnd w:id="36"/>
     </w:p>
     <w:p>
       <w:pPr>
@@ -6567,7 +6851,8 @@
           <w:sz w:val="28"/>
         </w:rPr>
       </w:pPr>
-      <w:bookmarkStart w:id="22" w:name="_Toc471848013"/>
+      <w:bookmarkStart w:id="37" w:name="_Toc471848013"/>
+      <w:bookmarkStart w:id="38" w:name="_Toc473627385"/>
       <w:r>
         <w:rPr>
           <w:b/>
@@ -6575,7 +6860,8 @@
         </w:rPr>
         <w:t>Acuerdos y tareas:</w:t>
       </w:r>
-      <w:bookmarkEnd w:id="22"/>
+      <w:bookmarkEnd w:id="37"/>
+      <w:bookmarkEnd w:id="38"/>
     </w:p>
     <w:p>
       <w:pPr>
@@ -6631,7 +6917,6 @@
         </w:rPr>
         <w:t>README.md</w:t>
       </w:r>
-      <w:proofErr w:type="gramStart"/>
       <w:r>
         <w:rPr>
           <w:sz w:val="24"/>
@@ -6654,7 +6939,6 @@
         <w:t>gitignore</w:t>
       </w:r>
       <w:proofErr w:type="spellEnd"/>
-      <w:proofErr w:type="gramEnd"/>
       <w:r>
         <w:rPr>
           <w:sz w:val="24"/>
@@ -6768,15 +7052,16 @@
           <w:u w:val="single"/>
         </w:rPr>
       </w:pPr>
-      <w:bookmarkStart w:id="23" w:name="_Toc471848014"/>
+      <w:bookmarkStart w:id="39" w:name="_Toc473627386"/>
       <w:r>
         <w:rPr>
           <w:b/>
           <w:u w:val="single"/>
         </w:rPr>
+        <w:lastRenderedPageBreak/>
         <w:t>Acta de revisión 2 (30/11/2016)</w:t>
       </w:r>
-      <w:bookmarkEnd w:id="23"/>
+      <w:bookmarkEnd w:id="39"/>
     </w:p>
     <w:p/>
     <w:p>
@@ -6787,7 +7072,8 @@
           <w:sz w:val="28"/>
         </w:rPr>
       </w:pPr>
-      <w:bookmarkStart w:id="24" w:name="_Toc471848015"/>
+      <w:bookmarkStart w:id="40" w:name="_Toc471848015"/>
+      <w:bookmarkStart w:id="41" w:name="_Toc473627387"/>
       <w:r>
         <w:rPr>
           <w:b/>
@@ -6795,7 +7081,8 @@
         </w:rPr>
         <w:t>Hora y lugar:</w:t>
       </w:r>
-      <w:bookmarkEnd w:id="24"/>
+      <w:bookmarkEnd w:id="40"/>
+      <w:bookmarkEnd w:id="41"/>
     </w:p>
     <w:p/>
     <w:p>
@@ -6847,7 +7134,8 @@
           <w:sz w:val="28"/>
         </w:rPr>
       </w:pPr>
-      <w:bookmarkStart w:id="25" w:name="_Toc471848016"/>
+      <w:bookmarkStart w:id="42" w:name="_Toc471848016"/>
+      <w:bookmarkStart w:id="43" w:name="_Toc473627388"/>
       <w:r>
         <w:rPr>
           <w:b/>
@@ -6855,7 +7143,8 @@
         </w:rPr>
         <w:t>Lista de convocados:</w:t>
       </w:r>
-      <w:bookmarkEnd w:id="25"/>
+      <w:bookmarkEnd w:id="42"/>
+      <w:bookmarkEnd w:id="43"/>
     </w:p>
     <w:p>
       <w:pPr>
@@ -7085,23 +7374,7 @@
                 <w:b w:val="0"/>
                 <w:sz w:val="24"/>
               </w:rPr>
-              <w:t xml:space="preserve">José Manuel </w:t>
-            </w:r>
-            <w:proofErr w:type="spellStart"/>
-            <w:r>
-              <w:rPr>
-                <w:b w:val="0"/>
-                <w:sz w:val="24"/>
-              </w:rPr>
-              <w:t>Gavira</w:t>
-            </w:r>
-            <w:proofErr w:type="spellEnd"/>
-            <w:r>
-              <w:rPr>
-                <w:b w:val="0"/>
-                <w:sz w:val="24"/>
-              </w:rPr>
-              <w:t xml:space="preserve"> González</w:t>
+              <w:t>José Manuel Gavira González</w:t>
             </w:r>
           </w:p>
         </w:tc>
@@ -7189,7 +7462,8 @@
           <w:sz w:val="28"/>
         </w:rPr>
       </w:pPr>
-      <w:bookmarkStart w:id="26" w:name="_Toc471848017"/>
+      <w:bookmarkStart w:id="44" w:name="_Toc471848017"/>
+      <w:bookmarkStart w:id="45" w:name="_Toc473627389"/>
       <w:r>
         <w:rPr>
           <w:b/>
@@ -7197,7 +7471,8 @@
         </w:rPr>
         <w:t>Temas tratados:</w:t>
       </w:r>
-      <w:bookmarkEnd w:id="26"/>
+      <w:bookmarkEnd w:id="44"/>
+      <w:bookmarkEnd w:id="45"/>
     </w:p>
     <w:p/>
     <w:p>
@@ -7359,7 +7634,8 @@
           <w:sz w:val="28"/>
         </w:rPr>
       </w:pPr>
-      <w:bookmarkStart w:id="27" w:name="_Toc471848018"/>
+      <w:bookmarkStart w:id="46" w:name="_Toc471848018"/>
+      <w:bookmarkStart w:id="47" w:name="_Toc473627390"/>
       <w:r>
         <w:rPr>
           <w:b/>
@@ -7367,7 +7643,8 @@
         </w:rPr>
         <w:t>Acuerdos y tareas:</w:t>
       </w:r>
-      <w:bookmarkEnd w:id="27"/>
+      <w:bookmarkEnd w:id="46"/>
+      <w:bookmarkEnd w:id="47"/>
     </w:p>
     <w:p>
       <w:pPr>
@@ -7407,15 +7684,16 @@
           <w:u w:val="single"/>
         </w:rPr>
       </w:pPr>
-      <w:bookmarkStart w:id="28" w:name="_Toc471848019"/>
+      <w:bookmarkStart w:id="48" w:name="_Toc473627391"/>
       <w:r>
         <w:rPr>
           <w:b/>
           <w:u w:val="single"/>
         </w:rPr>
+        <w:lastRenderedPageBreak/>
         <w:t>Acta de reunión de equipo (5/12/2016)</w:t>
       </w:r>
-      <w:bookmarkEnd w:id="28"/>
+      <w:bookmarkEnd w:id="48"/>
     </w:p>
     <w:p/>
     <w:p>
@@ -7426,7 +7704,8 @@
           <w:sz w:val="28"/>
         </w:rPr>
       </w:pPr>
-      <w:bookmarkStart w:id="29" w:name="_Toc471848020"/>
+      <w:bookmarkStart w:id="49" w:name="_Toc471848020"/>
+      <w:bookmarkStart w:id="50" w:name="_Toc473627392"/>
       <w:r>
         <w:rPr>
           <w:b/>
@@ -7434,7 +7713,8 @@
         </w:rPr>
         <w:t>Hora y lugar:</w:t>
       </w:r>
-      <w:bookmarkEnd w:id="29"/>
+      <w:bookmarkEnd w:id="49"/>
+      <w:bookmarkEnd w:id="50"/>
     </w:p>
     <w:p/>
     <w:p>
@@ -7484,7 +7764,8 @@
           <w:sz w:val="28"/>
         </w:rPr>
       </w:pPr>
-      <w:bookmarkStart w:id="30" w:name="_Toc471848021"/>
+      <w:bookmarkStart w:id="51" w:name="_Toc471848021"/>
+      <w:bookmarkStart w:id="52" w:name="_Toc473627393"/>
       <w:r>
         <w:rPr>
           <w:b/>
@@ -7492,7 +7773,8 @@
         </w:rPr>
         <w:t>Lista de convocados:</w:t>
       </w:r>
-      <w:bookmarkEnd w:id="30"/>
+      <w:bookmarkEnd w:id="51"/>
+      <w:bookmarkEnd w:id="52"/>
     </w:p>
     <w:p>
       <w:pPr>
@@ -7722,23 +8004,7 @@
                 <w:b w:val="0"/>
                 <w:sz w:val="24"/>
               </w:rPr>
-              <w:t xml:space="preserve">José Manuel </w:t>
-            </w:r>
-            <w:proofErr w:type="spellStart"/>
-            <w:r>
-              <w:rPr>
-                <w:b w:val="0"/>
-                <w:sz w:val="24"/>
-              </w:rPr>
-              <w:t>Gavira</w:t>
-            </w:r>
-            <w:proofErr w:type="spellEnd"/>
-            <w:r>
-              <w:rPr>
-                <w:b w:val="0"/>
-                <w:sz w:val="24"/>
-              </w:rPr>
-              <w:t xml:space="preserve"> González</w:t>
+              <w:t>José Manuel Gavira González</w:t>
             </w:r>
           </w:p>
         </w:tc>
@@ -7779,7 +8045,8 @@
           <w:sz w:val="28"/>
         </w:rPr>
       </w:pPr>
-      <w:bookmarkStart w:id="31" w:name="_Toc471848022"/>
+      <w:bookmarkStart w:id="53" w:name="_Toc471848022"/>
+      <w:bookmarkStart w:id="54" w:name="_Toc473627394"/>
       <w:r>
         <w:rPr>
           <w:b/>
@@ -7787,7 +8054,8 @@
         </w:rPr>
         <w:t>Temas tratados:</w:t>
       </w:r>
-      <w:bookmarkEnd w:id="31"/>
+      <w:bookmarkEnd w:id="53"/>
+      <w:bookmarkEnd w:id="54"/>
     </w:p>
     <w:p>
       <w:pPr>
@@ -7951,7 +8219,8 @@
           <w:sz w:val="28"/>
         </w:rPr>
       </w:pPr>
-      <w:bookmarkStart w:id="32" w:name="_Toc471848023"/>
+      <w:bookmarkStart w:id="55" w:name="_Toc471848023"/>
+      <w:bookmarkStart w:id="56" w:name="_Toc473627395"/>
       <w:r>
         <w:rPr>
           <w:b/>
@@ -7959,7 +8228,8 @@
         </w:rPr>
         <w:t>Acuerdos y tareas:</w:t>
       </w:r>
-      <w:bookmarkEnd w:id="32"/>
+      <w:bookmarkEnd w:id="55"/>
+      <w:bookmarkEnd w:id="56"/>
     </w:p>
     <w:p/>
     <w:p>
@@ -8115,15 +8385,16 @@
           <w:u w:val="single"/>
         </w:rPr>
       </w:pPr>
-      <w:bookmarkStart w:id="33" w:name="_Toc471848024"/>
+      <w:bookmarkStart w:id="57" w:name="_Toc473627396"/>
       <w:r>
         <w:rPr>
           <w:b/>
           <w:u w:val="single"/>
         </w:rPr>
+        <w:lastRenderedPageBreak/>
         <w:t>Acta de revisión 3 (21/12/2016)</w:t>
       </w:r>
-      <w:bookmarkEnd w:id="33"/>
+      <w:bookmarkEnd w:id="57"/>
     </w:p>
     <w:p>
       <w:pPr>
@@ -8140,7 +8411,8 @@
           <w:sz w:val="28"/>
         </w:rPr>
       </w:pPr>
-      <w:bookmarkStart w:id="34" w:name="_Toc471848025"/>
+      <w:bookmarkStart w:id="58" w:name="_Toc471848025"/>
+      <w:bookmarkStart w:id="59" w:name="_Toc473627397"/>
       <w:r>
         <w:rPr>
           <w:b/>
@@ -8148,7 +8420,8 @@
         </w:rPr>
         <w:t>Hora y lugar:</w:t>
       </w:r>
-      <w:bookmarkEnd w:id="34"/>
+      <w:bookmarkEnd w:id="58"/>
+      <w:bookmarkEnd w:id="59"/>
     </w:p>
     <w:p/>
     <w:p>
@@ -8198,7 +8471,8 @@
           <w:sz w:val="28"/>
         </w:rPr>
       </w:pPr>
-      <w:bookmarkStart w:id="35" w:name="_Toc471848026"/>
+      <w:bookmarkStart w:id="60" w:name="_Toc471848026"/>
+      <w:bookmarkStart w:id="61" w:name="_Toc473627398"/>
       <w:r>
         <w:rPr>
           <w:b/>
@@ -8206,7 +8480,8 @@
         </w:rPr>
         <w:t>Lista de convocados:</w:t>
       </w:r>
-      <w:bookmarkEnd w:id="35"/>
+      <w:bookmarkEnd w:id="60"/>
+      <w:bookmarkEnd w:id="61"/>
     </w:p>
     <w:p>
       <w:pPr>
@@ -8436,23 +8711,7 @@
                 <w:b w:val="0"/>
                 <w:sz w:val="24"/>
               </w:rPr>
-              <w:t xml:space="preserve">José Manuel </w:t>
-            </w:r>
-            <w:proofErr w:type="spellStart"/>
-            <w:r>
-              <w:rPr>
-                <w:b w:val="0"/>
-                <w:sz w:val="24"/>
-              </w:rPr>
-              <w:t>Gavira</w:t>
-            </w:r>
-            <w:proofErr w:type="spellEnd"/>
-            <w:r>
-              <w:rPr>
-                <w:b w:val="0"/>
-                <w:sz w:val="24"/>
-              </w:rPr>
-              <w:t xml:space="preserve"> González</w:t>
+              <w:t>José Manuel Gavira González</w:t>
             </w:r>
           </w:p>
         </w:tc>
@@ -8540,7 +8799,8 @@
           <w:sz w:val="28"/>
         </w:rPr>
       </w:pPr>
-      <w:bookmarkStart w:id="36" w:name="_Toc471848027"/>
+      <w:bookmarkStart w:id="62" w:name="_Toc471848027"/>
+      <w:bookmarkStart w:id="63" w:name="_Toc473627399"/>
       <w:r>
         <w:rPr>
           <w:b/>
@@ -8548,7 +8808,8 @@
         </w:rPr>
         <w:t>Temas tratados:</w:t>
       </w:r>
-      <w:bookmarkEnd w:id="36"/>
+      <w:bookmarkEnd w:id="62"/>
+      <w:bookmarkEnd w:id="63"/>
     </w:p>
     <w:p/>
     <w:p>
@@ -8764,7 +9025,8 @@
           <w:sz w:val="28"/>
         </w:rPr>
       </w:pPr>
-      <w:bookmarkStart w:id="37" w:name="_Toc471848028"/>
+      <w:bookmarkStart w:id="64" w:name="_Toc471848028"/>
+      <w:bookmarkStart w:id="65" w:name="_Toc473627400"/>
       <w:r>
         <w:rPr>
           <w:b/>
@@ -8772,7 +9034,8 @@
         </w:rPr>
         <w:t>Acuerdos y tareas:</w:t>
       </w:r>
-      <w:bookmarkEnd w:id="37"/>
+      <w:bookmarkEnd w:id="64"/>
+      <w:bookmarkEnd w:id="65"/>
     </w:p>
     <w:p/>
     <w:p>
@@ -8815,12 +9078,13 @@
           <w:u w:val="single"/>
         </w:rPr>
       </w:pPr>
-      <w:bookmarkStart w:id="38" w:name="_Toc471848029"/>
+      <w:bookmarkStart w:id="66" w:name="_Toc473627401"/>
       <w:r>
         <w:rPr>
           <w:b/>
           <w:u w:val="single"/>
         </w:rPr>
+        <w:lastRenderedPageBreak/>
         <w:t>A</w:t>
       </w:r>
       <w:r>
@@ -8837,7 +9101,7 @@
         </w:rPr>
         <w:t>/12/2016)</w:t>
       </w:r>
-      <w:bookmarkEnd w:id="38"/>
+      <w:bookmarkEnd w:id="66"/>
     </w:p>
     <w:p/>
     <w:p>
@@ -8848,7 +9112,8 @@
           <w:sz w:val="28"/>
         </w:rPr>
       </w:pPr>
-      <w:bookmarkStart w:id="39" w:name="_Toc471848030"/>
+      <w:bookmarkStart w:id="67" w:name="_Toc471848030"/>
+      <w:bookmarkStart w:id="68" w:name="_Toc473627402"/>
       <w:r>
         <w:rPr>
           <w:b/>
@@ -8856,7 +9121,8 @@
         </w:rPr>
         <w:t>Hora y lugar:</w:t>
       </w:r>
-      <w:bookmarkEnd w:id="39"/>
+      <w:bookmarkEnd w:id="67"/>
+      <w:bookmarkEnd w:id="68"/>
     </w:p>
     <w:p/>
     <w:p>
@@ -8906,7 +9172,8 @@
           <w:sz w:val="28"/>
         </w:rPr>
       </w:pPr>
-      <w:bookmarkStart w:id="40" w:name="_Toc471848031"/>
+      <w:bookmarkStart w:id="69" w:name="_Toc471848031"/>
+      <w:bookmarkStart w:id="70" w:name="_Toc473627403"/>
       <w:r>
         <w:rPr>
           <w:b/>
@@ -8914,7 +9181,8 @@
         </w:rPr>
         <w:t>Lista de convocados:</w:t>
       </w:r>
-      <w:bookmarkEnd w:id="40"/>
+      <w:bookmarkEnd w:id="69"/>
+      <w:bookmarkEnd w:id="70"/>
     </w:p>
     <w:p>
       <w:pPr>
@@ -9144,23 +9412,7 @@
                 <w:b w:val="0"/>
                 <w:sz w:val="24"/>
               </w:rPr>
-              <w:t xml:space="preserve">José Manuel </w:t>
-            </w:r>
-            <w:proofErr w:type="spellStart"/>
-            <w:r>
-              <w:rPr>
-                <w:b w:val="0"/>
-                <w:sz w:val="24"/>
-              </w:rPr>
-              <w:t>Gavira</w:t>
-            </w:r>
-            <w:proofErr w:type="spellEnd"/>
-            <w:r>
-              <w:rPr>
-                <w:b w:val="0"/>
-                <w:sz w:val="24"/>
-              </w:rPr>
-              <w:t xml:space="preserve"> González</w:t>
+              <w:t>José Manuel Gavira González</w:t>
             </w:r>
           </w:p>
         </w:tc>
@@ -9201,7 +9453,8 @@
           <w:sz w:val="28"/>
         </w:rPr>
       </w:pPr>
-      <w:bookmarkStart w:id="41" w:name="_Toc471848032"/>
+      <w:bookmarkStart w:id="71" w:name="_Toc471848032"/>
+      <w:bookmarkStart w:id="72" w:name="_Toc473627404"/>
       <w:r>
         <w:rPr>
           <w:b/>
@@ -9209,7 +9462,8 @@
         </w:rPr>
         <w:t>Temas tratados:</w:t>
       </w:r>
-      <w:bookmarkEnd w:id="41"/>
+      <w:bookmarkEnd w:id="71"/>
+      <w:bookmarkEnd w:id="72"/>
     </w:p>
     <w:p>
       <w:pPr>
@@ -9313,7 +9567,8 @@
           <w:sz w:val="28"/>
         </w:rPr>
       </w:pPr>
-      <w:bookmarkStart w:id="42" w:name="_Toc471848033"/>
+      <w:bookmarkStart w:id="73" w:name="_Toc471848033"/>
+      <w:bookmarkStart w:id="74" w:name="_Toc473627405"/>
       <w:r>
         <w:rPr>
           <w:b/>
@@ -9321,7 +9576,8 @@
         </w:rPr>
         <w:t>Acuerdos y tareas:</w:t>
       </w:r>
-      <w:bookmarkEnd w:id="42"/>
+      <w:bookmarkEnd w:id="73"/>
+      <w:bookmarkEnd w:id="74"/>
     </w:p>
     <w:p>
       <w:pPr>
@@ -9430,15 +9686,16 @@
           <w:u w:val="single"/>
         </w:rPr>
       </w:pPr>
-      <w:bookmarkStart w:id="43" w:name="_Toc471848034"/>
+      <w:bookmarkStart w:id="75" w:name="_Toc473627406"/>
       <w:r>
         <w:rPr>
           <w:b/>
           <w:u w:val="single"/>
         </w:rPr>
+        <w:lastRenderedPageBreak/>
         <w:t>Acta de reunión de equipo (09/01/2017)</w:t>
       </w:r>
-      <w:bookmarkEnd w:id="43"/>
+      <w:bookmarkEnd w:id="75"/>
     </w:p>
     <w:p/>
     <w:p>
@@ -9449,7 +9706,8 @@
           <w:sz w:val="28"/>
         </w:rPr>
       </w:pPr>
-      <w:bookmarkStart w:id="44" w:name="_Toc471848035"/>
+      <w:bookmarkStart w:id="76" w:name="_Toc471848035"/>
+      <w:bookmarkStart w:id="77" w:name="_Toc473627407"/>
       <w:r>
         <w:rPr>
           <w:b/>
@@ -9457,7 +9715,8 @@
         </w:rPr>
         <w:t>Hora y lugar:</w:t>
       </w:r>
-      <w:bookmarkEnd w:id="44"/>
+      <w:bookmarkEnd w:id="76"/>
+      <w:bookmarkEnd w:id="77"/>
     </w:p>
     <w:p/>
     <w:p>
@@ -9507,7 +9766,8 @@
           <w:sz w:val="28"/>
         </w:rPr>
       </w:pPr>
-      <w:bookmarkStart w:id="45" w:name="_Toc471848036"/>
+      <w:bookmarkStart w:id="78" w:name="_Toc471848036"/>
+      <w:bookmarkStart w:id="79" w:name="_Toc473627408"/>
       <w:r>
         <w:rPr>
           <w:b/>
@@ -9515,7 +9775,8 @@
         </w:rPr>
         <w:t>Lista de convocados:</w:t>
       </w:r>
-      <w:bookmarkEnd w:id="45"/>
+      <w:bookmarkEnd w:id="78"/>
+      <w:bookmarkEnd w:id="79"/>
     </w:p>
     <w:p>
       <w:pPr>
@@ -9745,23 +10006,7 @@
                 <w:b w:val="0"/>
                 <w:sz w:val="24"/>
               </w:rPr>
-              <w:t xml:space="preserve">José Manuel </w:t>
-            </w:r>
-            <w:proofErr w:type="spellStart"/>
-            <w:r>
-              <w:rPr>
-                <w:b w:val="0"/>
-                <w:sz w:val="24"/>
-              </w:rPr>
-              <w:t>Gavira</w:t>
-            </w:r>
-            <w:proofErr w:type="spellEnd"/>
-            <w:r>
-              <w:rPr>
-                <w:b w:val="0"/>
-                <w:sz w:val="24"/>
-              </w:rPr>
-              <w:t xml:space="preserve"> González</w:t>
+              <w:t>José Manuel Gavira González</w:t>
             </w:r>
           </w:p>
         </w:tc>
@@ -9802,7 +10047,8 @@
           <w:sz w:val="28"/>
         </w:rPr>
       </w:pPr>
-      <w:bookmarkStart w:id="46" w:name="_Toc471848037"/>
+      <w:bookmarkStart w:id="80" w:name="_Toc471848037"/>
+      <w:bookmarkStart w:id="81" w:name="_Toc473627409"/>
       <w:r>
         <w:rPr>
           <w:b/>
@@ -9810,7 +10056,8 @@
         </w:rPr>
         <w:t>Temas tratados:</w:t>
       </w:r>
-      <w:bookmarkEnd w:id="46"/>
+      <w:bookmarkEnd w:id="80"/>
+      <w:bookmarkEnd w:id="81"/>
     </w:p>
     <w:p>
       <w:pPr>
@@ -9852,7 +10099,8 @@
           <w:sz w:val="28"/>
         </w:rPr>
       </w:pPr>
-      <w:bookmarkStart w:id="47" w:name="_Toc471848038"/>
+      <w:bookmarkStart w:id="82" w:name="_Toc471848038"/>
+      <w:bookmarkStart w:id="83" w:name="_Toc473627410"/>
       <w:r>
         <w:rPr>
           <w:b/>
@@ -9860,7 +10108,8 @@
         </w:rPr>
         <w:t>Acuerdos y tareas:</w:t>
       </w:r>
-      <w:bookmarkEnd w:id="47"/>
+      <w:bookmarkEnd w:id="82"/>
+      <w:bookmarkEnd w:id="83"/>
     </w:p>
     <w:p/>
     <w:p>
@@ -9876,6 +10125,546 @@
         </w:rPr>
         <w:t>Acordada metodología a seguir para crear la documentación del proyecto.</w:t>
       </w:r>
+    </w:p>
+    <w:p>
+      <w:pPr>
+        <w:jc w:val="both"/>
+        <w:rPr>
+          <w:sz w:val="24"/>
+        </w:rPr>
+      </w:pPr>
+    </w:p>
+    <w:p>
+      <w:pPr>
+        <w:jc w:val="both"/>
+        <w:rPr>
+          <w:sz w:val="24"/>
+        </w:rPr>
+      </w:pPr>
+    </w:p>
+    <w:p>
+      <w:pPr>
+        <w:jc w:val="both"/>
+        <w:rPr>
+          <w:sz w:val="24"/>
+        </w:rPr>
+      </w:pPr>
+    </w:p>
+    <w:p>
+      <w:pPr>
+        <w:jc w:val="both"/>
+        <w:rPr>
+          <w:sz w:val="24"/>
+        </w:rPr>
+      </w:pPr>
+    </w:p>
+    <w:p>
+      <w:pPr>
+        <w:jc w:val="both"/>
+        <w:rPr>
+          <w:sz w:val="24"/>
+        </w:rPr>
+      </w:pPr>
+    </w:p>
+    <w:p>
+      <w:pPr>
+        <w:jc w:val="both"/>
+        <w:rPr>
+          <w:sz w:val="24"/>
+        </w:rPr>
+      </w:pPr>
+    </w:p>
+    <w:p>
+      <w:pPr>
+        <w:jc w:val="both"/>
+        <w:rPr>
+          <w:sz w:val="24"/>
+        </w:rPr>
+      </w:pPr>
+    </w:p>
+    <w:p>
+      <w:pPr>
+        <w:jc w:val="both"/>
+        <w:rPr>
+          <w:sz w:val="24"/>
+        </w:rPr>
+      </w:pPr>
+    </w:p>
+    <w:p>
+      <w:pPr>
+        <w:jc w:val="both"/>
+        <w:rPr>
+          <w:sz w:val="24"/>
+        </w:rPr>
+      </w:pPr>
+    </w:p>
+    <w:p>
+      <w:pPr>
+        <w:jc w:val="both"/>
+        <w:rPr>
+          <w:sz w:val="24"/>
+        </w:rPr>
+      </w:pPr>
+    </w:p>
+    <w:p>
+      <w:pPr>
+        <w:jc w:val="both"/>
+        <w:rPr>
+          <w:sz w:val="24"/>
+        </w:rPr>
+      </w:pPr>
+    </w:p>
+    <w:p>
+      <w:pPr>
+        <w:pStyle w:val="Ttulo2"/>
+        <w:numPr>
+          <w:ilvl w:val="1"/>
+          <w:numId w:val="1"/>
+        </w:numPr>
+        <w:rPr>
+          <w:b/>
+          <w:u w:val="single"/>
+        </w:rPr>
+      </w:pPr>
+      <w:bookmarkStart w:id="84" w:name="_Toc473627411"/>
+      <w:r>
+        <w:rPr>
+          <w:b/>
+          <w:u w:val="single"/>
+        </w:rPr>
+        <w:lastRenderedPageBreak/>
+        <w:t>Acta de reunión de equipo (30/01/2017)</w:t>
+      </w:r>
+      <w:bookmarkEnd w:id="84"/>
+    </w:p>
+    <w:p/>
+    <w:p>
+      <w:pPr>
+        <w:pStyle w:val="Ttulo3"/>
+        <w:rPr>
+          <w:b/>
+          <w:sz w:val="28"/>
+        </w:rPr>
+      </w:pPr>
+      <w:bookmarkStart w:id="85" w:name="_Toc473627412"/>
+      <w:r>
+        <w:rPr>
+          <w:b/>
+          <w:sz w:val="28"/>
+        </w:rPr>
+        <w:t>Hora y lugar:</w:t>
+      </w:r>
+      <w:bookmarkEnd w:id="85"/>
+    </w:p>
+    <w:p/>
+    <w:p>
+      <w:pPr>
+        <w:rPr>
+          <w:sz w:val="24"/>
+        </w:rPr>
+      </w:pPr>
+      <w:r>
+        <w:rPr>
+          <w:sz w:val="24"/>
+        </w:rPr>
+        <w:tab/>
+        <w:t>De 08:30 a 10:00, en la</w:t>
+      </w:r>
+      <w:r>
+        <w:rPr>
+          <w:sz w:val="24"/>
+        </w:rPr>
+        <w:t xml:space="preserve"> </w:t>
+      </w:r>
+      <w:r>
+        <w:rPr>
+          <w:sz w:val="24"/>
+        </w:rPr>
+        <w:t>Escuela Técnica Superior de Ingeniería Informática</w:t>
+      </w:r>
+      <w:r>
+        <w:rPr>
+          <w:sz w:val="24"/>
+        </w:rPr>
+        <w:t>.</w:t>
+      </w:r>
+    </w:p>
+    <w:p>
+      <w:pPr>
+        <w:rPr>
+          <w:sz w:val="24"/>
+        </w:rPr>
+      </w:pPr>
+    </w:p>
+    <w:p>
+      <w:pPr>
+        <w:pStyle w:val="Ttulo3"/>
+        <w:rPr>
+          <w:b/>
+          <w:sz w:val="28"/>
+        </w:rPr>
+      </w:pPr>
+      <w:bookmarkStart w:id="86" w:name="_Toc473627413"/>
+      <w:r>
+        <w:rPr>
+          <w:b/>
+          <w:sz w:val="28"/>
+        </w:rPr>
+        <w:t>Lista de convocados:</w:t>
+      </w:r>
+      <w:bookmarkEnd w:id="86"/>
+    </w:p>
+    <w:p>
+      <w:pPr>
+        <w:rPr>
+          <w:sz w:val="24"/>
+        </w:rPr>
+      </w:pPr>
+    </w:p>
+    <w:tbl>
+      <w:tblPr>
+        <w:tblStyle w:val="Tabladecuadrcula4-nfasis5"/>
+        <w:tblW w:w="4994" w:type="pct"/>
+        <w:tblLook w:val="04A0" w:firstRow="1" w:lastRow="0" w:firstColumn="1" w:lastColumn="0" w:noHBand="0" w:noVBand="1"/>
+      </w:tblPr>
+      <w:tblGrid>
+        <w:gridCol w:w="6658"/>
+        <w:gridCol w:w="1826"/>
+      </w:tblGrid>
+      <w:tr>
+        <w:trPr>
+          <w:cnfStyle w:val="100000000000" w:firstRow="1" w:lastRow="0" w:firstColumn="0" w:lastColumn="0" w:oddVBand="0" w:evenVBand="0" w:oddHBand="0" w:evenHBand="0" w:firstRowFirstColumn="0" w:firstRowLastColumn="0" w:lastRowFirstColumn="0" w:lastRowLastColumn="0"/>
+        </w:trPr>
+        <w:tc>
+          <w:tcPr>
+            <w:cnfStyle w:val="001000000000" w:firstRow="0" w:lastRow="0" w:firstColumn="1" w:lastColumn="0" w:oddVBand="0" w:evenVBand="0" w:oddHBand="0" w:evenHBand="0" w:firstRowFirstColumn="0" w:firstRowLastColumn="0" w:lastRowFirstColumn="0" w:lastRowLastColumn="0"/>
+            <w:tcW w:w="3924" w:type="pct"/>
+          </w:tcPr>
+          <w:p>
+            <w:pPr>
+              <w:jc w:val="center"/>
+              <w:rPr>
+                <w:sz w:val="24"/>
+              </w:rPr>
+            </w:pPr>
+            <w:r>
+              <w:rPr>
+                <w:sz w:val="24"/>
+              </w:rPr>
+              <w:t>Nombre y apellidos</w:t>
+            </w:r>
+          </w:p>
+        </w:tc>
+        <w:tc>
+          <w:tcPr>
+            <w:tcW w:w="1076" w:type="pct"/>
+          </w:tcPr>
+          <w:p>
+            <w:pPr>
+              <w:jc w:val="center"/>
+              <w:cnfStyle w:val="100000000000" w:firstRow="1" w:lastRow="0" w:firstColumn="0" w:lastColumn="0" w:oddVBand="0" w:evenVBand="0" w:oddHBand="0" w:evenHBand="0" w:firstRowFirstColumn="0" w:firstRowLastColumn="0" w:lastRowFirstColumn="0" w:lastRowLastColumn="0"/>
+              <w:rPr>
+                <w:sz w:val="24"/>
+              </w:rPr>
+            </w:pPr>
+            <w:r>
+              <w:rPr>
+                <w:sz w:val="24"/>
+              </w:rPr>
+              <w:t>ASISTENTE (S/N)</w:t>
+            </w:r>
+          </w:p>
+        </w:tc>
+      </w:tr>
+      <w:tr>
+        <w:trPr>
+          <w:cnfStyle w:val="000000100000" w:firstRow="0" w:lastRow="0" w:firstColumn="0" w:lastColumn="0" w:oddVBand="0" w:evenVBand="0" w:oddHBand="1" w:evenHBand="0" w:firstRowFirstColumn="0" w:firstRowLastColumn="0" w:lastRowFirstColumn="0" w:lastRowLastColumn="0"/>
+        </w:trPr>
+        <w:tc>
+          <w:tcPr>
+            <w:cnfStyle w:val="001000000000" w:firstRow="0" w:lastRow="0" w:firstColumn="1" w:lastColumn="0" w:oddVBand="0" w:evenVBand="0" w:oddHBand="0" w:evenHBand="0" w:firstRowFirstColumn="0" w:firstRowLastColumn="0" w:lastRowFirstColumn="0" w:lastRowLastColumn="0"/>
+            <w:tcW w:w="3924" w:type="pct"/>
+          </w:tcPr>
+          <w:p>
+            <w:pPr>
+              <w:jc w:val="center"/>
+              <w:rPr>
+                <w:b w:val="0"/>
+                <w:sz w:val="24"/>
+              </w:rPr>
+            </w:pPr>
+            <w:r>
+              <w:rPr>
+                <w:b w:val="0"/>
+                <w:sz w:val="24"/>
+              </w:rPr>
+              <w:t>Juan Rodríguez Dueñas</w:t>
+            </w:r>
+          </w:p>
+        </w:tc>
+        <w:tc>
+          <w:tcPr>
+            <w:tcW w:w="1076" w:type="pct"/>
+          </w:tcPr>
+          <w:p>
+            <w:pPr>
+              <w:jc w:val="center"/>
+              <w:cnfStyle w:val="000000100000" w:firstRow="0" w:lastRow="0" w:firstColumn="0" w:lastColumn="0" w:oddVBand="0" w:evenVBand="0" w:oddHBand="1" w:evenHBand="0" w:firstRowFirstColumn="0" w:firstRowLastColumn="0" w:lastRowFirstColumn="0" w:lastRowLastColumn="0"/>
+              <w:rPr>
+                <w:sz w:val="24"/>
+              </w:rPr>
+            </w:pPr>
+            <w:r>
+              <w:rPr>
+                <w:sz w:val="24"/>
+              </w:rPr>
+              <w:t>S</w:t>
+            </w:r>
+          </w:p>
+        </w:tc>
+      </w:tr>
+      <w:tr>
+        <w:tc>
+          <w:tcPr>
+            <w:cnfStyle w:val="001000000000" w:firstRow="0" w:lastRow="0" w:firstColumn="1" w:lastColumn="0" w:oddVBand="0" w:evenVBand="0" w:oddHBand="0" w:evenHBand="0" w:firstRowFirstColumn="0" w:firstRowLastColumn="0" w:lastRowFirstColumn="0" w:lastRowLastColumn="0"/>
+            <w:tcW w:w="3924" w:type="pct"/>
+          </w:tcPr>
+          <w:p>
+            <w:pPr>
+              <w:jc w:val="center"/>
+              <w:rPr>
+                <w:b w:val="0"/>
+                <w:sz w:val="24"/>
+              </w:rPr>
+            </w:pPr>
+            <w:r>
+              <w:rPr>
+                <w:b w:val="0"/>
+                <w:sz w:val="24"/>
+              </w:rPr>
+              <w:t>José Luis Salazar González</w:t>
+            </w:r>
+          </w:p>
+        </w:tc>
+        <w:tc>
+          <w:tcPr>
+            <w:tcW w:w="1076" w:type="pct"/>
+          </w:tcPr>
+          <w:p>
+            <w:pPr>
+              <w:jc w:val="center"/>
+              <w:cnfStyle w:val="000000000000" w:firstRow="0" w:lastRow="0" w:firstColumn="0" w:lastColumn="0" w:oddVBand="0" w:evenVBand="0" w:oddHBand="0" w:evenHBand="0" w:firstRowFirstColumn="0" w:firstRowLastColumn="0" w:lastRowFirstColumn="0" w:lastRowLastColumn="0"/>
+              <w:rPr>
+                <w:sz w:val="24"/>
+              </w:rPr>
+            </w:pPr>
+            <w:r>
+              <w:rPr>
+                <w:sz w:val="24"/>
+              </w:rPr>
+              <w:t>S</w:t>
+            </w:r>
+          </w:p>
+        </w:tc>
+      </w:tr>
+      <w:tr>
+        <w:trPr>
+          <w:cnfStyle w:val="000000100000" w:firstRow="0" w:lastRow="0" w:firstColumn="0" w:lastColumn="0" w:oddVBand="0" w:evenVBand="0" w:oddHBand="1" w:evenHBand="0" w:firstRowFirstColumn="0" w:firstRowLastColumn="0" w:lastRowFirstColumn="0" w:lastRowLastColumn="0"/>
+        </w:trPr>
+        <w:tc>
+          <w:tcPr>
+            <w:cnfStyle w:val="001000000000" w:firstRow="0" w:lastRow="0" w:firstColumn="1" w:lastColumn="0" w:oddVBand="0" w:evenVBand="0" w:oddHBand="0" w:evenHBand="0" w:firstRowFirstColumn="0" w:firstRowLastColumn="0" w:lastRowFirstColumn="0" w:lastRowLastColumn="0"/>
+            <w:tcW w:w="3924" w:type="pct"/>
+          </w:tcPr>
+          <w:p>
+            <w:pPr>
+              <w:jc w:val="center"/>
+              <w:rPr>
+                <w:b w:val="0"/>
+                <w:sz w:val="24"/>
+              </w:rPr>
+            </w:pPr>
+            <w:r>
+              <w:rPr>
+                <w:b w:val="0"/>
+                <w:sz w:val="24"/>
+              </w:rPr>
+              <w:t xml:space="preserve">Jorge Puente </w:t>
+            </w:r>
+            <w:proofErr w:type="spellStart"/>
+            <w:r>
+              <w:rPr>
+                <w:b w:val="0"/>
+                <w:sz w:val="24"/>
+              </w:rPr>
+              <w:t>Zaro</w:t>
+            </w:r>
+            <w:proofErr w:type="spellEnd"/>
+          </w:p>
+        </w:tc>
+        <w:tc>
+          <w:tcPr>
+            <w:tcW w:w="1076" w:type="pct"/>
+          </w:tcPr>
+          <w:p>
+            <w:pPr>
+              <w:jc w:val="center"/>
+              <w:cnfStyle w:val="000000100000" w:firstRow="0" w:lastRow="0" w:firstColumn="0" w:lastColumn="0" w:oddVBand="0" w:evenVBand="0" w:oddHBand="1" w:evenHBand="0" w:firstRowFirstColumn="0" w:firstRowLastColumn="0" w:lastRowFirstColumn="0" w:lastRowLastColumn="0"/>
+              <w:rPr>
+                <w:sz w:val="24"/>
+              </w:rPr>
+            </w:pPr>
+            <w:r>
+              <w:rPr>
+                <w:sz w:val="24"/>
+              </w:rPr>
+              <w:t>S</w:t>
+            </w:r>
+          </w:p>
+        </w:tc>
+      </w:tr>
+      <w:tr>
+        <w:tc>
+          <w:tcPr>
+            <w:cnfStyle w:val="001000000000" w:firstRow="0" w:lastRow="0" w:firstColumn="1" w:lastColumn="0" w:oddVBand="0" w:evenVBand="0" w:oddHBand="0" w:evenHBand="0" w:firstRowFirstColumn="0" w:firstRowLastColumn="0" w:lastRowFirstColumn="0" w:lastRowLastColumn="0"/>
+            <w:tcW w:w="3924" w:type="pct"/>
+          </w:tcPr>
+          <w:p>
+            <w:pPr>
+              <w:jc w:val="center"/>
+              <w:rPr>
+                <w:b w:val="0"/>
+                <w:sz w:val="24"/>
+              </w:rPr>
+            </w:pPr>
+            <w:r>
+              <w:rPr>
+                <w:b w:val="0"/>
+                <w:sz w:val="24"/>
+              </w:rPr>
+              <w:t>José Manuel Gavira González</w:t>
+            </w:r>
+          </w:p>
+        </w:tc>
+        <w:tc>
+          <w:tcPr>
+            <w:tcW w:w="1076" w:type="pct"/>
+          </w:tcPr>
+          <w:p>
+            <w:pPr>
+              <w:jc w:val="center"/>
+              <w:cnfStyle w:val="000000000000" w:firstRow="0" w:lastRow="0" w:firstColumn="0" w:lastColumn="0" w:oddVBand="0" w:evenVBand="0" w:oddHBand="0" w:evenHBand="0" w:firstRowFirstColumn="0" w:firstRowLastColumn="0" w:lastRowFirstColumn="0" w:lastRowLastColumn="0"/>
+              <w:rPr>
+                <w:sz w:val="24"/>
+              </w:rPr>
+            </w:pPr>
+            <w:r>
+              <w:rPr>
+                <w:sz w:val="24"/>
+              </w:rPr>
+              <w:t>S</w:t>
+            </w:r>
+          </w:p>
+        </w:tc>
+      </w:tr>
+    </w:tbl>
+    <w:p>
+      <w:pPr>
+        <w:rPr>
+          <w:sz w:val="24"/>
+        </w:rPr>
+      </w:pPr>
+    </w:p>
+    <w:p>
+      <w:pPr>
+        <w:pStyle w:val="Ttulo3"/>
+        <w:rPr>
+          <w:b/>
+          <w:sz w:val="28"/>
+        </w:rPr>
+      </w:pPr>
+      <w:bookmarkStart w:id="87" w:name="_Toc473627414"/>
+      <w:r>
+        <w:rPr>
+          <w:b/>
+          <w:sz w:val="28"/>
+        </w:rPr>
+        <w:t>Temas tratados:</w:t>
+      </w:r>
+      <w:bookmarkEnd w:id="87"/>
+    </w:p>
+    <w:p>
+      <w:pPr>
+        <w:rPr>
+          <w:sz w:val="24"/>
+        </w:rPr>
+      </w:pPr>
+    </w:p>
+    <w:p>
+      <w:pPr>
+        <w:pStyle w:val="Prrafodelista"/>
+        <w:numPr>
+          <w:ilvl w:val="0"/>
+          <w:numId w:val="2"/>
+        </w:numPr>
+        <w:rPr>
+          <w:sz w:val="24"/>
+        </w:rPr>
+      </w:pPr>
+      <w:r>
+        <w:rPr>
+          <w:sz w:val="24"/>
+        </w:rPr>
+        <w:t>Identificar elementos del proyecto a corregir y mejorar para la defensa de mejoras.</w:t>
+      </w:r>
+    </w:p>
+    <w:p>
+      <w:pPr>
+        <w:rPr>
+          <w:sz w:val="24"/>
+        </w:rPr>
+      </w:pPr>
+    </w:p>
+    <w:p>
+      <w:pPr>
+        <w:pStyle w:val="Ttulo3"/>
+        <w:rPr>
+          <w:b/>
+          <w:sz w:val="28"/>
+        </w:rPr>
+      </w:pPr>
+      <w:bookmarkStart w:id="88" w:name="_Toc473627415"/>
+      <w:r>
+        <w:rPr>
+          <w:b/>
+          <w:sz w:val="28"/>
+        </w:rPr>
+        <w:t>Acuerdos y tareas:</w:t>
+      </w:r>
+      <w:bookmarkEnd w:id="88"/>
+    </w:p>
+    <w:p/>
+    <w:p>
+      <w:pPr>
+        <w:jc w:val="both"/>
+        <w:rPr>
+          <w:sz w:val="24"/>
+        </w:rPr>
+      </w:pPr>
+      <w:r>
+        <w:rPr>
+          <w:sz w:val="24"/>
+        </w:rPr>
+        <w:t>Acordados los puntos mejorables del proyecto y el plan de trabajo para realizarlos.</w:t>
+      </w:r>
+    </w:p>
+    <w:p>
+      <w:pPr>
+        <w:jc w:val="both"/>
+        <w:rPr>
+          <w:sz w:val="24"/>
+        </w:rPr>
+      </w:pPr>
     </w:p>
     <w:sectPr>
       <w:footerReference w:type="default" r:id="rId8"/>
@@ -9891,7 +10680,7 @@
 </file>
 
 <file path=word/endnotes.xml><?xml version="1.0" encoding="utf-8"?>
-<w:endnotes xmlns:wpc="http://schemas.microsoft.com/office/word/2010/wordprocessingCanvas" xmlns:cx="http://schemas.microsoft.com/office/drawing/2014/chartex" xmlns:cx1="http://schemas.microsoft.com/office/drawing/2015/9/8/chartex" xmlns:cx2="http://schemas.microsoft.com/office/drawing/2015/10/21/chartex" xmlns:mc="http://schemas.openxmlformats.org/markup-compatibility/2006" xmlns:o="urn:schemas-microsoft-com:office:office" xmlns:r="http://schemas.openxmlformats.org/officeDocument/2006/relationships" xmlns:m="http://schemas.openxmlformats.org/officeDocument/2006/math" xmlns:v="urn:schemas-microsoft-com:vml" xmlns:wp14="http://schemas.microsoft.com/office/word/2010/wordprocessingDrawing" xmlns:wp="http://schemas.openxmlformats.org/drawingml/2006/wordprocessingDrawing" xmlns:w10="urn:schemas-microsoft-com:office:word" xmlns:w="http://schemas.openxmlformats.org/wordprocessingml/2006/main" xmlns:w14="http://schemas.microsoft.com/office/word/2010/wordml" xmlns:w15="http://schemas.microsoft.com/office/word/2012/wordml" xmlns:w16se="http://schemas.microsoft.com/office/word/2015/wordml/symex" xmlns:wpg="http://schemas.microsoft.com/office/word/2010/wordprocessingGroup" xmlns:wpi="http://schemas.microsoft.com/office/word/2010/wordprocessingInk" xmlns:wne="http://schemas.microsoft.com/office/word/2006/wordml" xmlns:wps="http://schemas.microsoft.com/office/word/2010/wordprocessingShape" mc:Ignorable="w14 w15 w16se wp14">
+<w:endnotes xmlns:wpc="http://schemas.microsoft.com/office/word/2010/wordprocessingCanvas" xmlns:cx="http://schemas.microsoft.com/office/drawing/2014/chartex" xmlns:cx1="http://schemas.microsoft.com/office/drawing/2015/9/8/chartex" xmlns:cx2="http://schemas.microsoft.com/office/drawing/2015/10/21/chartex" xmlns:cx3="http://schemas.microsoft.com/office/drawing/2016/5/9/chartex" xmlns:cx4="http://schemas.microsoft.com/office/drawing/2016/5/10/chartex" xmlns:cx5="http://schemas.microsoft.com/office/drawing/2016/5/11/chartex" xmlns:mc="http://schemas.openxmlformats.org/markup-compatibility/2006" xmlns:o="urn:schemas-microsoft-com:office:office" xmlns:r="http://schemas.openxmlformats.org/officeDocument/2006/relationships" xmlns:m="http://schemas.openxmlformats.org/officeDocument/2006/math" xmlns:v="urn:schemas-microsoft-com:vml" xmlns:wp14="http://schemas.microsoft.com/office/word/2010/wordprocessingDrawing" xmlns:wp="http://schemas.openxmlformats.org/drawingml/2006/wordprocessingDrawing" xmlns:w10="urn:schemas-microsoft-com:office:word" xmlns:w="http://schemas.openxmlformats.org/wordprocessingml/2006/main" xmlns:w14="http://schemas.microsoft.com/office/word/2010/wordml" xmlns:w15="http://schemas.microsoft.com/office/word/2012/wordml" xmlns:w16se="http://schemas.microsoft.com/office/word/2015/wordml/symex" xmlns:wpg="http://schemas.microsoft.com/office/word/2010/wordprocessingGroup" xmlns:wpi="http://schemas.microsoft.com/office/word/2010/wordprocessingInk" xmlns:wne="http://schemas.microsoft.com/office/word/2006/wordml" xmlns:wps="http://schemas.microsoft.com/office/word/2010/wordprocessingShape" mc:Ignorable="w14 w15 w16se wp14">
   <w:endnote w:type="separator" w:id="-1">
     <w:p>
       <w:pPr>
@@ -9916,7 +10705,7 @@
 </file>
 
 <file path=word/footer1.xml><?xml version="1.0" encoding="utf-8"?>
-<w:ftr xmlns:wpc="http://schemas.microsoft.com/office/word/2010/wordprocessingCanvas" xmlns:cx="http://schemas.microsoft.com/office/drawing/2014/chartex" xmlns:cx1="http://schemas.microsoft.com/office/drawing/2015/9/8/chartex" xmlns:cx2="http://schemas.microsoft.com/office/drawing/2015/10/21/chartex" xmlns:mc="http://schemas.openxmlformats.org/markup-compatibility/2006" xmlns:o="urn:schemas-microsoft-com:office:office" xmlns:r="http://schemas.openxmlformats.org/officeDocument/2006/relationships" xmlns:m="http://schemas.openxmlformats.org/officeDocument/2006/math" xmlns:v="urn:schemas-microsoft-com:vml" xmlns:wp14="http://schemas.microsoft.com/office/word/2010/wordprocessingDrawing" xmlns:wp="http://schemas.openxmlformats.org/drawingml/2006/wordprocessingDrawing" xmlns:w10="urn:schemas-microsoft-com:office:word" xmlns:w="http://schemas.openxmlformats.org/wordprocessingml/2006/main" xmlns:w14="http://schemas.microsoft.com/office/word/2010/wordml" xmlns:w15="http://schemas.microsoft.com/office/word/2012/wordml" xmlns:w16se="http://schemas.microsoft.com/office/word/2015/wordml/symex" xmlns:wpg="http://schemas.microsoft.com/office/word/2010/wordprocessingGroup" xmlns:wpi="http://schemas.microsoft.com/office/word/2010/wordprocessingInk" xmlns:wne="http://schemas.microsoft.com/office/word/2006/wordml" xmlns:wps="http://schemas.microsoft.com/office/word/2010/wordprocessingShape" mc:Ignorable="w14 w15 w16se wp14">
+<w:ftr xmlns:wpc="http://schemas.microsoft.com/office/word/2010/wordprocessingCanvas" xmlns:cx="http://schemas.microsoft.com/office/drawing/2014/chartex" xmlns:cx1="http://schemas.microsoft.com/office/drawing/2015/9/8/chartex" xmlns:cx2="http://schemas.microsoft.com/office/drawing/2015/10/21/chartex" xmlns:cx3="http://schemas.microsoft.com/office/drawing/2016/5/9/chartex" xmlns:cx4="http://schemas.microsoft.com/office/drawing/2016/5/10/chartex" xmlns:cx5="http://schemas.microsoft.com/office/drawing/2016/5/11/chartex" xmlns:mc="http://schemas.openxmlformats.org/markup-compatibility/2006" xmlns:o="urn:schemas-microsoft-com:office:office" xmlns:r="http://schemas.openxmlformats.org/officeDocument/2006/relationships" xmlns:m="http://schemas.openxmlformats.org/officeDocument/2006/math" xmlns:v="urn:schemas-microsoft-com:vml" xmlns:wp14="http://schemas.microsoft.com/office/word/2010/wordprocessingDrawing" xmlns:wp="http://schemas.openxmlformats.org/drawingml/2006/wordprocessingDrawing" xmlns:w10="urn:schemas-microsoft-com:office:word" xmlns:w="http://schemas.openxmlformats.org/wordprocessingml/2006/main" xmlns:w14="http://schemas.microsoft.com/office/word/2010/wordml" xmlns:w15="http://schemas.microsoft.com/office/word/2012/wordml" xmlns:w16se="http://schemas.microsoft.com/office/word/2015/wordml/symex" xmlns:wpg="http://schemas.microsoft.com/office/word/2010/wordprocessingGroup" xmlns:wpi="http://schemas.microsoft.com/office/word/2010/wordprocessingInk" xmlns:wne="http://schemas.microsoft.com/office/word/2006/wordml" xmlns:wps="http://schemas.microsoft.com/office/word/2010/wordprocessingShape" mc:Ignorable="w14 w15 w16se wp14">
   <w:sdt>
     <w:sdtPr>
       <w:id w:val="-52619299"/>
@@ -9945,7 +10734,7 @@
           <w:rPr>
             <w:noProof/>
           </w:rPr>
-          <w:t>11</w:t>
+          <w:t>3</w:t>
         </w:r>
         <w:r>
           <w:fldChar w:fldCharType="end"/>
@@ -9962,7 +10751,7 @@
 </file>
 
 <file path=word/footnotes.xml><?xml version="1.0" encoding="utf-8"?>
-<w:footnotes xmlns:wpc="http://schemas.microsoft.com/office/word/2010/wordprocessingCanvas" xmlns:cx="http://schemas.microsoft.com/office/drawing/2014/chartex" xmlns:cx1="http://schemas.microsoft.com/office/drawing/2015/9/8/chartex" xmlns:cx2="http://schemas.microsoft.com/office/drawing/2015/10/21/chartex" xmlns:mc="http://schemas.openxmlformats.org/markup-compatibility/2006" xmlns:o="urn:schemas-microsoft-com:office:office" xmlns:r="http://schemas.openxmlformats.org/officeDocument/2006/relationships" xmlns:m="http://schemas.openxmlformats.org/officeDocument/2006/math" xmlns:v="urn:schemas-microsoft-com:vml" xmlns:wp14="http://schemas.microsoft.com/office/word/2010/wordprocessingDrawing" xmlns:wp="http://schemas.openxmlformats.org/drawingml/2006/wordprocessingDrawing" xmlns:w10="urn:schemas-microsoft-com:office:word" xmlns:w="http://schemas.openxmlformats.org/wordprocessingml/2006/main" xmlns:w14="http://schemas.microsoft.com/office/word/2010/wordml" xmlns:w15="http://schemas.microsoft.com/office/word/2012/wordml" xmlns:w16se="http://schemas.microsoft.com/office/word/2015/wordml/symex" xmlns:wpg="http://schemas.microsoft.com/office/word/2010/wordprocessingGroup" xmlns:wpi="http://schemas.microsoft.com/office/word/2010/wordprocessingInk" xmlns:wne="http://schemas.microsoft.com/office/word/2006/wordml" xmlns:wps="http://schemas.microsoft.com/office/word/2010/wordprocessingShape" mc:Ignorable="w14 w15 w16se wp14">
+<w:footnotes xmlns:wpc="http://schemas.microsoft.com/office/word/2010/wordprocessingCanvas" xmlns:cx="http://schemas.microsoft.com/office/drawing/2014/chartex" xmlns:cx1="http://schemas.microsoft.com/office/drawing/2015/9/8/chartex" xmlns:cx2="http://schemas.microsoft.com/office/drawing/2015/10/21/chartex" xmlns:cx3="http://schemas.microsoft.com/office/drawing/2016/5/9/chartex" xmlns:cx4="http://schemas.microsoft.com/office/drawing/2016/5/10/chartex" xmlns:cx5="http://schemas.microsoft.com/office/drawing/2016/5/11/chartex" xmlns:mc="http://schemas.openxmlformats.org/markup-compatibility/2006" xmlns:o="urn:schemas-microsoft-com:office:office" xmlns:r="http://schemas.openxmlformats.org/officeDocument/2006/relationships" xmlns:m="http://schemas.openxmlformats.org/officeDocument/2006/math" xmlns:v="urn:schemas-microsoft-com:vml" xmlns:wp14="http://schemas.microsoft.com/office/word/2010/wordprocessingDrawing" xmlns:wp="http://schemas.openxmlformats.org/drawingml/2006/wordprocessingDrawing" xmlns:w10="urn:schemas-microsoft-com:office:word" xmlns:w="http://schemas.openxmlformats.org/wordprocessingml/2006/main" xmlns:w14="http://schemas.microsoft.com/office/word/2010/wordml" xmlns:w15="http://schemas.microsoft.com/office/word/2012/wordml" xmlns:w16se="http://schemas.microsoft.com/office/word/2015/wordml/symex" xmlns:wpg="http://schemas.microsoft.com/office/word/2010/wordprocessingGroup" xmlns:wpi="http://schemas.microsoft.com/office/word/2010/wordprocessingInk" xmlns:wne="http://schemas.microsoft.com/office/word/2006/wordml" xmlns:wps="http://schemas.microsoft.com/office/word/2010/wordprocessingShape" mc:Ignorable="w14 w15 w16se wp14">
   <w:footnote w:type="separator" w:id="-1">
     <w:p>
       <w:pPr>
@@ -9987,7 +10776,7 @@
 </file>
 
 <file path=word/numbering.xml><?xml version="1.0" encoding="utf-8"?>
-<w:numbering xmlns:wpc="http://schemas.microsoft.com/office/word/2010/wordprocessingCanvas" xmlns:cx="http://schemas.microsoft.com/office/drawing/2014/chartex" xmlns:cx1="http://schemas.microsoft.com/office/drawing/2015/9/8/chartex" xmlns:cx2="http://schemas.microsoft.com/office/drawing/2015/10/21/chartex" xmlns:mc="http://schemas.openxmlformats.org/markup-compatibility/2006" xmlns:o="urn:schemas-microsoft-com:office:office" xmlns:r="http://schemas.openxmlformats.org/officeDocument/2006/relationships" xmlns:m="http://schemas.openxmlformats.org/officeDocument/2006/math" xmlns:v="urn:schemas-microsoft-com:vml" xmlns:wp14="http://schemas.microsoft.com/office/word/2010/wordprocessingDrawing" xmlns:wp="http://schemas.openxmlformats.org/drawingml/2006/wordprocessingDrawing" xmlns:w10="urn:schemas-microsoft-com:office:word" xmlns:w="http://schemas.openxmlformats.org/wordprocessingml/2006/main" xmlns:w14="http://schemas.microsoft.com/office/word/2010/wordml" xmlns:w15="http://schemas.microsoft.com/office/word/2012/wordml" xmlns:w16se="http://schemas.microsoft.com/office/word/2015/wordml/symex" xmlns:wpg="http://schemas.microsoft.com/office/word/2010/wordprocessingGroup" xmlns:wpi="http://schemas.microsoft.com/office/word/2010/wordprocessingInk" xmlns:wne="http://schemas.microsoft.com/office/word/2006/wordml" xmlns:wps="http://schemas.microsoft.com/office/word/2010/wordprocessingShape" mc:Ignorable="w14 w15 w16se wp14">
+<w:numbering xmlns:wpc="http://schemas.microsoft.com/office/word/2010/wordprocessingCanvas" xmlns:cx="http://schemas.microsoft.com/office/drawing/2014/chartex" xmlns:cx1="http://schemas.microsoft.com/office/drawing/2015/9/8/chartex" xmlns:cx2="http://schemas.microsoft.com/office/drawing/2015/10/21/chartex" xmlns:cx3="http://schemas.microsoft.com/office/drawing/2016/5/9/chartex" xmlns:cx4="http://schemas.microsoft.com/office/drawing/2016/5/10/chartex" xmlns:cx5="http://schemas.microsoft.com/office/drawing/2016/5/11/chartex" xmlns:mc="http://schemas.openxmlformats.org/markup-compatibility/2006" xmlns:o="urn:schemas-microsoft-com:office:office" xmlns:r="http://schemas.openxmlformats.org/officeDocument/2006/relationships" xmlns:m="http://schemas.openxmlformats.org/officeDocument/2006/math" xmlns:v="urn:schemas-microsoft-com:vml" xmlns:wp14="http://schemas.microsoft.com/office/word/2010/wordprocessingDrawing" xmlns:wp="http://schemas.openxmlformats.org/drawingml/2006/wordprocessingDrawing" xmlns:w10="urn:schemas-microsoft-com:office:word" xmlns:w="http://schemas.openxmlformats.org/wordprocessingml/2006/main" xmlns:w14="http://schemas.microsoft.com/office/word/2010/wordml" xmlns:w15="http://schemas.microsoft.com/office/word/2012/wordml" xmlns:w16se="http://schemas.microsoft.com/office/word/2015/wordml/symex" xmlns:wpg="http://schemas.microsoft.com/office/word/2010/wordprocessingGroup" xmlns:wpi="http://schemas.microsoft.com/office/word/2010/wordprocessingInk" xmlns:wne="http://schemas.microsoft.com/office/word/2006/wordml" xmlns:wps="http://schemas.microsoft.com/office/word/2010/wordprocessingShape" mc:Ignorable="w14 w15 w16se wp14">
   <w:abstractNum w:abstractNumId="0" w15:restartNumberingAfterBreak="0">
     <w:nsid w:val="584A5B7F"/>
     <w:multiLevelType w:val="hybridMultilevel"/>
@@ -10248,7 +11037,7 @@
       </w:pPr>
     </w:pPrDefault>
   </w:docDefaults>
-  <w:latentStyles w:defLockedState="0" w:defUIPriority="99" w:defSemiHidden="0" w:defUnhideWhenUsed="0" w:defQFormat="0" w:count="372">
+  <w:latentStyles w:defLockedState="0" w:defUIPriority="99" w:defSemiHidden="0" w:defUnhideWhenUsed="0" w:defQFormat="0" w:count="374">
     <w:lsdException w:name="Normal" w:uiPriority="0" w:qFormat="1"/>
     <w:lsdException w:name="heading 1" w:uiPriority="9" w:qFormat="1"/>
     <w:lsdException w:name="heading 2" w:semiHidden="1" w:uiPriority="9" w:unhideWhenUsed="1" w:qFormat="1"/>
@@ -10621,6 +11410,8 @@
     <w:lsdException w:name="List Table 6 Colorful Accent 6" w:uiPriority="51"/>
     <w:lsdException w:name="List Table 7 Colorful Accent 6" w:uiPriority="52"/>
     <w:lsdException w:name="Mention" w:semiHidden="1" w:unhideWhenUsed="1"/>
+    <w:lsdException w:name="Smart Hyperlink" w:semiHidden="1" w:unhideWhenUsed="1"/>
+    <w:lsdException w:name="Hashtag" w:semiHidden="1" w:unhideWhenUsed="1"/>
   </w:latentStyles>
   <w:style w:type="paragraph" w:default="1" w:styleId="Normal">
     <w:name w:val="Normal"/>
@@ -11301,7 +12092,7 @@
 </file>
 
 <file path=customXml/itemProps1.xml><?xml version="1.0" encoding="utf-8"?>
-<ds:datastoreItem xmlns:ds="http://schemas.openxmlformats.org/officeDocument/2006/customXml" ds:itemID="{DCB22564-844C-446B-966A-5DDC1E3E7053}">
+<ds:datastoreItem xmlns:ds="http://schemas.openxmlformats.org/officeDocument/2006/customXml" ds:itemID="{259F3AF5-97EC-4CE2-AA95-A3022CF07EC6}">
   <ds:schemaRefs>
     <ds:schemaRef ds:uri="http://schemas.openxmlformats.org/officeDocument/2006/bibliography"/>
   </ds:schemaRefs>

</xml_diff>